<commit_message>
access database tables entered, glossary updated to match some necessary name changes
</commit_message>
<xml_diff>
--- a/documents/Glossary.docx
+++ b/documents/Glossary.docx
@@ -1220,6 +1220,14 @@
           <w:sz w:val="24"/>
           <w:szCs w:val="24"/>
         </w:rPr>
+        <w:t>NUMBER_OF_</w:t>
+      </w:r>
+      <w:r>
+        <w:rPr>
+          <w:rFonts w:asciiTheme="majorHAnsi" w:hAnsiTheme="majorHAnsi"/>
+          <w:sz w:val="24"/>
+          <w:szCs w:val="24"/>
+        </w:rPr>
         <w:t>BALL_BEARINGS – The number of ball bearings in the reel. (INTEGER)</w:t>
       </w:r>
     </w:p>
@@ -1761,6 +1769,15 @@
           <w:szCs w:val="24"/>
           <w:u w:val="single"/>
         </w:rPr>
+        <w:t>DOCK_</w:t>
+      </w:r>
+      <w:r>
+        <w:rPr>
+          <w:rFonts w:asciiTheme="majorHAnsi" w:hAnsiTheme="majorHAnsi"/>
+          <w:sz w:val="24"/>
+          <w:szCs w:val="24"/>
+          <w:u w:val="single"/>
+        </w:rPr>
         <w:t>NAME</w:t>
       </w:r>
       <w:r>
@@ -2007,6 +2024,15 @@
           <w:szCs w:val="24"/>
           <w:u w:val="single"/>
         </w:rPr>
+        <w:t>TRIP_</w:t>
+      </w:r>
+      <w:r>
+        <w:rPr>
+          <w:rFonts w:asciiTheme="majorHAnsi" w:hAnsiTheme="majorHAnsi"/>
+          <w:sz w:val="24"/>
+          <w:szCs w:val="24"/>
+          <w:u w:val="single"/>
+        </w:rPr>
         <w:t>NAME</w:t>
       </w:r>
       <w:r>
@@ -2149,6 +2175,14 @@
           <w:sz w:val="24"/>
           <w:szCs w:val="24"/>
         </w:rPr>
+        <w:t>TRIP_</w:t>
+      </w:r>
+      <w:r>
+        <w:rPr>
+          <w:rFonts w:asciiTheme="majorHAnsi" w:hAnsiTheme="majorHAnsi"/>
+          <w:sz w:val="24"/>
+          <w:szCs w:val="24"/>
+        </w:rPr>
         <w:t>DATE – The date of the trip. (DATETIME)</w:t>
       </w:r>
     </w:p>
@@ -2193,6 +2227,57 @@
     </w:p>
     <w:p>
       <w:pPr>
+        <w:spacing w:line="360" w:lineRule="auto"/>
+        <w:rPr>
+          <w:rFonts w:asciiTheme="majorHAnsi" w:hAnsiTheme="majorHAnsi"/>
+          <w:sz w:val="24"/>
+          <w:szCs w:val="24"/>
+        </w:rPr>
+      </w:pPr>
+      <w:bookmarkStart w:id="0" w:name="_GoBack"/>
+      <w:bookmarkEnd w:id="0"/>
+    </w:p>
+    <w:p>
+      <w:pPr>
+        <w:pStyle w:val="ListParagraph"/>
+        <w:numPr>
+          <w:ilvl w:val="0"/>
+          <w:numId w:val="4"/>
+        </w:numPr>
+        <w:spacing w:line="360" w:lineRule="auto"/>
+        <w:rPr>
+          <w:rFonts w:asciiTheme="majorHAnsi" w:hAnsiTheme="majorHAnsi"/>
+          <w:sz w:val="24"/>
+          <w:szCs w:val="24"/>
+        </w:rPr>
+      </w:pPr>
+      <w:r>
+        <w:rPr>
+          <w:rFonts w:asciiTheme="majorHAnsi" w:hAnsiTheme="majorHAnsi"/>
+          <w:sz w:val="24"/>
+          <w:szCs w:val="24"/>
+        </w:rPr>
+        <w:t>LOCATION</w:t>
+      </w:r>
+      <w:r>
+        <w:rPr>
+          <w:rFonts w:asciiTheme="majorHAnsi" w:hAnsiTheme="majorHAnsi"/>
+          <w:sz w:val="24"/>
+          <w:szCs w:val="24"/>
+        </w:rPr>
+        <w:br/>
+      </w:r>
+      <w:r>
+        <w:rPr>
+          <w:rFonts w:asciiTheme="majorHAnsi" w:hAnsiTheme="majorHAnsi"/>
+          <w:sz w:val="24"/>
+          <w:szCs w:val="24"/>
+        </w:rPr>
+        <w:t>A fishing spot.</w:t>
+      </w:r>
+    </w:p>
+    <w:p>
+      <w:pPr>
         <w:pStyle w:val="ListParagraph"/>
         <w:numPr>
           <w:ilvl w:val="1"/>
@@ -2210,32 +2295,17 @@
           <w:rFonts w:asciiTheme="majorHAnsi" w:hAnsiTheme="majorHAnsi"/>
           <w:sz w:val="24"/>
           <w:szCs w:val="24"/>
-        </w:rPr>
-        <w:t xml:space="preserve">TYPE </w:t>
-      </w:r>
-      <w:r>
-        <w:rPr>
-          <w:rFonts w:asciiTheme="majorHAnsi" w:hAnsiTheme="majorHAnsi"/>
-          <w:sz w:val="24"/>
-          <w:szCs w:val="24"/>
-        </w:rPr>
-        <w:t>–</w:t>
-      </w:r>
-      <w:r>
-        <w:rPr>
-          <w:rFonts w:asciiTheme="majorHAnsi" w:hAnsiTheme="majorHAnsi"/>
-          <w:sz w:val="24"/>
-          <w:szCs w:val="24"/>
-        </w:rPr>
-        <w:t xml:space="preserve"> </w:t>
-      </w:r>
-      <w:r>
-        <w:rPr>
-          <w:rFonts w:asciiTheme="majorHAnsi" w:hAnsiTheme="majorHAnsi"/>
-          <w:sz w:val="24"/>
-          <w:szCs w:val="24"/>
-        </w:rPr>
-        <w:t>The type of fishing that this trip encompasses. (TEXT)</w:t>
+          <w:u w:val="single"/>
+        </w:rPr>
+        <w:t>GPS_COORDINATES</w:t>
+      </w:r>
+      <w:r>
+        <w:rPr>
+          <w:rFonts w:asciiTheme="majorHAnsi" w:hAnsiTheme="majorHAnsi"/>
+          <w:sz w:val="24"/>
+          <w:szCs w:val="24"/>
+        </w:rPr>
+        <w:t xml:space="preserve"> – Made up of the latitude and longitude coordinates of the GPS location.</w:t>
       </w:r>
     </w:p>
     <w:p>
@@ -2258,24 +2328,14 @@
           <w:sz w:val="24"/>
           <w:szCs w:val="24"/>
         </w:rPr>
-        <w:t>inshore, offshore, trolling</w:t>
-      </w:r>
-    </w:p>
-    <w:p>
-      <w:pPr>
-        <w:spacing w:line="360" w:lineRule="auto"/>
-        <w:rPr>
-          <w:rFonts w:asciiTheme="majorHAnsi" w:hAnsiTheme="majorHAnsi"/>
-          <w:sz w:val="24"/>
-          <w:szCs w:val="24"/>
-        </w:rPr>
-      </w:pPr>
-    </w:p>
-    <w:p>
-      <w:pPr>
-        <w:pStyle w:val="ListParagraph"/>
-        <w:numPr>
-          <w:ilvl w:val="0"/>
+        <w:t>LATITUDE – Coordinate that specifies north / south position. (FLOAT)</w:t>
+      </w:r>
+    </w:p>
+    <w:p>
+      <w:pPr>
+        <w:pStyle w:val="ListParagraph"/>
+        <w:numPr>
+          <w:ilvl w:val="2"/>
           <w:numId w:val="4"/>
         </w:numPr>
         <w:spacing w:line="360" w:lineRule="auto"/>
@@ -2291,23 +2351,7 @@
           <w:sz w:val="24"/>
           <w:szCs w:val="24"/>
         </w:rPr>
-        <w:t>LOCATION</w:t>
-      </w:r>
-      <w:r>
-        <w:rPr>
-          <w:rFonts w:asciiTheme="majorHAnsi" w:hAnsiTheme="majorHAnsi"/>
-          <w:sz w:val="24"/>
-          <w:szCs w:val="24"/>
-        </w:rPr>
-        <w:br/>
-      </w:r>
-      <w:r>
-        <w:rPr>
-          <w:rFonts w:asciiTheme="majorHAnsi" w:hAnsiTheme="majorHAnsi"/>
-          <w:sz w:val="24"/>
-          <w:szCs w:val="24"/>
-        </w:rPr>
-        <w:t>A fishing spot.</w:t>
+        <w:t>LONGITUDE – Coordinate that specifies east / west position. (FLOAT)</w:t>
       </w:r>
     </w:p>
     <w:p>
@@ -2329,17 +2373,31 @@
           <w:rFonts w:asciiTheme="majorHAnsi" w:hAnsiTheme="majorHAnsi"/>
           <w:sz w:val="24"/>
           <w:szCs w:val="24"/>
-          <w:u w:val="single"/>
-        </w:rPr>
-        <w:t>GPS_COORDINATES</w:t>
-      </w:r>
-      <w:r>
-        <w:rPr>
-          <w:rFonts w:asciiTheme="majorHAnsi" w:hAnsiTheme="majorHAnsi"/>
-          <w:sz w:val="24"/>
-          <w:szCs w:val="24"/>
-        </w:rPr>
-        <w:t xml:space="preserve"> – Made up of the latitude and longitude coordinates of the GPS location.</w:t>
+        </w:rPr>
+        <w:t>DEPTH – The depth of the water at this location. 1 is equal to 1 foot. (INTEGER)</w:t>
+      </w:r>
+    </w:p>
+    <w:p>
+      <w:pPr>
+        <w:pStyle w:val="ListParagraph"/>
+        <w:numPr>
+          <w:ilvl w:val="1"/>
+          <w:numId w:val="4"/>
+        </w:numPr>
+        <w:spacing w:line="360" w:lineRule="auto"/>
+        <w:rPr>
+          <w:rFonts w:asciiTheme="majorHAnsi" w:hAnsiTheme="majorHAnsi"/>
+          <w:sz w:val="24"/>
+          <w:szCs w:val="24"/>
+        </w:rPr>
+      </w:pPr>
+      <w:r>
+        <w:rPr>
+          <w:rFonts w:asciiTheme="majorHAnsi" w:hAnsiTheme="majorHAnsi"/>
+          <w:sz w:val="24"/>
+          <w:szCs w:val="24"/>
+        </w:rPr>
+        <w:t>FISHING_METHOD – The type of fishing best suited for this location. (TEXT)</w:t>
       </w:r>
     </w:p>
     <w:p>
@@ -2362,7 +2420,30 @@
           <w:sz w:val="24"/>
           <w:szCs w:val="24"/>
         </w:rPr>
-        <w:t>LATITUDE – Coordinate that specifies north / south position. (FLOAT)</w:t>
+        <w:t>inshore, offshore, trolling</w:t>
+      </w:r>
+    </w:p>
+    <w:p>
+      <w:pPr>
+        <w:pStyle w:val="ListParagraph"/>
+        <w:numPr>
+          <w:ilvl w:val="1"/>
+          <w:numId w:val="4"/>
+        </w:numPr>
+        <w:spacing w:line="360" w:lineRule="auto"/>
+        <w:rPr>
+          <w:rFonts w:asciiTheme="majorHAnsi" w:hAnsiTheme="majorHAnsi"/>
+          <w:sz w:val="24"/>
+          <w:szCs w:val="24"/>
+        </w:rPr>
+      </w:pPr>
+      <w:r>
+        <w:rPr>
+          <w:rFonts w:asciiTheme="majorHAnsi" w:hAnsiTheme="majorHAnsi"/>
+          <w:sz w:val="24"/>
+          <w:szCs w:val="24"/>
+        </w:rPr>
+        <w:t>Relationships</w:t>
       </w:r>
     </w:p>
     <w:p>
@@ -2385,123 +2466,6 @@
           <w:sz w:val="24"/>
           <w:szCs w:val="24"/>
         </w:rPr>
-        <w:t>LONGITUDE – Coordinate that specifies east / west position. (FLOAT)</w:t>
-      </w:r>
-    </w:p>
-    <w:p>
-      <w:pPr>
-        <w:pStyle w:val="ListParagraph"/>
-        <w:numPr>
-          <w:ilvl w:val="1"/>
-          <w:numId w:val="4"/>
-        </w:numPr>
-        <w:spacing w:line="360" w:lineRule="auto"/>
-        <w:rPr>
-          <w:rFonts w:asciiTheme="majorHAnsi" w:hAnsiTheme="majorHAnsi"/>
-          <w:sz w:val="24"/>
-          <w:szCs w:val="24"/>
-        </w:rPr>
-      </w:pPr>
-      <w:bookmarkStart w:id="0" w:name="_GoBack"/>
-      <w:bookmarkEnd w:id="0"/>
-      <w:r>
-        <w:rPr>
-          <w:rFonts w:asciiTheme="majorHAnsi" w:hAnsiTheme="majorHAnsi"/>
-          <w:sz w:val="24"/>
-          <w:szCs w:val="24"/>
-        </w:rPr>
-        <w:t>DEPTH – The depth of the water at this location. 1 is equal to 1 foot. (INTEGER)</w:t>
-      </w:r>
-    </w:p>
-    <w:p>
-      <w:pPr>
-        <w:pStyle w:val="ListParagraph"/>
-        <w:numPr>
-          <w:ilvl w:val="1"/>
-          <w:numId w:val="4"/>
-        </w:numPr>
-        <w:spacing w:line="360" w:lineRule="auto"/>
-        <w:rPr>
-          <w:rFonts w:asciiTheme="majorHAnsi" w:hAnsiTheme="majorHAnsi"/>
-          <w:sz w:val="24"/>
-          <w:szCs w:val="24"/>
-        </w:rPr>
-      </w:pPr>
-      <w:r>
-        <w:rPr>
-          <w:rFonts w:asciiTheme="majorHAnsi" w:hAnsiTheme="majorHAnsi"/>
-          <w:sz w:val="24"/>
-          <w:szCs w:val="24"/>
-        </w:rPr>
-        <w:t>FISHING_METHOD – The type of fishing best suited for this location. (TEXT)</w:t>
-      </w:r>
-    </w:p>
-    <w:p>
-      <w:pPr>
-        <w:pStyle w:val="ListParagraph"/>
-        <w:numPr>
-          <w:ilvl w:val="2"/>
-          <w:numId w:val="4"/>
-        </w:numPr>
-        <w:spacing w:line="360" w:lineRule="auto"/>
-        <w:rPr>
-          <w:rFonts w:asciiTheme="majorHAnsi" w:hAnsiTheme="majorHAnsi"/>
-          <w:sz w:val="24"/>
-          <w:szCs w:val="24"/>
-        </w:rPr>
-      </w:pPr>
-      <w:r>
-        <w:rPr>
-          <w:rFonts w:asciiTheme="majorHAnsi" w:hAnsiTheme="majorHAnsi"/>
-          <w:sz w:val="24"/>
-          <w:szCs w:val="24"/>
-        </w:rPr>
-        <w:t>inshore, offshore, trolling</w:t>
-      </w:r>
-    </w:p>
-    <w:p>
-      <w:pPr>
-        <w:pStyle w:val="ListParagraph"/>
-        <w:numPr>
-          <w:ilvl w:val="1"/>
-          <w:numId w:val="4"/>
-        </w:numPr>
-        <w:spacing w:line="360" w:lineRule="auto"/>
-        <w:rPr>
-          <w:rFonts w:asciiTheme="majorHAnsi" w:hAnsiTheme="majorHAnsi"/>
-          <w:sz w:val="24"/>
-          <w:szCs w:val="24"/>
-        </w:rPr>
-      </w:pPr>
-      <w:r>
-        <w:rPr>
-          <w:rFonts w:asciiTheme="majorHAnsi" w:hAnsiTheme="majorHAnsi"/>
-          <w:sz w:val="24"/>
-          <w:szCs w:val="24"/>
-        </w:rPr>
-        <w:t>Relationships</w:t>
-      </w:r>
-    </w:p>
-    <w:p>
-      <w:pPr>
-        <w:pStyle w:val="ListParagraph"/>
-        <w:numPr>
-          <w:ilvl w:val="2"/>
-          <w:numId w:val="4"/>
-        </w:numPr>
-        <w:spacing w:line="360" w:lineRule="auto"/>
-        <w:rPr>
-          <w:rFonts w:asciiTheme="majorHAnsi" w:hAnsiTheme="majorHAnsi"/>
-          <w:sz w:val="24"/>
-          <w:szCs w:val="24"/>
-        </w:rPr>
-      </w:pPr>
-      <w:r>
-        <w:rPr>
-          <w:rFonts w:asciiTheme="majorHAnsi" w:hAnsiTheme="majorHAnsi"/>
-          <w:sz w:val="24"/>
-          <w:szCs w:val="24"/>
-        </w:rPr>
         <w:t>REQUIRES_POLE</w:t>
       </w:r>
       <w:r>
@@ -2947,7 +2911,7 @@
           <w:szCs w:val="24"/>
           <w:u w:val="single"/>
         </w:rPr>
-        <w:t>NAME</w:t>
+        <w:t>GROUP_NUMBER</w:t>
       </w:r>
       <w:r>
         <w:rPr>
@@ -2979,7 +2943,31 @@
           <w:sz w:val="24"/>
           <w:szCs w:val="24"/>
         </w:rPr>
-        <w:t>The name of the group. (TEXT)</w:t>
+        <w:t>A number automatically assigned to the group when registering</w:t>
+      </w:r>
+      <w:r>
+        <w:rPr>
+          <w:rFonts w:asciiTheme="majorHAnsi" w:hAnsiTheme="majorHAnsi"/>
+          <w:sz w:val="24"/>
+          <w:szCs w:val="24"/>
+        </w:rPr>
+        <w:t>. (</w:t>
+      </w:r>
+      <w:r>
+        <w:rPr>
+          <w:rFonts w:asciiTheme="majorHAnsi" w:hAnsiTheme="majorHAnsi"/>
+          <w:sz w:val="24"/>
+          <w:szCs w:val="24"/>
+        </w:rPr>
+        <w:t>INTEGER</w:t>
+      </w:r>
+      <w:r>
+        <w:rPr>
+          <w:rFonts w:asciiTheme="majorHAnsi" w:hAnsiTheme="majorHAnsi"/>
+          <w:sz w:val="24"/>
+          <w:szCs w:val="24"/>
+        </w:rPr>
+        <w:t>)</w:t>
       </w:r>
     </w:p>
     <w:p>
@@ -3268,6 +3256,7 @@
       <w:dataBinding w:prefixMappings="xmlns:ns0='http://purl.org/dc/elements/1.1/' xmlns:ns1='http://schemas.openxmlformats.org/package/2006/metadata/core-properties' " w:xpath="/ns1:coreProperties[1]/ns0:title[1]" w:storeItemID="{6C3C8BC8-F283-45AE-878A-BAB7291924A1}"/>
       <w:text/>
     </w:sdtPr>
+    <w:sdtEndPr/>
     <w:sdtContent>
       <w:p>
         <w:pPr>
@@ -4516,8 +4505,9 @@
     <w:panose1 w:val="020B0604030504040204"/>
     <w:charset w:val="00"/>
     <w:family w:val="swiss"/>
+    <w:notTrueType/>
     <w:pitch w:val="variable"/>
-    <w:sig w:usb0="E1002EFF" w:usb1="C000605B" w:usb2="00000029" w:usb3="00000000" w:csb0="000101FF" w:csb1="00000000"/>
+    <w:sig w:usb0="00000003" w:usb1="00000000" w:usb2="00000000" w:usb3="00000000" w:csb0="00000001" w:csb1="00000000"/>
   </w:font>
   <w:font w:name="Cambria">
     <w:panose1 w:val="02040503050406030204"/>
@@ -4550,7 +4540,9 @@
   </w:compat>
   <w:rsids>
     <w:rsidRoot w:val="00383C9B"/>
+    <w:rsid w:val="001A0A5F"/>
     <w:rsid w:val="00383C9B"/>
+    <w:rsid w:val="005B0584"/>
     <w:rsid w:val="00E732DD"/>
   </w:rsids>
   <m:mathPr>
@@ -4744,7 +4736,6 @@
     <w:uiPriority w:val="1"/>
     <w:semiHidden/>
     <w:unhideWhenUsed/>
-    <w:rsid w:val="00383C9B"/>
   </w:style>
   <w:style w:type="table" w:default="1" w:styleId="TableNormal">
     <w:name w:val="Normal Table"/>
@@ -4951,7 +4942,6 @@
     <w:uiPriority w:val="1"/>
     <w:semiHidden/>
     <w:unhideWhenUsed/>
-    <w:rsid w:val="00383C9B"/>
   </w:style>
   <w:style w:type="table" w:default="1" w:styleId="TableNormal">
     <w:name w:val="Normal Table"/>

</xml_diff>

<commit_message>
changed data types in glossary to their actual Access values
</commit_message>
<xml_diff>
--- a/documents/Glossary.docx
+++ b/documents/Glossary.docx
@@ -102,7 +102,7 @@
           <w:sz w:val="24"/>
           <w:szCs w:val="24"/>
         </w:rPr>
-        <w:t>INTEGER</w:t>
+        <w:t>NUMBER</w:t>
       </w:r>
       <w:r>
         <w:rPr>
@@ -181,8 +181,23 @@
           <w:sz w:val="24"/>
           <w:szCs w:val="24"/>
         </w:rPr>
-        <w:t xml:space="preserve"> – possible values are “</w:t>
-      </w:r>
+        <w:t>)</w:t>
+      </w:r>
+    </w:p>
+    <w:p>
+      <w:pPr>
+        <w:pStyle w:val="ListParagraph"/>
+        <w:numPr>
+          <w:ilvl w:val="2"/>
+          <w:numId w:val="1"/>
+        </w:numPr>
+        <w:spacing w:line="360" w:lineRule="auto"/>
+        <w:rPr>
+          <w:rFonts w:asciiTheme="majorHAnsi" w:hAnsiTheme="majorHAnsi"/>
+          <w:sz w:val="24"/>
+          <w:szCs w:val="24"/>
+        </w:rPr>
+      </w:pPr>
       <w:r>
         <w:rPr>
           <w:rFonts w:asciiTheme="majorHAnsi" w:hAnsiTheme="majorHAnsi"/>
@@ -197,7 +212,15 @@
           <w:sz w:val="24"/>
           <w:szCs w:val="24"/>
         </w:rPr>
-        <w:t>”, “</w:t>
+        <w:t>,</w:t>
+      </w:r>
+      <w:r>
+        <w:rPr>
+          <w:rFonts w:asciiTheme="majorHAnsi" w:hAnsiTheme="majorHAnsi"/>
+          <w:sz w:val="24"/>
+          <w:szCs w:val="24"/>
+        </w:rPr>
+        <w:t xml:space="preserve"> </w:t>
       </w:r>
       <w:r>
         <w:rPr>
@@ -213,7 +236,7 @@
           <w:sz w:val="24"/>
           <w:szCs w:val="24"/>
         </w:rPr>
-        <w:t>”, and “</w:t>
+        <w:t xml:space="preserve">, </w:t>
       </w:r>
       <w:r>
         <w:rPr>
@@ -222,22 +245,6 @@
           <w:szCs w:val="24"/>
         </w:rPr>
         <w:t>freshwater</w:t>
-      </w:r>
-      <w:r>
-        <w:rPr>
-          <w:rFonts w:asciiTheme="majorHAnsi" w:hAnsiTheme="majorHAnsi"/>
-          <w:sz w:val="24"/>
-          <w:szCs w:val="24"/>
-        </w:rPr>
-        <w:t>”</w:t>
-      </w:r>
-      <w:r>
-        <w:rPr>
-          <w:rFonts w:asciiTheme="majorHAnsi" w:hAnsiTheme="majorHAnsi"/>
-          <w:sz w:val="24"/>
-          <w:szCs w:val="24"/>
-        </w:rPr>
-        <w:t>)</w:t>
       </w:r>
     </w:p>
     <w:p>
@@ -499,7 +506,55 @@
           <w:sz w:val="24"/>
           <w:szCs w:val="24"/>
         </w:rPr>
-        <w:t xml:space="preserve">carries live bait while maintaining their </w:t>
+        <w:t xml:space="preserve">carries </w:t>
+      </w:r>
+      <w:r>
+        <w:rPr>
+          <w:rFonts w:asciiTheme="majorHAnsi" w:hAnsiTheme="majorHAnsi"/>
+          <w:sz w:val="24"/>
+          <w:szCs w:val="24"/>
+        </w:rPr>
+        <w:t xml:space="preserve">either </w:t>
+      </w:r>
+      <w:r>
+        <w:rPr>
+          <w:rFonts w:asciiTheme="majorHAnsi" w:hAnsiTheme="majorHAnsi"/>
+          <w:sz w:val="24"/>
+          <w:szCs w:val="24"/>
+        </w:rPr>
+        <w:t xml:space="preserve">live bait </w:t>
+      </w:r>
+      <w:r>
+        <w:rPr>
+          <w:rFonts w:asciiTheme="majorHAnsi" w:hAnsiTheme="majorHAnsi"/>
+          <w:sz w:val="24"/>
+          <w:szCs w:val="24"/>
+        </w:rPr>
+        <w:t xml:space="preserve">or live fish </w:t>
+      </w:r>
+      <w:r>
+        <w:rPr>
+          <w:rFonts w:asciiTheme="majorHAnsi" w:hAnsiTheme="majorHAnsi"/>
+          <w:sz w:val="24"/>
+          <w:szCs w:val="24"/>
+        </w:rPr>
+        <w:t>while maintaining the</w:t>
+      </w:r>
+      <w:r>
+        <w:rPr>
+          <w:rFonts w:asciiTheme="majorHAnsi" w:hAnsiTheme="majorHAnsi"/>
+          <w:sz w:val="24"/>
+          <w:szCs w:val="24"/>
+        </w:rPr>
+        <w:t xml:space="preserve"> captive animal’s</w:t>
+      </w:r>
+      <w:r>
+        <w:rPr>
+          <w:rFonts w:asciiTheme="majorHAnsi" w:hAnsiTheme="majorHAnsi"/>
+          <w:sz w:val="24"/>
+          <w:szCs w:val="24"/>
+        </w:rPr>
+        <w:t xml:space="preserve"> </w:t>
       </w:r>
       <w:r>
         <w:rPr>
@@ -612,7 +667,23 @@
           <w:sz w:val="24"/>
           <w:szCs w:val="24"/>
         </w:rPr>
-        <w:t>Number of gallons of water that the tank can hold. (INTEGER)</w:t>
+        <w:t>Number of gallons of water that the tank can hold. (</w:t>
+      </w:r>
+      <w:r>
+        <w:rPr>
+          <w:rFonts w:asciiTheme="majorHAnsi" w:hAnsiTheme="majorHAnsi"/>
+          <w:sz w:val="24"/>
+          <w:szCs w:val="24"/>
+        </w:rPr>
+        <w:t>NUMBER</w:t>
+      </w:r>
+      <w:r>
+        <w:rPr>
+          <w:rFonts w:asciiTheme="majorHAnsi" w:hAnsiTheme="majorHAnsi"/>
+          <w:sz w:val="24"/>
+          <w:szCs w:val="24"/>
+        </w:rPr>
+        <w:t>)</w:t>
       </w:r>
     </w:p>
     <w:p>
@@ -644,7 +715,23 @@
           <w:sz w:val="24"/>
           <w:szCs w:val="24"/>
         </w:rPr>
-        <w:t>- Number of air bubble pumps that the well has. (INTEGER)</w:t>
+        <w:t>- Number of air bubble pumps that the well has. (</w:t>
+      </w:r>
+      <w:r>
+        <w:rPr>
+          <w:rFonts w:asciiTheme="majorHAnsi" w:hAnsiTheme="majorHAnsi"/>
+          <w:sz w:val="24"/>
+          <w:szCs w:val="24"/>
+        </w:rPr>
+        <w:t>NUMBER</w:t>
+      </w:r>
+      <w:r>
+        <w:rPr>
+          <w:rFonts w:asciiTheme="majorHAnsi" w:hAnsiTheme="majorHAnsi"/>
+          <w:sz w:val="24"/>
+          <w:szCs w:val="24"/>
+        </w:rPr>
+        <w:t>)</w:t>
       </w:r>
     </w:p>
     <w:p>
@@ -668,7 +755,25 @@
           <w:sz w:val="24"/>
           <w:szCs w:val="24"/>
         </w:rPr>
-        <w:t>BAIT_CAPACITY – Maximum amount of bait that the tank can hold. (INTEGER)</w:t>
+        <w:t>BAIT_CAPACITY – Maximum amount of bait that the tank can hold. (</w:t>
+      </w:r>
+      <w:r>
+        <w:rPr>
+          <w:rFonts w:asciiTheme="majorHAnsi" w:hAnsiTheme="majorHAnsi"/>
+          <w:sz w:val="24"/>
+          <w:szCs w:val="24"/>
+        </w:rPr>
+        <w:t>NUMBER</w:t>
+      </w:r>
+      <w:bookmarkStart w:id="0" w:name="_GoBack"/>
+      <w:bookmarkEnd w:id="0"/>
+      <w:r>
+        <w:rPr>
+          <w:rFonts w:asciiTheme="majorHAnsi" w:hAnsiTheme="majorHAnsi"/>
+          <w:sz w:val="24"/>
+          <w:szCs w:val="24"/>
+        </w:rPr>
+        <w:t>)</w:t>
       </w:r>
     </w:p>
     <w:p>
@@ -760,6 +865,7 @@
           <w:szCs w:val="24"/>
           <w:u w:val="single"/>
         </w:rPr>
+        <w:lastRenderedPageBreak/>
         <w:t>SERIAL_NUMBER</w:t>
       </w:r>
       <w:r>
@@ -823,7 +929,6 @@
           <w:sz w:val="24"/>
           <w:szCs w:val="24"/>
         </w:rPr>
-        <w:lastRenderedPageBreak/>
         <w:t>LENGTH</w:t>
       </w:r>
       <w:r>
@@ -856,7 +961,23 @@
           <w:sz w:val="24"/>
           <w:szCs w:val="24"/>
         </w:rPr>
-        <w:t>The length of the fishing pole in feet. (INTEGER)</w:t>
+        <w:t>The length of the fishing pole in feet. (</w:t>
+      </w:r>
+      <w:r>
+        <w:rPr>
+          <w:rFonts w:asciiTheme="majorHAnsi" w:hAnsiTheme="majorHAnsi"/>
+          <w:sz w:val="24"/>
+          <w:szCs w:val="24"/>
+        </w:rPr>
+        <w:t>NUMBER</w:t>
+      </w:r>
+      <w:r>
+        <w:rPr>
+          <w:rFonts w:asciiTheme="majorHAnsi" w:hAnsiTheme="majorHAnsi"/>
+          <w:sz w:val="24"/>
+          <w:szCs w:val="24"/>
+        </w:rPr>
+        <w:t>)</w:t>
       </w:r>
     </w:p>
     <w:p>
@@ -959,7 +1080,23 @@
           <w:sz w:val="24"/>
           <w:szCs w:val="24"/>
         </w:rPr>
-        <w:t>fishing pole can fight. (INTEGER)</w:t>
+        <w:t>fishing pole can fight. (</w:t>
+      </w:r>
+      <w:r>
+        <w:rPr>
+          <w:rFonts w:asciiTheme="majorHAnsi" w:hAnsiTheme="majorHAnsi"/>
+          <w:sz w:val="24"/>
+          <w:szCs w:val="24"/>
+        </w:rPr>
+        <w:t>NUMBER</w:t>
+      </w:r>
+      <w:r>
+        <w:rPr>
+          <w:rFonts w:asciiTheme="majorHAnsi" w:hAnsiTheme="majorHAnsi"/>
+          <w:sz w:val="24"/>
+          <w:szCs w:val="24"/>
+        </w:rPr>
+        <w:t>)</w:t>
       </w:r>
     </w:p>
     <w:p>
@@ -1197,7 +1334,23 @@
           <w:sz w:val="24"/>
           <w:szCs w:val="24"/>
         </w:rPr>
-        <w:t>The maximum amount of line (in feet) that this reel can hold. (INTEGER)</w:t>
+        <w:t>The maximum amount of line (in feet) that this reel can hold. (</w:t>
+      </w:r>
+      <w:r>
+        <w:rPr>
+          <w:rFonts w:asciiTheme="majorHAnsi" w:hAnsiTheme="majorHAnsi"/>
+          <w:sz w:val="24"/>
+          <w:szCs w:val="24"/>
+        </w:rPr>
+        <w:t>NUMBER</w:t>
+      </w:r>
+      <w:r>
+        <w:rPr>
+          <w:rFonts w:asciiTheme="majorHAnsi" w:hAnsiTheme="majorHAnsi"/>
+          <w:sz w:val="24"/>
+          <w:szCs w:val="24"/>
+        </w:rPr>
+        <w:t>)</w:t>
       </w:r>
     </w:p>
     <w:p>
@@ -1228,7 +1381,23 @@
           <w:sz w:val="24"/>
           <w:szCs w:val="24"/>
         </w:rPr>
-        <w:t>BALL_BEARINGS – The number of ball bearings in the reel. (INTEGER)</w:t>
+        <w:t>BALL_BEARINGS – The number of ball bearings in the reel. (</w:t>
+      </w:r>
+      <w:r>
+        <w:rPr>
+          <w:rFonts w:asciiTheme="majorHAnsi" w:hAnsiTheme="majorHAnsi"/>
+          <w:sz w:val="24"/>
+          <w:szCs w:val="24"/>
+        </w:rPr>
+        <w:t>NUMBER</w:t>
+      </w:r>
+      <w:r>
+        <w:rPr>
+          <w:rFonts w:asciiTheme="majorHAnsi" w:hAnsiTheme="majorHAnsi"/>
+          <w:sz w:val="24"/>
+          <w:szCs w:val="24"/>
+        </w:rPr>
+        <w:t>)</w:t>
       </w:r>
     </w:p>
     <w:p>
@@ -1609,7 +1778,23 @@
           <w:sz w:val="24"/>
           <w:szCs w:val="24"/>
         </w:rPr>
-        <w:t>(INTEGER)</w:t>
+        <w:t>(</w:t>
+      </w:r>
+      <w:r>
+        <w:rPr>
+          <w:rFonts w:asciiTheme="majorHAnsi" w:hAnsiTheme="majorHAnsi"/>
+          <w:sz w:val="24"/>
+          <w:szCs w:val="24"/>
+        </w:rPr>
+        <w:t>NUMBER</w:t>
+      </w:r>
+      <w:r>
+        <w:rPr>
+          <w:rFonts w:asciiTheme="majorHAnsi" w:hAnsiTheme="majorHAnsi"/>
+          <w:sz w:val="24"/>
+          <w:szCs w:val="24"/>
+        </w:rPr>
+        <w:t>)</w:t>
       </w:r>
     </w:p>
     <w:p>
@@ -1688,7 +1873,7 @@
           <w:sz w:val="24"/>
           <w:szCs w:val="24"/>
         </w:rPr>
-        <w:t>FLOAT</w:t>
+        <w:t>NUMBER</w:t>
       </w:r>
       <w:r>
         <w:rPr>
@@ -1841,7 +2026,23 @@
           <w:sz w:val="24"/>
           <w:szCs w:val="24"/>
         </w:rPr>
-        <w:t>(INTEGER)</w:t>
+        <w:t>(</w:t>
+      </w:r>
+      <w:r>
+        <w:rPr>
+          <w:rFonts w:asciiTheme="majorHAnsi" w:hAnsiTheme="majorHAnsi"/>
+          <w:sz w:val="24"/>
+          <w:szCs w:val="24"/>
+        </w:rPr>
+        <w:t>NUMBER</w:t>
+      </w:r>
+      <w:r>
+        <w:rPr>
+          <w:rFonts w:asciiTheme="majorHAnsi" w:hAnsiTheme="majorHAnsi"/>
+          <w:sz w:val="24"/>
+          <w:szCs w:val="24"/>
+        </w:rPr>
+        <w:t>)</w:t>
       </w:r>
     </w:p>
     <w:p>
@@ -1880,7 +2081,23 @@
           <w:sz w:val="24"/>
           <w:szCs w:val="24"/>
         </w:rPr>
-        <w:t>. (INTEGER)</w:t>
+        <w:t>. (</w:t>
+      </w:r>
+      <w:r>
+        <w:rPr>
+          <w:rFonts w:asciiTheme="majorHAnsi" w:hAnsiTheme="majorHAnsi"/>
+          <w:sz w:val="24"/>
+          <w:szCs w:val="24"/>
+        </w:rPr>
+        <w:t>NUMBER</w:t>
+      </w:r>
+      <w:r>
+        <w:rPr>
+          <w:rFonts w:asciiTheme="majorHAnsi" w:hAnsiTheme="majorHAnsi"/>
+          <w:sz w:val="24"/>
+          <w:szCs w:val="24"/>
+        </w:rPr>
+        <w:t>)</w:t>
       </w:r>
     </w:p>
     <w:p>
@@ -2144,7 +2361,7 @@
           <w:sz w:val="24"/>
           <w:szCs w:val="24"/>
         </w:rPr>
-        <w:t>FLOAT</w:t>
+        <w:t>NUMBER</w:t>
       </w:r>
       <w:r>
         <w:rPr>
@@ -2183,7 +2400,23 @@
           <w:sz w:val="24"/>
           <w:szCs w:val="24"/>
         </w:rPr>
-        <w:t>DATE – The date of the trip. (DATETIME)</w:t>
+        <w:t>DATE – The date of the trip. (DATE</w:t>
+      </w:r>
+      <w:r>
+        <w:rPr>
+          <w:rFonts w:asciiTheme="majorHAnsi" w:hAnsiTheme="majorHAnsi"/>
+          <w:sz w:val="24"/>
+          <w:szCs w:val="24"/>
+        </w:rPr>
+        <w:t>/</w:t>
+      </w:r>
+      <w:r>
+        <w:rPr>
+          <w:rFonts w:asciiTheme="majorHAnsi" w:hAnsiTheme="majorHAnsi"/>
+          <w:sz w:val="24"/>
+          <w:szCs w:val="24"/>
+        </w:rPr>
+        <w:t>TIME)</w:t>
       </w:r>
     </w:p>
     <w:p>
@@ -2222,20 +2455,34 @@
           <w:sz w:val="24"/>
           <w:szCs w:val="24"/>
         </w:rPr>
-        <w:t>(FLOAT)</w:t>
-      </w:r>
-    </w:p>
-    <w:p>
-      <w:pPr>
-        <w:spacing w:line="360" w:lineRule="auto"/>
-        <w:rPr>
-          <w:rFonts w:asciiTheme="majorHAnsi" w:hAnsiTheme="majorHAnsi"/>
-          <w:sz w:val="24"/>
-          <w:szCs w:val="24"/>
-        </w:rPr>
-      </w:pPr>
-      <w:bookmarkStart w:id="0" w:name="_GoBack"/>
-      <w:bookmarkEnd w:id="0"/>
+        <w:t>(</w:t>
+      </w:r>
+      <w:r>
+        <w:rPr>
+          <w:rFonts w:asciiTheme="majorHAnsi" w:hAnsiTheme="majorHAnsi"/>
+          <w:sz w:val="24"/>
+          <w:szCs w:val="24"/>
+        </w:rPr>
+        <w:t>CURRENCY</w:t>
+      </w:r>
+      <w:r>
+        <w:rPr>
+          <w:rFonts w:asciiTheme="majorHAnsi" w:hAnsiTheme="majorHAnsi"/>
+          <w:sz w:val="24"/>
+          <w:szCs w:val="24"/>
+        </w:rPr>
+        <w:t>)</w:t>
+      </w:r>
+    </w:p>
+    <w:p>
+      <w:pPr>
+        <w:spacing w:line="360" w:lineRule="auto"/>
+        <w:rPr>
+          <w:rFonts w:asciiTheme="majorHAnsi" w:hAnsiTheme="majorHAnsi"/>
+          <w:sz w:val="24"/>
+          <w:szCs w:val="24"/>
+        </w:rPr>
+      </w:pPr>
     </w:p>
     <w:p>
       <w:pPr>
@@ -2297,15 +2544,155 @@
           <w:szCs w:val="24"/>
           <w:u w:val="single"/>
         </w:rPr>
-        <w:t>GPS_COORDINATES</w:t>
-      </w:r>
-      <w:r>
-        <w:rPr>
-          <w:rFonts w:asciiTheme="majorHAnsi" w:hAnsiTheme="majorHAnsi"/>
-          <w:sz w:val="24"/>
-          <w:szCs w:val="24"/>
-        </w:rPr>
-        <w:t xml:space="preserve"> – Made up of the latitude and longitude coordinates of the GPS location.</w:t>
+        <w:t>LOCATION_NUMBER</w:t>
+      </w:r>
+      <w:r>
+        <w:rPr>
+          <w:rFonts w:asciiTheme="majorHAnsi" w:hAnsiTheme="majorHAnsi"/>
+          <w:sz w:val="24"/>
+          <w:szCs w:val="24"/>
+        </w:rPr>
+        <w:t xml:space="preserve"> – A number automatically assigned to this location on its creation. (AUTONUMBER)</w:t>
+      </w:r>
+    </w:p>
+    <w:p>
+      <w:pPr>
+        <w:pStyle w:val="ListParagraph"/>
+        <w:numPr>
+          <w:ilvl w:val="1"/>
+          <w:numId w:val="4"/>
+        </w:numPr>
+        <w:spacing w:line="360" w:lineRule="auto"/>
+        <w:rPr>
+          <w:rFonts w:asciiTheme="majorHAnsi" w:hAnsiTheme="majorHAnsi"/>
+          <w:sz w:val="24"/>
+          <w:szCs w:val="24"/>
+        </w:rPr>
+      </w:pPr>
+      <w:r>
+        <w:rPr>
+          <w:rFonts w:asciiTheme="majorHAnsi" w:hAnsiTheme="majorHAnsi"/>
+          <w:sz w:val="24"/>
+          <w:szCs w:val="24"/>
+        </w:rPr>
+        <w:t>GPS_</w:t>
+      </w:r>
+      <w:r>
+        <w:rPr>
+          <w:rFonts w:asciiTheme="majorHAnsi" w:hAnsiTheme="majorHAnsi"/>
+          <w:sz w:val="24"/>
+          <w:szCs w:val="24"/>
+        </w:rPr>
+        <w:t>LATITUDE – Coordinate that specifies north / south position. (</w:t>
+      </w:r>
+      <w:r>
+        <w:rPr>
+          <w:rFonts w:asciiTheme="majorHAnsi" w:hAnsiTheme="majorHAnsi"/>
+          <w:sz w:val="24"/>
+          <w:szCs w:val="24"/>
+        </w:rPr>
+        <w:t>NUMBER</w:t>
+      </w:r>
+      <w:r>
+        <w:rPr>
+          <w:rFonts w:asciiTheme="majorHAnsi" w:hAnsiTheme="majorHAnsi"/>
+          <w:sz w:val="24"/>
+          <w:szCs w:val="24"/>
+        </w:rPr>
+        <w:t>)</w:t>
+      </w:r>
+    </w:p>
+    <w:p>
+      <w:pPr>
+        <w:pStyle w:val="ListParagraph"/>
+        <w:numPr>
+          <w:ilvl w:val="1"/>
+          <w:numId w:val="4"/>
+        </w:numPr>
+        <w:spacing w:line="360" w:lineRule="auto"/>
+        <w:rPr>
+          <w:rFonts w:asciiTheme="majorHAnsi" w:hAnsiTheme="majorHAnsi"/>
+          <w:sz w:val="24"/>
+          <w:szCs w:val="24"/>
+        </w:rPr>
+      </w:pPr>
+      <w:r>
+        <w:rPr>
+          <w:rFonts w:asciiTheme="majorHAnsi" w:hAnsiTheme="majorHAnsi"/>
+          <w:sz w:val="24"/>
+          <w:szCs w:val="24"/>
+        </w:rPr>
+        <w:t>GPS_</w:t>
+      </w:r>
+      <w:r>
+        <w:rPr>
+          <w:rFonts w:asciiTheme="majorHAnsi" w:hAnsiTheme="majorHAnsi"/>
+          <w:sz w:val="24"/>
+          <w:szCs w:val="24"/>
+        </w:rPr>
+        <w:t>LONGITUDE – Coordinate that specifies east / west position. (</w:t>
+      </w:r>
+      <w:r>
+        <w:rPr>
+          <w:rFonts w:asciiTheme="majorHAnsi" w:hAnsiTheme="majorHAnsi"/>
+          <w:sz w:val="24"/>
+          <w:szCs w:val="24"/>
+        </w:rPr>
+        <w:t>NUMBER</w:t>
+      </w:r>
+      <w:r>
+        <w:rPr>
+          <w:rFonts w:asciiTheme="majorHAnsi" w:hAnsiTheme="majorHAnsi"/>
+          <w:sz w:val="24"/>
+          <w:szCs w:val="24"/>
+        </w:rPr>
+        <w:t>)</w:t>
+      </w:r>
+    </w:p>
+    <w:p>
+      <w:pPr>
+        <w:pStyle w:val="ListParagraph"/>
+        <w:numPr>
+          <w:ilvl w:val="1"/>
+          <w:numId w:val="4"/>
+        </w:numPr>
+        <w:spacing w:line="360" w:lineRule="auto"/>
+        <w:rPr>
+          <w:rFonts w:asciiTheme="majorHAnsi" w:hAnsiTheme="majorHAnsi"/>
+          <w:sz w:val="24"/>
+          <w:szCs w:val="24"/>
+        </w:rPr>
+      </w:pPr>
+      <w:r>
+        <w:rPr>
+          <w:rFonts w:asciiTheme="majorHAnsi" w:hAnsiTheme="majorHAnsi"/>
+          <w:sz w:val="24"/>
+          <w:szCs w:val="24"/>
+        </w:rPr>
+        <w:t>DEPTH – The depth of the water at this location. 1 is equal to 1 foot. (INTEGER)</w:t>
+      </w:r>
+    </w:p>
+    <w:p>
+      <w:pPr>
+        <w:pStyle w:val="ListParagraph"/>
+        <w:numPr>
+          <w:ilvl w:val="1"/>
+          <w:numId w:val="4"/>
+        </w:numPr>
+        <w:spacing w:line="360" w:lineRule="auto"/>
+        <w:rPr>
+          <w:rFonts w:asciiTheme="majorHAnsi" w:hAnsiTheme="majorHAnsi"/>
+          <w:sz w:val="24"/>
+          <w:szCs w:val="24"/>
+        </w:rPr>
+      </w:pPr>
+      <w:r>
+        <w:rPr>
+          <w:rFonts w:asciiTheme="majorHAnsi" w:hAnsiTheme="majorHAnsi"/>
+          <w:sz w:val="24"/>
+          <w:szCs w:val="24"/>
+        </w:rPr>
+        <w:t>FISHING_METHOD – The type of fishing best suited for this location. (TEXT)</w:t>
       </w:r>
     </w:p>
     <w:p>
@@ -2328,7 +2715,30 @@
           <w:sz w:val="24"/>
           <w:szCs w:val="24"/>
         </w:rPr>
-        <w:t>LATITUDE – Coordinate that specifies north / south position. (FLOAT)</w:t>
+        <w:t>inshore, offshore, trolling</w:t>
+      </w:r>
+    </w:p>
+    <w:p>
+      <w:pPr>
+        <w:pStyle w:val="ListParagraph"/>
+        <w:numPr>
+          <w:ilvl w:val="1"/>
+          <w:numId w:val="4"/>
+        </w:numPr>
+        <w:spacing w:line="360" w:lineRule="auto"/>
+        <w:rPr>
+          <w:rFonts w:asciiTheme="majorHAnsi" w:hAnsiTheme="majorHAnsi"/>
+          <w:sz w:val="24"/>
+          <w:szCs w:val="24"/>
+        </w:rPr>
+      </w:pPr>
+      <w:r>
+        <w:rPr>
+          <w:rFonts w:asciiTheme="majorHAnsi" w:hAnsiTheme="majorHAnsi"/>
+          <w:sz w:val="24"/>
+          <w:szCs w:val="24"/>
+        </w:rPr>
+        <w:t>Relationships</w:t>
       </w:r>
     </w:p>
     <w:p>
@@ -2351,121 +2761,6 @@
           <w:sz w:val="24"/>
           <w:szCs w:val="24"/>
         </w:rPr>
-        <w:t>LONGITUDE – Coordinate that specifies east / west position. (FLOAT)</w:t>
-      </w:r>
-    </w:p>
-    <w:p>
-      <w:pPr>
-        <w:pStyle w:val="ListParagraph"/>
-        <w:numPr>
-          <w:ilvl w:val="1"/>
-          <w:numId w:val="4"/>
-        </w:numPr>
-        <w:spacing w:line="360" w:lineRule="auto"/>
-        <w:rPr>
-          <w:rFonts w:asciiTheme="majorHAnsi" w:hAnsiTheme="majorHAnsi"/>
-          <w:sz w:val="24"/>
-          <w:szCs w:val="24"/>
-        </w:rPr>
-      </w:pPr>
-      <w:r>
-        <w:rPr>
-          <w:rFonts w:asciiTheme="majorHAnsi" w:hAnsiTheme="majorHAnsi"/>
-          <w:sz w:val="24"/>
-          <w:szCs w:val="24"/>
-        </w:rPr>
-        <w:t>DEPTH – The depth of the water at this location. 1 is equal to 1 foot. (INTEGER)</w:t>
-      </w:r>
-    </w:p>
-    <w:p>
-      <w:pPr>
-        <w:pStyle w:val="ListParagraph"/>
-        <w:numPr>
-          <w:ilvl w:val="1"/>
-          <w:numId w:val="4"/>
-        </w:numPr>
-        <w:spacing w:line="360" w:lineRule="auto"/>
-        <w:rPr>
-          <w:rFonts w:asciiTheme="majorHAnsi" w:hAnsiTheme="majorHAnsi"/>
-          <w:sz w:val="24"/>
-          <w:szCs w:val="24"/>
-        </w:rPr>
-      </w:pPr>
-      <w:r>
-        <w:rPr>
-          <w:rFonts w:asciiTheme="majorHAnsi" w:hAnsiTheme="majorHAnsi"/>
-          <w:sz w:val="24"/>
-          <w:szCs w:val="24"/>
-        </w:rPr>
-        <w:t>FISHING_METHOD – The type of fishing best suited for this location. (TEXT)</w:t>
-      </w:r>
-    </w:p>
-    <w:p>
-      <w:pPr>
-        <w:pStyle w:val="ListParagraph"/>
-        <w:numPr>
-          <w:ilvl w:val="2"/>
-          <w:numId w:val="4"/>
-        </w:numPr>
-        <w:spacing w:line="360" w:lineRule="auto"/>
-        <w:rPr>
-          <w:rFonts w:asciiTheme="majorHAnsi" w:hAnsiTheme="majorHAnsi"/>
-          <w:sz w:val="24"/>
-          <w:szCs w:val="24"/>
-        </w:rPr>
-      </w:pPr>
-      <w:r>
-        <w:rPr>
-          <w:rFonts w:asciiTheme="majorHAnsi" w:hAnsiTheme="majorHAnsi"/>
-          <w:sz w:val="24"/>
-          <w:szCs w:val="24"/>
-        </w:rPr>
-        <w:t>inshore, offshore, trolling</w:t>
-      </w:r>
-    </w:p>
-    <w:p>
-      <w:pPr>
-        <w:pStyle w:val="ListParagraph"/>
-        <w:numPr>
-          <w:ilvl w:val="1"/>
-          <w:numId w:val="4"/>
-        </w:numPr>
-        <w:spacing w:line="360" w:lineRule="auto"/>
-        <w:rPr>
-          <w:rFonts w:asciiTheme="majorHAnsi" w:hAnsiTheme="majorHAnsi"/>
-          <w:sz w:val="24"/>
-          <w:szCs w:val="24"/>
-        </w:rPr>
-      </w:pPr>
-      <w:r>
-        <w:rPr>
-          <w:rFonts w:asciiTheme="majorHAnsi" w:hAnsiTheme="majorHAnsi"/>
-          <w:sz w:val="24"/>
-          <w:szCs w:val="24"/>
-        </w:rPr>
-        <w:t>Relationships</w:t>
-      </w:r>
-    </w:p>
-    <w:p>
-      <w:pPr>
-        <w:pStyle w:val="ListParagraph"/>
-        <w:numPr>
-          <w:ilvl w:val="2"/>
-          <w:numId w:val="4"/>
-        </w:numPr>
-        <w:spacing w:line="360" w:lineRule="auto"/>
-        <w:rPr>
-          <w:rFonts w:asciiTheme="majorHAnsi" w:hAnsiTheme="majorHAnsi"/>
-          <w:sz w:val="24"/>
-          <w:szCs w:val="24"/>
-        </w:rPr>
-      </w:pPr>
-      <w:r>
-        <w:rPr>
-          <w:rFonts w:asciiTheme="majorHAnsi" w:hAnsiTheme="majorHAnsi"/>
-          <w:sz w:val="24"/>
-          <w:szCs w:val="24"/>
-        </w:rPr>
         <w:t>REQUIRES_POLE</w:t>
       </w:r>
       <w:r>
@@ -2665,7 +2960,23 @@
           <w:sz w:val="24"/>
           <w:szCs w:val="24"/>
         </w:rPr>
-        <w:t>PAY – The amount of money that is paid in one hour. 1 is equal to 1 dollar. (FLOAT)</w:t>
+        <w:t>PAY – The amount of money that is paid in one hour. 1 is equal to 1 dollar. (</w:t>
+      </w:r>
+      <w:r>
+        <w:rPr>
+          <w:rFonts w:asciiTheme="majorHAnsi" w:hAnsiTheme="majorHAnsi"/>
+          <w:sz w:val="24"/>
+          <w:szCs w:val="24"/>
+        </w:rPr>
+        <w:t>CURRENCY</w:t>
+      </w:r>
+      <w:r>
+        <w:rPr>
+          <w:rFonts w:asciiTheme="majorHAnsi" w:hAnsiTheme="majorHAnsi"/>
+          <w:sz w:val="24"/>
+          <w:szCs w:val="24"/>
+        </w:rPr>
+        <w:t>)</w:t>
       </w:r>
     </w:p>
     <w:p>
@@ -2959,7 +3270,7 @@
           <w:sz w:val="24"/>
           <w:szCs w:val="24"/>
         </w:rPr>
-        <w:t>INTEGER</w:t>
+        <w:t>AUTONUMBER</w:t>
       </w:r>
       <w:r>
         <w:rPr>
@@ -2998,7 +3309,23 @@
           <w:sz w:val="24"/>
           <w:szCs w:val="24"/>
         </w:rPr>
-        <w:t xml:space="preserve"> – The number of people that make up the group. (INTEGER)</w:t>
+        <w:t xml:space="preserve"> – The number of people that make up the group. (</w:t>
+      </w:r>
+      <w:r>
+        <w:rPr>
+          <w:rFonts w:asciiTheme="majorHAnsi" w:hAnsiTheme="majorHAnsi"/>
+          <w:sz w:val="24"/>
+          <w:szCs w:val="24"/>
+        </w:rPr>
+        <w:t>NUMBER</w:t>
+      </w:r>
+      <w:r>
+        <w:rPr>
+          <w:rFonts w:asciiTheme="majorHAnsi" w:hAnsiTheme="majorHAnsi"/>
+          <w:sz w:val="24"/>
+          <w:szCs w:val="24"/>
+        </w:rPr>
+        <w:t>)</w:t>
       </w:r>
     </w:p>
     <w:p>
@@ -4541,6 +4868,7 @@
   <w:rsids>
     <w:rsidRoot w:val="00383C9B"/>
     <w:rsid w:val="001A0A5F"/>
+    <w:rsid w:val="003831B3"/>
     <w:rsid w:val="00383C9B"/>
     <w:rsid w:val="005B0584"/>
     <w:rsid w:val="00E732DD"/>

</xml_diff>

<commit_message>
glossary update, added db relationship tables
</commit_message>
<xml_diff>
--- a/documents/Glossary.docx
+++ b/documents/Glossary.docx
@@ -3190,326 +3190,1429 @@
           <w:szCs w:val="24"/>
         </w:rPr>
       </w:pPr>
+    </w:p>
+    <w:p>
+      <w:pPr>
+        <w:pStyle w:val="ListParagraph"/>
+        <w:numPr>
+          <w:ilvl w:val="0"/>
+          <w:numId w:val="5"/>
+        </w:numPr>
+        <w:spacing w:line="360" w:lineRule="auto"/>
+        <w:rPr>
+          <w:rFonts w:asciiTheme="majorHAnsi" w:hAnsiTheme="majorHAnsi"/>
+          <w:sz w:val="24"/>
+          <w:szCs w:val="24"/>
+        </w:rPr>
+      </w:pPr>
+      <w:r>
+        <w:rPr>
+          <w:rFonts w:asciiTheme="majorHAnsi" w:hAnsiTheme="majorHAnsi"/>
+          <w:sz w:val="24"/>
+          <w:szCs w:val="24"/>
+        </w:rPr>
+        <w:t>GROUP</w:t>
+      </w:r>
+      <w:r>
+        <w:rPr>
+          <w:rFonts w:asciiTheme="majorHAnsi" w:hAnsiTheme="majorHAnsi"/>
+          <w:sz w:val="24"/>
+          <w:szCs w:val="24"/>
+        </w:rPr>
+        <w:br/>
+      </w:r>
+      <w:r>
+        <w:rPr>
+          <w:rFonts w:asciiTheme="majorHAnsi" w:hAnsiTheme="majorHAnsi"/>
+          <w:sz w:val="24"/>
+          <w:szCs w:val="24"/>
+        </w:rPr>
+        <w:t xml:space="preserve">Group </w:t>
+      </w:r>
+      <w:r>
+        <w:rPr>
+          <w:rFonts w:asciiTheme="majorHAnsi" w:hAnsiTheme="majorHAnsi"/>
+          <w:sz w:val="24"/>
+          <w:szCs w:val="24"/>
+        </w:rPr>
+        <w:t>of customers that want to go on a fishing trip.</w:t>
+      </w:r>
+    </w:p>
+    <w:p>
+      <w:pPr>
+        <w:pStyle w:val="ListParagraph"/>
+        <w:numPr>
+          <w:ilvl w:val="1"/>
+          <w:numId w:val="5"/>
+        </w:numPr>
+        <w:spacing w:line="360" w:lineRule="auto"/>
+        <w:rPr>
+          <w:rFonts w:asciiTheme="majorHAnsi" w:hAnsiTheme="majorHAnsi"/>
+          <w:sz w:val="24"/>
+          <w:szCs w:val="24"/>
+        </w:rPr>
+      </w:pPr>
+      <w:r>
+        <w:rPr>
+          <w:rFonts w:asciiTheme="majorHAnsi" w:hAnsiTheme="majorHAnsi"/>
+          <w:sz w:val="24"/>
+          <w:szCs w:val="24"/>
+          <w:u w:val="single"/>
+        </w:rPr>
+        <w:t>GROUP_NUMBER</w:t>
+      </w:r>
+      <w:r>
+        <w:rPr>
+          <w:rFonts w:asciiTheme="majorHAnsi" w:hAnsiTheme="majorHAnsi"/>
+          <w:sz w:val="24"/>
+          <w:szCs w:val="24"/>
+        </w:rPr>
+        <w:t xml:space="preserve"> </w:t>
+      </w:r>
+      <w:r>
+        <w:rPr>
+          <w:rFonts w:asciiTheme="majorHAnsi" w:hAnsiTheme="majorHAnsi"/>
+          <w:sz w:val="24"/>
+          <w:szCs w:val="24"/>
+        </w:rPr>
+        <w:t>–</w:t>
+      </w:r>
+      <w:r>
+        <w:rPr>
+          <w:rFonts w:asciiTheme="majorHAnsi" w:hAnsiTheme="majorHAnsi"/>
+          <w:sz w:val="24"/>
+          <w:szCs w:val="24"/>
+        </w:rPr>
+        <w:t xml:space="preserve"> </w:t>
+      </w:r>
+      <w:r>
+        <w:rPr>
+          <w:rFonts w:asciiTheme="majorHAnsi" w:hAnsiTheme="majorHAnsi"/>
+          <w:sz w:val="24"/>
+          <w:szCs w:val="24"/>
+        </w:rPr>
+        <w:t>A number automatically assigned to the group when registering</w:t>
+      </w:r>
+      <w:r>
+        <w:rPr>
+          <w:rFonts w:asciiTheme="majorHAnsi" w:hAnsiTheme="majorHAnsi"/>
+          <w:sz w:val="24"/>
+          <w:szCs w:val="24"/>
+        </w:rPr>
+        <w:t>. (</w:t>
+      </w:r>
+      <w:r>
+        <w:rPr>
+          <w:rFonts w:asciiTheme="majorHAnsi" w:hAnsiTheme="majorHAnsi"/>
+          <w:sz w:val="24"/>
+          <w:szCs w:val="24"/>
+        </w:rPr>
+        <w:t>AUTONUMBER</w:t>
+      </w:r>
+      <w:r>
+        <w:rPr>
+          <w:rFonts w:asciiTheme="majorHAnsi" w:hAnsiTheme="majorHAnsi"/>
+          <w:sz w:val="24"/>
+          <w:szCs w:val="24"/>
+        </w:rPr>
+        <w:t>)</w:t>
+      </w:r>
+    </w:p>
+    <w:p>
+      <w:pPr>
+        <w:pStyle w:val="ListParagraph"/>
+        <w:numPr>
+          <w:ilvl w:val="1"/>
+          <w:numId w:val="5"/>
+        </w:numPr>
+        <w:spacing w:line="360" w:lineRule="auto"/>
+        <w:rPr>
+          <w:rFonts w:asciiTheme="majorHAnsi" w:hAnsiTheme="majorHAnsi"/>
+          <w:sz w:val="24"/>
+          <w:szCs w:val="24"/>
+        </w:rPr>
+      </w:pPr>
+      <w:r>
+        <w:rPr>
+          <w:rFonts w:asciiTheme="majorHAnsi" w:hAnsiTheme="majorHAnsi"/>
+          <w:sz w:val="24"/>
+          <w:szCs w:val="24"/>
+        </w:rPr>
+        <w:t>SIZE</w:t>
+      </w:r>
+      <w:r>
+        <w:rPr>
+          <w:rFonts w:asciiTheme="majorHAnsi" w:hAnsiTheme="majorHAnsi"/>
+          <w:sz w:val="24"/>
+          <w:szCs w:val="24"/>
+        </w:rPr>
+        <w:t xml:space="preserve"> – The number of people that make up the group. (</w:t>
+      </w:r>
+      <w:r>
+        <w:rPr>
+          <w:rFonts w:asciiTheme="majorHAnsi" w:hAnsiTheme="majorHAnsi"/>
+          <w:sz w:val="24"/>
+          <w:szCs w:val="24"/>
+        </w:rPr>
+        <w:t>NUMBER</w:t>
+      </w:r>
+      <w:r>
+        <w:rPr>
+          <w:rFonts w:asciiTheme="majorHAnsi" w:hAnsiTheme="majorHAnsi"/>
+          <w:sz w:val="24"/>
+          <w:szCs w:val="24"/>
+        </w:rPr>
+        <w:t>)</w:t>
+      </w:r>
+    </w:p>
+    <w:p>
+      <w:pPr>
+        <w:pStyle w:val="ListParagraph"/>
+        <w:numPr>
+          <w:ilvl w:val="1"/>
+          <w:numId w:val="5"/>
+        </w:numPr>
+        <w:spacing w:line="360" w:lineRule="auto"/>
+        <w:rPr>
+          <w:rFonts w:asciiTheme="majorHAnsi" w:hAnsiTheme="majorHAnsi"/>
+          <w:sz w:val="24"/>
+          <w:szCs w:val="24"/>
+        </w:rPr>
+      </w:pPr>
+      <w:r>
+        <w:rPr>
+          <w:rFonts w:asciiTheme="majorHAnsi" w:hAnsiTheme="majorHAnsi"/>
+          <w:sz w:val="24"/>
+          <w:szCs w:val="24"/>
+        </w:rPr>
+        <w:t>Relationships</w:t>
+      </w:r>
+    </w:p>
+    <w:p>
+      <w:pPr>
+        <w:pStyle w:val="ListParagraph"/>
+        <w:numPr>
+          <w:ilvl w:val="2"/>
+          <w:numId w:val="5"/>
+        </w:numPr>
+        <w:spacing w:line="360" w:lineRule="auto"/>
+        <w:rPr>
+          <w:rFonts w:asciiTheme="majorHAnsi" w:hAnsiTheme="majorHAnsi"/>
+          <w:sz w:val="24"/>
+          <w:szCs w:val="24"/>
+        </w:rPr>
+      </w:pPr>
+      <w:r>
+        <w:rPr>
+          <w:rFonts w:asciiTheme="majorHAnsi" w:hAnsiTheme="majorHAnsi"/>
+          <w:sz w:val="24"/>
+          <w:szCs w:val="24"/>
+        </w:rPr>
+        <w:t xml:space="preserve">REQUESTED_TRIP </w:t>
+      </w:r>
+      <w:r>
+        <w:rPr>
+          <w:rFonts w:asciiTheme="majorHAnsi" w:hAnsiTheme="majorHAnsi"/>
+          <w:sz w:val="24"/>
+          <w:szCs w:val="24"/>
+        </w:rPr>
+        <w:t>–</w:t>
+      </w:r>
+      <w:r>
+        <w:rPr>
+          <w:rFonts w:asciiTheme="majorHAnsi" w:hAnsiTheme="majorHAnsi"/>
+          <w:sz w:val="24"/>
+          <w:szCs w:val="24"/>
+        </w:rPr>
+        <w:t xml:space="preserve"> </w:t>
+      </w:r>
+      <w:r>
+        <w:rPr>
+          <w:rFonts w:asciiTheme="majorHAnsi" w:hAnsiTheme="majorHAnsi"/>
+          <w:sz w:val="24"/>
+          <w:szCs w:val="24"/>
+        </w:rPr>
+        <w:t>The fishing trip that the group wants to go on. (</w:t>
+      </w:r>
+      <w:r>
+        <w:rPr>
+          <w:rFonts w:asciiTheme="majorHAnsi" w:hAnsiTheme="majorHAnsi"/>
+          <w:sz w:val="24"/>
+          <w:szCs w:val="24"/>
+        </w:rPr>
+        <w:t>many-to-many)</w:t>
+      </w:r>
+    </w:p>
+    <w:p>
+      <w:pPr>
+        <w:pStyle w:val="ListParagraph"/>
+        <w:numPr>
+          <w:ilvl w:val="2"/>
+          <w:numId w:val="5"/>
+        </w:numPr>
+        <w:spacing w:line="360" w:lineRule="auto"/>
+        <w:rPr>
+          <w:rFonts w:asciiTheme="majorHAnsi" w:hAnsiTheme="majorHAnsi"/>
+          <w:sz w:val="24"/>
+          <w:szCs w:val="24"/>
+        </w:rPr>
+      </w:pPr>
+      <w:r>
+        <w:rPr>
+          <w:rFonts w:asciiTheme="majorHAnsi" w:hAnsiTheme="majorHAnsi"/>
+          <w:sz w:val="24"/>
+          <w:szCs w:val="24"/>
+        </w:rPr>
+        <w:t>REQUESTED_CAPTAIN – The captain that the group wants. (</w:t>
+      </w:r>
+      <w:r>
+        <w:rPr>
+          <w:rFonts w:asciiTheme="majorHAnsi" w:hAnsiTheme="majorHAnsi"/>
+          <w:sz w:val="24"/>
+          <w:szCs w:val="24"/>
+        </w:rPr>
+        <w:t>many-to-one</w:t>
+      </w:r>
+      <w:r>
+        <w:rPr>
+          <w:rFonts w:asciiTheme="majorHAnsi" w:hAnsiTheme="majorHAnsi"/>
+          <w:sz w:val="24"/>
+          <w:szCs w:val="24"/>
+        </w:rPr>
+        <w:t>)</w:t>
+      </w:r>
+    </w:p>
+    <w:p>
+      <w:pPr>
+        <w:spacing w:line="360" w:lineRule="auto"/>
+        <w:rPr>
+          <w:rFonts w:asciiTheme="majorHAnsi" w:hAnsiTheme="majorHAnsi"/>
+          <w:sz w:val="24"/>
+          <w:szCs w:val="24"/>
+        </w:rPr>
+      </w:pPr>
+    </w:p>
+    <w:p>
+      <w:pPr>
+        <w:spacing w:line="360" w:lineRule="auto"/>
+        <w:rPr>
+          <w:rFonts w:ascii="Segoe UI" w:hAnsi="Segoe UI" w:cs="Segoe UI"/>
+          <w:sz w:val="32"/>
+          <w:szCs w:val="24"/>
+        </w:rPr>
+      </w:pPr>
+      <w:r>
+        <w:rPr>
+          <w:rFonts w:ascii="Segoe UI" w:hAnsi="Segoe UI" w:cs="Segoe UI"/>
+          <w:sz w:val="32"/>
+          <w:szCs w:val="24"/>
+        </w:rPr>
+        <w:t>Relationships</w:t>
+      </w:r>
+    </w:p>
+    <w:p>
+      <w:pPr>
+        <w:pStyle w:val="ListParagraph"/>
+        <w:numPr>
+          <w:ilvl w:val="0"/>
+          <w:numId w:val="7"/>
+        </w:numPr>
+        <w:spacing w:line="360" w:lineRule="auto"/>
+        <w:rPr>
+          <w:rFonts w:asciiTheme="majorHAnsi" w:hAnsiTheme="majorHAnsi" w:cs="Segoe UI"/>
+          <w:sz w:val="24"/>
+          <w:szCs w:val="24"/>
+        </w:rPr>
+      </w:pPr>
+      <w:r>
+        <w:rPr>
+          <w:rFonts w:asciiTheme="majorHAnsi" w:hAnsiTheme="majorHAnsi" w:cs="Segoe UI"/>
+          <w:sz w:val="24"/>
+          <w:szCs w:val="24"/>
+        </w:rPr>
+        <w:t>HAS_WELLS</w:t>
+      </w:r>
+      <w:r>
+        <w:rPr>
+          <w:rFonts w:asciiTheme="majorHAnsi" w:hAnsiTheme="majorHAnsi" w:cs="Segoe UI"/>
+          <w:sz w:val="24"/>
+          <w:szCs w:val="24"/>
+        </w:rPr>
+        <w:br/>
+      </w:r>
+      <w:r>
+        <w:rPr>
+          <w:rFonts w:asciiTheme="majorHAnsi" w:hAnsiTheme="majorHAnsi" w:cs="Segoe UI"/>
+          <w:sz w:val="24"/>
+          <w:szCs w:val="24"/>
+        </w:rPr>
+        <w:t xml:space="preserve">Relationship connecting </w:t>
+      </w:r>
+      <w:r>
+        <w:rPr>
+          <w:rFonts w:asciiTheme="majorHAnsi" w:hAnsiTheme="majorHAnsi" w:cs="Segoe UI"/>
+          <w:sz w:val="24"/>
+          <w:szCs w:val="24"/>
+        </w:rPr>
+        <w:t>BOAT to WELL.</w:t>
+      </w:r>
+      <w:r>
+        <w:rPr>
+          <w:rFonts w:asciiTheme="majorHAnsi" w:hAnsiTheme="majorHAnsi" w:cs="Segoe UI"/>
+          <w:sz w:val="24"/>
+          <w:szCs w:val="24"/>
+        </w:rPr>
+        <w:t xml:space="preserve"> (one-to-many)</w:t>
+      </w:r>
+    </w:p>
+    <w:p>
+      <w:pPr>
+        <w:pStyle w:val="ListParagraph"/>
+        <w:numPr>
+          <w:ilvl w:val="1"/>
+          <w:numId w:val="7"/>
+        </w:numPr>
+        <w:spacing w:line="360" w:lineRule="auto"/>
+        <w:rPr>
+          <w:rFonts w:asciiTheme="majorHAnsi" w:hAnsiTheme="majorHAnsi" w:cs="Segoe UI"/>
+          <w:sz w:val="24"/>
+          <w:szCs w:val="24"/>
+        </w:rPr>
+      </w:pPr>
+      <w:r>
+        <w:rPr>
+          <w:rFonts w:asciiTheme="majorHAnsi" w:hAnsiTheme="majorHAnsi" w:cs="Segoe UI"/>
+          <w:sz w:val="24"/>
+          <w:szCs w:val="24"/>
+        </w:rPr>
+        <w:t>BIN</w:t>
+      </w:r>
+      <w:r>
+        <w:rPr>
+          <w:rFonts w:asciiTheme="majorHAnsi" w:hAnsiTheme="majorHAnsi" w:cs="Segoe UI"/>
+          <w:sz w:val="24"/>
+          <w:szCs w:val="24"/>
+        </w:rPr>
+        <w:t xml:space="preserve"> </w:t>
+      </w:r>
+      <w:r>
+        <w:rPr>
+          <w:rFonts w:asciiTheme="majorHAnsi" w:hAnsiTheme="majorHAnsi" w:cs="Segoe UI"/>
+          <w:sz w:val="24"/>
+          <w:szCs w:val="24"/>
+        </w:rPr>
+        <w:t>–</w:t>
+      </w:r>
+      <w:r>
+        <w:rPr>
+          <w:rFonts w:asciiTheme="majorHAnsi" w:hAnsiTheme="majorHAnsi" w:cs="Segoe UI"/>
+          <w:sz w:val="24"/>
+          <w:szCs w:val="24"/>
+        </w:rPr>
+        <w:t xml:space="preserve"> </w:t>
+      </w:r>
+      <w:r>
+        <w:rPr>
+          <w:rFonts w:asciiTheme="majorHAnsi" w:hAnsiTheme="majorHAnsi" w:cs="Segoe UI"/>
+          <w:sz w:val="24"/>
+          <w:szCs w:val="24"/>
+        </w:rPr>
+        <w:t xml:space="preserve">The boat’s identification number. </w:t>
+      </w:r>
+      <w:r>
+        <w:rPr>
+          <w:rFonts w:asciiTheme="majorHAnsi" w:hAnsiTheme="majorHAnsi"/>
+          <w:sz w:val="24"/>
+          <w:szCs w:val="24"/>
+        </w:rPr>
+        <w:t>This is generated by the government when the boat is registered with them and is very similar to a license plate number as seen on a car.</w:t>
+      </w:r>
+      <w:r>
+        <w:rPr>
+          <w:rFonts w:asciiTheme="majorHAnsi" w:hAnsiTheme="majorHAnsi" w:cs="Segoe UI"/>
+          <w:sz w:val="24"/>
+          <w:szCs w:val="24"/>
+        </w:rPr>
+        <w:t xml:space="preserve"> </w:t>
+      </w:r>
+      <w:r>
+        <w:rPr>
+          <w:rFonts w:asciiTheme="majorHAnsi" w:hAnsiTheme="majorHAnsi" w:cs="Segoe UI"/>
+          <w:sz w:val="24"/>
+          <w:szCs w:val="24"/>
+        </w:rPr>
+        <w:t>(TEXT)</w:t>
+      </w:r>
+    </w:p>
+    <w:p>
+      <w:pPr>
+        <w:pStyle w:val="ListParagraph"/>
+        <w:numPr>
+          <w:ilvl w:val="1"/>
+          <w:numId w:val="7"/>
+        </w:numPr>
+        <w:spacing w:line="360" w:lineRule="auto"/>
+        <w:rPr>
+          <w:rFonts w:asciiTheme="majorHAnsi" w:hAnsiTheme="majorHAnsi" w:cs="Segoe UI"/>
+          <w:sz w:val="24"/>
+          <w:szCs w:val="24"/>
+        </w:rPr>
+      </w:pPr>
+      <w:r>
+        <w:rPr>
+          <w:rFonts w:asciiTheme="majorHAnsi" w:hAnsiTheme="majorHAnsi" w:cs="Segoe UI"/>
+          <w:sz w:val="24"/>
+          <w:szCs w:val="24"/>
+        </w:rPr>
+        <w:t>SERIAL_NUMBER</w:t>
+      </w:r>
+      <w:r>
+        <w:rPr>
+          <w:rFonts w:asciiTheme="majorHAnsi" w:hAnsiTheme="majorHAnsi" w:cs="Segoe UI"/>
+          <w:sz w:val="24"/>
+          <w:szCs w:val="24"/>
+        </w:rPr>
+        <w:t xml:space="preserve"> </w:t>
+      </w:r>
+      <w:r>
+        <w:rPr>
+          <w:rFonts w:asciiTheme="majorHAnsi" w:hAnsiTheme="majorHAnsi" w:cs="Segoe UI"/>
+          <w:sz w:val="24"/>
+          <w:szCs w:val="24"/>
+        </w:rPr>
+        <w:t>–</w:t>
+      </w:r>
+      <w:r>
+        <w:rPr>
+          <w:rFonts w:asciiTheme="majorHAnsi" w:hAnsiTheme="majorHAnsi" w:cs="Segoe UI"/>
+          <w:sz w:val="24"/>
+          <w:szCs w:val="24"/>
+        </w:rPr>
+        <w:t xml:space="preserve"> </w:t>
+      </w:r>
+      <w:r>
+        <w:rPr>
+          <w:rFonts w:asciiTheme="majorHAnsi" w:hAnsiTheme="majorHAnsi" w:cs="Segoe UI"/>
+          <w:sz w:val="24"/>
+          <w:szCs w:val="24"/>
+        </w:rPr>
+        <w:t xml:space="preserve">The </w:t>
+      </w:r>
+      <w:r>
+        <w:rPr>
+          <w:rFonts w:asciiTheme="majorHAnsi" w:hAnsiTheme="majorHAnsi" w:cs="Segoe UI"/>
+          <w:sz w:val="24"/>
+          <w:szCs w:val="24"/>
+        </w:rPr>
+        <w:t>well’s</w:t>
+      </w:r>
+      <w:r>
+        <w:rPr>
+          <w:rFonts w:asciiTheme="majorHAnsi" w:hAnsiTheme="majorHAnsi" w:cs="Segoe UI"/>
+          <w:sz w:val="24"/>
+          <w:szCs w:val="24"/>
+        </w:rPr>
+        <w:t xml:space="preserve"> serial number. </w:t>
+      </w:r>
+      <w:r>
+        <w:rPr>
+          <w:rFonts w:asciiTheme="majorHAnsi" w:hAnsiTheme="majorHAnsi" w:cs="Segoe UI"/>
+          <w:sz w:val="24"/>
+          <w:szCs w:val="24"/>
+        </w:rPr>
+        <w:t xml:space="preserve">This is a number given to every </w:t>
+      </w:r>
+      <w:r>
+        <w:rPr>
+          <w:rFonts w:asciiTheme="majorHAnsi" w:hAnsiTheme="majorHAnsi" w:cs="Segoe UI"/>
+          <w:sz w:val="24"/>
+          <w:szCs w:val="24"/>
+        </w:rPr>
+        <w:t>well</w:t>
+      </w:r>
+      <w:r>
+        <w:rPr>
+          <w:rFonts w:asciiTheme="majorHAnsi" w:hAnsiTheme="majorHAnsi" w:cs="Segoe UI"/>
+          <w:sz w:val="24"/>
+          <w:szCs w:val="24"/>
+        </w:rPr>
+        <w:t xml:space="preserve"> when manufactured.</w:t>
+      </w:r>
+      <w:r>
+        <w:rPr>
+          <w:rFonts w:asciiTheme="majorHAnsi" w:hAnsiTheme="majorHAnsi" w:cs="Segoe UI"/>
+          <w:sz w:val="24"/>
+          <w:szCs w:val="24"/>
+        </w:rPr>
+        <w:t xml:space="preserve"> </w:t>
+      </w:r>
+      <w:r>
+        <w:rPr>
+          <w:rFonts w:asciiTheme="majorHAnsi" w:hAnsiTheme="majorHAnsi" w:cs="Segoe UI"/>
+          <w:sz w:val="24"/>
+          <w:szCs w:val="24"/>
+        </w:rPr>
+        <w:t>(TEXT)</w:t>
+      </w:r>
+      <w:r>
+        <w:rPr>
+          <w:rFonts w:asciiTheme="majorHAnsi" w:hAnsiTheme="majorHAnsi" w:cs="Segoe UI"/>
+          <w:sz w:val="24"/>
+          <w:szCs w:val="24"/>
+        </w:rPr>
+        <w:br/>
+      </w:r>
+    </w:p>
+    <w:p>
+      <w:pPr>
+        <w:pStyle w:val="ListParagraph"/>
+        <w:numPr>
+          <w:ilvl w:val="0"/>
+          <w:numId w:val="7"/>
+        </w:numPr>
+        <w:spacing w:line="360" w:lineRule="auto"/>
+        <w:rPr>
+          <w:rFonts w:asciiTheme="majorHAnsi" w:hAnsiTheme="majorHAnsi" w:cs="Segoe UI"/>
+          <w:sz w:val="24"/>
+          <w:szCs w:val="24"/>
+        </w:rPr>
+      </w:pPr>
+      <w:r>
+        <w:rPr>
+          <w:rFonts w:asciiTheme="majorHAnsi" w:hAnsiTheme="majorHAnsi" w:cs="Segoe UI"/>
+          <w:sz w:val="24"/>
+          <w:szCs w:val="24"/>
+        </w:rPr>
+        <w:t>HAS_POLES</w:t>
+      </w:r>
+      <w:r>
+        <w:rPr>
+          <w:rFonts w:asciiTheme="majorHAnsi" w:hAnsiTheme="majorHAnsi" w:cs="Segoe UI"/>
+          <w:sz w:val="24"/>
+          <w:szCs w:val="24"/>
+        </w:rPr>
+        <w:br/>
+      </w:r>
+      <w:r>
+        <w:rPr>
+          <w:rFonts w:asciiTheme="majorHAnsi" w:hAnsiTheme="majorHAnsi" w:cs="Segoe UI"/>
+          <w:sz w:val="24"/>
+          <w:szCs w:val="24"/>
+        </w:rPr>
+        <w:t>Relationship connecting BOAT to FISHING_POLE.</w:t>
+      </w:r>
+      <w:r>
+        <w:rPr>
+          <w:rFonts w:asciiTheme="majorHAnsi" w:hAnsiTheme="majorHAnsi" w:cs="Segoe UI"/>
+          <w:sz w:val="24"/>
+          <w:szCs w:val="24"/>
+        </w:rPr>
+        <w:t xml:space="preserve"> (one-to-many)</w:t>
+      </w:r>
+    </w:p>
+    <w:p>
+      <w:pPr>
+        <w:pStyle w:val="ListParagraph"/>
+        <w:numPr>
+          <w:ilvl w:val="1"/>
+          <w:numId w:val="7"/>
+        </w:numPr>
+        <w:spacing w:line="360" w:lineRule="auto"/>
+        <w:rPr>
+          <w:rFonts w:asciiTheme="majorHAnsi" w:hAnsiTheme="majorHAnsi" w:cs="Segoe UI"/>
+          <w:sz w:val="24"/>
+          <w:szCs w:val="24"/>
+        </w:rPr>
+      </w:pPr>
+      <w:r>
+        <w:rPr>
+          <w:rFonts w:asciiTheme="majorHAnsi" w:hAnsiTheme="majorHAnsi" w:cs="Segoe UI"/>
+          <w:sz w:val="24"/>
+          <w:szCs w:val="24"/>
+        </w:rPr>
+        <w:t>BIN</w:t>
+      </w:r>
+      <w:r>
+        <w:rPr>
+          <w:rFonts w:asciiTheme="majorHAnsi" w:hAnsiTheme="majorHAnsi" w:cs="Segoe UI"/>
+          <w:sz w:val="24"/>
+          <w:szCs w:val="24"/>
+        </w:rPr>
+        <w:t xml:space="preserve"> </w:t>
+      </w:r>
+      <w:r>
+        <w:rPr>
+          <w:rFonts w:asciiTheme="majorHAnsi" w:hAnsiTheme="majorHAnsi" w:cs="Segoe UI"/>
+          <w:sz w:val="24"/>
+          <w:szCs w:val="24"/>
+        </w:rPr>
+        <w:t xml:space="preserve">– The boat’s identification number. </w:t>
+      </w:r>
+      <w:r>
+        <w:rPr>
+          <w:rFonts w:asciiTheme="majorHAnsi" w:hAnsiTheme="majorHAnsi"/>
+          <w:sz w:val="24"/>
+          <w:szCs w:val="24"/>
+        </w:rPr>
+        <w:t>This is generated by the government when the boat is registered with them and is very similar to a license plate number as seen on a car.</w:t>
+      </w:r>
+      <w:r>
+        <w:rPr>
+          <w:rFonts w:asciiTheme="majorHAnsi" w:hAnsiTheme="majorHAnsi" w:cs="Segoe UI"/>
+          <w:sz w:val="24"/>
+          <w:szCs w:val="24"/>
+        </w:rPr>
+        <w:t xml:space="preserve"> (TEXT)</w:t>
+      </w:r>
+    </w:p>
+    <w:p>
+      <w:pPr>
+        <w:pStyle w:val="ListParagraph"/>
+        <w:numPr>
+          <w:ilvl w:val="1"/>
+          <w:numId w:val="7"/>
+        </w:numPr>
+        <w:spacing w:line="360" w:lineRule="auto"/>
+        <w:rPr>
+          <w:rFonts w:asciiTheme="majorHAnsi" w:hAnsiTheme="majorHAnsi" w:cs="Segoe UI"/>
+          <w:sz w:val="24"/>
+          <w:szCs w:val="24"/>
+        </w:rPr>
+      </w:pPr>
+      <w:r>
+        <w:rPr>
+          <w:rFonts w:asciiTheme="majorHAnsi" w:hAnsiTheme="majorHAnsi" w:cs="Segoe UI"/>
+          <w:sz w:val="24"/>
+          <w:szCs w:val="24"/>
+        </w:rPr>
+        <w:t>SERIAL_NUMBER</w:t>
+      </w:r>
+      <w:r>
+        <w:rPr>
+          <w:rFonts w:asciiTheme="majorHAnsi" w:hAnsiTheme="majorHAnsi" w:cs="Segoe UI"/>
+          <w:sz w:val="24"/>
+          <w:szCs w:val="24"/>
+        </w:rPr>
+        <w:t xml:space="preserve"> </w:t>
+      </w:r>
+      <w:r>
+        <w:rPr>
+          <w:rFonts w:asciiTheme="majorHAnsi" w:hAnsiTheme="majorHAnsi" w:cs="Segoe UI"/>
+          <w:sz w:val="24"/>
+          <w:szCs w:val="24"/>
+        </w:rPr>
+        <w:t xml:space="preserve">– The </w:t>
+      </w:r>
+      <w:r>
+        <w:rPr>
+          <w:rFonts w:asciiTheme="majorHAnsi" w:hAnsiTheme="majorHAnsi" w:cs="Segoe UI"/>
+          <w:sz w:val="24"/>
+          <w:szCs w:val="24"/>
+        </w:rPr>
+        <w:t>fishing pole’s</w:t>
+      </w:r>
+      <w:r>
+        <w:rPr>
+          <w:rFonts w:asciiTheme="majorHAnsi" w:hAnsiTheme="majorHAnsi" w:cs="Segoe UI"/>
+          <w:sz w:val="24"/>
+          <w:szCs w:val="24"/>
+        </w:rPr>
+        <w:t xml:space="preserve"> serial number. This is a number given to every </w:t>
+      </w:r>
+      <w:r>
+        <w:rPr>
+          <w:rFonts w:asciiTheme="majorHAnsi" w:hAnsiTheme="majorHAnsi" w:cs="Segoe UI"/>
+          <w:sz w:val="24"/>
+          <w:szCs w:val="24"/>
+        </w:rPr>
+        <w:t>pole</w:t>
+      </w:r>
+      <w:r>
+        <w:rPr>
+          <w:rFonts w:asciiTheme="majorHAnsi" w:hAnsiTheme="majorHAnsi" w:cs="Segoe UI"/>
+          <w:sz w:val="24"/>
+          <w:szCs w:val="24"/>
+        </w:rPr>
+        <w:t xml:space="preserve"> when manufactured. (TEXT)</w:t>
+      </w:r>
+      <w:r>
+        <w:rPr>
+          <w:rFonts w:asciiTheme="majorHAnsi" w:hAnsiTheme="majorHAnsi" w:cs="Segoe UI"/>
+          <w:sz w:val="24"/>
+          <w:szCs w:val="24"/>
+        </w:rPr>
+        <w:br/>
+      </w:r>
+    </w:p>
+    <w:p>
+      <w:pPr>
+        <w:pStyle w:val="ListParagraph"/>
+        <w:numPr>
+          <w:ilvl w:val="0"/>
+          <w:numId w:val="7"/>
+        </w:numPr>
+        <w:spacing w:line="360" w:lineRule="auto"/>
+        <w:rPr>
+          <w:rFonts w:asciiTheme="majorHAnsi" w:hAnsiTheme="majorHAnsi" w:cs="Segoe UI"/>
+          <w:sz w:val="24"/>
+          <w:szCs w:val="24"/>
+        </w:rPr>
+      </w:pPr>
+      <w:r>
+        <w:rPr>
+          <w:rFonts w:asciiTheme="majorHAnsi" w:hAnsiTheme="majorHAnsi" w:cs="Segoe UI"/>
+          <w:sz w:val="24"/>
+          <w:szCs w:val="24"/>
+        </w:rPr>
+        <w:t>POWERED_BY</w:t>
+      </w:r>
+      <w:r>
+        <w:rPr>
+          <w:rFonts w:asciiTheme="majorHAnsi" w:hAnsiTheme="majorHAnsi" w:cs="Segoe UI"/>
+          <w:sz w:val="24"/>
+          <w:szCs w:val="24"/>
+        </w:rPr>
+        <w:br/>
+      </w:r>
+      <w:r>
+        <w:rPr>
+          <w:rFonts w:asciiTheme="majorHAnsi" w:hAnsiTheme="majorHAnsi" w:cs="Segoe UI"/>
+          <w:sz w:val="24"/>
+          <w:szCs w:val="24"/>
+        </w:rPr>
+        <w:t>Relationship connecting BOAT to MOTOR.</w:t>
+      </w:r>
+      <w:r>
+        <w:rPr>
+          <w:rFonts w:asciiTheme="majorHAnsi" w:hAnsiTheme="majorHAnsi" w:cs="Segoe UI"/>
+          <w:sz w:val="24"/>
+          <w:szCs w:val="24"/>
+        </w:rPr>
+        <w:t xml:space="preserve"> (one-to-many)</w:t>
+      </w:r>
+    </w:p>
+    <w:p>
+      <w:pPr>
+        <w:pStyle w:val="ListParagraph"/>
+        <w:numPr>
+          <w:ilvl w:val="1"/>
+          <w:numId w:val="7"/>
+        </w:numPr>
+        <w:spacing w:line="360" w:lineRule="auto"/>
+        <w:rPr>
+          <w:rFonts w:asciiTheme="majorHAnsi" w:hAnsiTheme="majorHAnsi" w:cs="Segoe UI"/>
+          <w:sz w:val="24"/>
+          <w:szCs w:val="24"/>
+        </w:rPr>
+      </w:pPr>
+      <w:r>
+        <w:rPr>
+          <w:rFonts w:asciiTheme="majorHAnsi" w:hAnsiTheme="majorHAnsi" w:cs="Segoe UI"/>
+          <w:sz w:val="24"/>
+          <w:szCs w:val="24"/>
+        </w:rPr>
+        <w:t>BIN</w:t>
+      </w:r>
+      <w:r>
+        <w:rPr>
+          <w:rFonts w:asciiTheme="majorHAnsi" w:hAnsiTheme="majorHAnsi" w:cs="Segoe UI"/>
+          <w:sz w:val="24"/>
+          <w:szCs w:val="24"/>
+        </w:rPr>
+        <w:t xml:space="preserve"> </w:t>
+      </w:r>
+      <w:r>
+        <w:rPr>
+          <w:rFonts w:asciiTheme="majorHAnsi" w:hAnsiTheme="majorHAnsi" w:cs="Segoe UI"/>
+          <w:sz w:val="24"/>
+          <w:szCs w:val="24"/>
+        </w:rPr>
+        <w:t xml:space="preserve">– The boat’s identification number. </w:t>
+      </w:r>
+      <w:r>
+        <w:rPr>
+          <w:rFonts w:asciiTheme="majorHAnsi" w:hAnsiTheme="majorHAnsi"/>
+          <w:sz w:val="24"/>
+          <w:szCs w:val="24"/>
+        </w:rPr>
+        <w:t>This is generated by the government when the boat is registered with them and is very similar to a license plate number as seen on a car.</w:t>
+      </w:r>
+      <w:r>
+        <w:rPr>
+          <w:rFonts w:asciiTheme="majorHAnsi" w:hAnsiTheme="majorHAnsi" w:cs="Segoe UI"/>
+          <w:sz w:val="24"/>
+          <w:szCs w:val="24"/>
+        </w:rPr>
+        <w:t xml:space="preserve"> (TEXT)</w:t>
+      </w:r>
+    </w:p>
+    <w:p>
+      <w:pPr>
+        <w:pStyle w:val="ListParagraph"/>
+        <w:numPr>
+          <w:ilvl w:val="1"/>
+          <w:numId w:val="7"/>
+        </w:numPr>
+        <w:spacing w:line="360" w:lineRule="auto"/>
+        <w:rPr>
+          <w:rFonts w:asciiTheme="majorHAnsi" w:hAnsiTheme="majorHAnsi" w:cs="Segoe UI"/>
+          <w:sz w:val="24"/>
+          <w:szCs w:val="24"/>
+        </w:rPr>
+      </w:pPr>
+      <w:r>
+        <w:rPr>
+          <w:rFonts w:asciiTheme="majorHAnsi" w:hAnsiTheme="majorHAnsi" w:cs="Segoe UI"/>
+          <w:sz w:val="24"/>
+          <w:szCs w:val="24"/>
+        </w:rPr>
+        <w:t>SERIAL_NUMBER</w:t>
+      </w:r>
+      <w:r>
+        <w:rPr>
+          <w:rFonts w:asciiTheme="majorHAnsi" w:hAnsiTheme="majorHAnsi" w:cs="Segoe UI"/>
+          <w:sz w:val="24"/>
+          <w:szCs w:val="24"/>
+        </w:rPr>
+        <w:t xml:space="preserve"> </w:t>
+      </w:r>
+      <w:r>
+        <w:rPr>
+          <w:rFonts w:asciiTheme="majorHAnsi" w:hAnsiTheme="majorHAnsi" w:cs="Segoe UI"/>
+          <w:sz w:val="24"/>
+          <w:szCs w:val="24"/>
+        </w:rPr>
+        <w:t xml:space="preserve">– The </w:t>
+      </w:r>
+      <w:r>
+        <w:rPr>
+          <w:rFonts w:asciiTheme="majorHAnsi" w:hAnsiTheme="majorHAnsi" w:cs="Segoe UI"/>
+          <w:sz w:val="24"/>
+          <w:szCs w:val="24"/>
+        </w:rPr>
+        <w:t>motor’s</w:t>
+      </w:r>
+      <w:r>
+        <w:rPr>
+          <w:rFonts w:asciiTheme="majorHAnsi" w:hAnsiTheme="majorHAnsi" w:cs="Segoe UI"/>
+          <w:sz w:val="24"/>
+          <w:szCs w:val="24"/>
+        </w:rPr>
+        <w:t xml:space="preserve"> serial number. This is a number given to every </w:t>
+      </w:r>
+      <w:r>
+        <w:rPr>
+          <w:rFonts w:asciiTheme="majorHAnsi" w:hAnsiTheme="majorHAnsi" w:cs="Segoe UI"/>
+          <w:sz w:val="24"/>
+          <w:szCs w:val="24"/>
+        </w:rPr>
+        <w:t>motor</w:t>
+      </w:r>
+      <w:r>
+        <w:rPr>
+          <w:rFonts w:asciiTheme="majorHAnsi" w:hAnsiTheme="majorHAnsi" w:cs="Segoe UI"/>
+          <w:sz w:val="24"/>
+          <w:szCs w:val="24"/>
+        </w:rPr>
+        <w:t xml:space="preserve"> when manufactured. (TEXT)</w:t>
+      </w:r>
+      <w:r>
+        <w:rPr>
+          <w:rFonts w:asciiTheme="majorHAnsi" w:hAnsiTheme="majorHAnsi" w:cs="Segoe UI"/>
+          <w:sz w:val="24"/>
+          <w:szCs w:val="24"/>
+        </w:rPr>
+        <w:br/>
+      </w:r>
+    </w:p>
+    <w:p>
+      <w:pPr>
+        <w:pStyle w:val="ListParagraph"/>
+        <w:numPr>
+          <w:ilvl w:val="0"/>
+          <w:numId w:val="7"/>
+        </w:numPr>
+        <w:spacing w:line="360" w:lineRule="auto"/>
+        <w:rPr>
+          <w:rFonts w:asciiTheme="majorHAnsi" w:hAnsiTheme="majorHAnsi" w:cs="Segoe UI"/>
+          <w:sz w:val="24"/>
+          <w:szCs w:val="24"/>
+        </w:rPr>
+      </w:pPr>
+      <w:r>
+        <w:rPr>
+          <w:rFonts w:asciiTheme="majorHAnsi" w:hAnsiTheme="majorHAnsi" w:cs="Segoe UI"/>
+          <w:sz w:val="24"/>
+          <w:szCs w:val="24"/>
+        </w:rPr>
+        <w:t>HAS_REEL</w:t>
+      </w:r>
+      <w:r>
+        <w:rPr>
+          <w:rFonts w:asciiTheme="majorHAnsi" w:hAnsiTheme="majorHAnsi" w:cs="Segoe UI"/>
+          <w:sz w:val="24"/>
+          <w:szCs w:val="24"/>
+        </w:rPr>
+        <w:br/>
+      </w:r>
+      <w:r>
+        <w:rPr>
+          <w:rFonts w:asciiTheme="majorHAnsi" w:hAnsiTheme="majorHAnsi" w:cs="Segoe UI"/>
+          <w:sz w:val="24"/>
+          <w:szCs w:val="24"/>
+        </w:rPr>
+        <w:t>Relationship connecting FISHING_POLE to REEL.</w:t>
+      </w:r>
+      <w:r>
+        <w:rPr>
+          <w:rFonts w:asciiTheme="majorHAnsi" w:hAnsiTheme="majorHAnsi" w:cs="Segoe UI"/>
+          <w:sz w:val="24"/>
+          <w:szCs w:val="24"/>
+        </w:rPr>
+        <w:t xml:space="preserve"> (one-to-one)</w:t>
+      </w:r>
+    </w:p>
+    <w:p>
+      <w:pPr>
+        <w:pStyle w:val="ListParagraph"/>
+        <w:numPr>
+          <w:ilvl w:val="1"/>
+          <w:numId w:val="7"/>
+        </w:numPr>
+        <w:spacing w:line="360" w:lineRule="auto"/>
+        <w:rPr>
+          <w:rFonts w:asciiTheme="majorHAnsi" w:hAnsiTheme="majorHAnsi" w:cs="Segoe UI"/>
+          <w:sz w:val="24"/>
+          <w:szCs w:val="24"/>
+        </w:rPr>
+      </w:pPr>
+      <w:r>
+        <w:rPr>
+          <w:rFonts w:asciiTheme="majorHAnsi" w:hAnsiTheme="majorHAnsi" w:cs="Segoe UI"/>
+          <w:sz w:val="24"/>
+          <w:szCs w:val="24"/>
+        </w:rPr>
+        <w:t>POLE_SERIAL_NUMBER</w:t>
+      </w:r>
+      <w:r>
+        <w:rPr>
+          <w:rFonts w:asciiTheme="majorHAnsi" w:hAnsiTheme="majorHAnsi" w:cs="Segoe UI"/>
+          <w:sz w:val="24"/>
+          <w:szCs w:val="24"/>
+        </w:rPr>
+        <w:t xml:space="preserve"> </w:t>
+      </w:r>
+      <w:r>
+        <w:rPr>
+          <w:rFonts w:asciiTheme="majorHAnsi" w:hAnsiTheme="majorHAnsi" w:cs="Segoe UI"/>
+          <w:sz w:val="24"/>
+          <w:szCs w:val="24"/>
+        </w:rPr>
+        <w:t>– The fishing pole’s serial number. This is a number given to every pole when manufactured. (TEXT)</w:t>
+      </w:r>
+    </w:p>
+    <w:p>
+      <w:pPr>
+        <w:pStyle w:val="ListParagraph"/>
+        <w:numPr>
+          <w:ilvl w:val="1"/>
+          <w:numId w:val="7"/>
+        </w:numPr>
+        <w:spacing w:line="360" w:lineRule="auto"/>
+        <w:rPr>
+          <w:rFonts w:asciiTheme="majorHAnsi" w:hAnsiTheme="majorHAnsi" w:cs="Segoe UI"/>
+          <w:sz w:val="24"/>
+          <w:szCs w:val="24"/>
+        </w:rPr>
+      </w:pPr>
+      <w:r>
+        <w:rPr>
+          <w:rFonts w:asciiTheme="majorHAnsi" w:hAnsiTheme="majorHAnsi" w:cs="Segoe UI"/>
+          <w:sz w:val="24"/>
+          <w:szCs w:val="24"/>
+        </w:rPr>
+        <w:t>REEL_SERIAL_NUMBER</w:t>
+      </w:r>
+      <w:r>
+        <w:rPr>
+          <w:rFonts w:asciiTheme="majorHAnsi" w:hAnsiTheme="majorHAnsi" w:cs="Segoe UI"/>
+          <w:sz w:val="24"/>
+          <w:szCs w:val="24"/>
+        </w:rPr>
+        <w:t xml:space="preserve"> </w:t>
+      </w:r>
+      <w:r>
+        <w:rPr>
+          <w:rFonts w:asciiTheme="majorHAnsi" w:hAnsiTheme="majorHAnsi" w:cs="Segoe UI"/>
+          <w:sz w:val="24"/>
+          <w:szCs w:val="24"/>
+        </w:rPr>
+        <w:t xml:space="preserve">– The </w:t>
+      </w:r>
+      <w:r>
+        <w:rPr>
+          <w:rFonts w:asciiTheme="majorHAnsi" w:hAnsiTheme="majorHAnsi" w:cs="Segoe UI"/>
+          <w:sz w:val="24"/>
+          <w:szCs w:val="24"/>
+        </w:rPr>
+        <w:t>reel’s</w:t>
+      </w:r>
+      <w:r>
+        <w:rPr>
+          <w:rFonts w:asciiTheme="majorHAnsi" w:hAnsiTheme="majorHAnsi" w:cs="Segoe UI"/>
+          <w:sz w:val="24"/>
+          <w:szCs w:val="24"/>
+        </w:rPr>
+        <w:t xml:space="preserve"> serial number. This is a number given to every </w:t>
+      </w:r>
+      <w:r>
+        <w:rPr>
+          <w:rFonts w:asciiTheme="majorHAnsi" w:hAnsiTheme="majorHAnsi" w:cs="Segoe UI"/>
+          <w:sz w:val="24"/>
+          <w:szCs w:val="24"/>
+        </w:rPr>
+        <w:t>reel</w:t>
+      </w:r>
+      <w:r>
+        <w:rPr>
+          <w:rFonts w:asciiTheme="majorHAnsi" w:hAnsiTheme="majorHAnsi" w:cs="Segoe UI"/>
+          <w:sz w:val="24"/>
+          <w:szCs w:val="24"/>
+        </w:rPr>
+        <w:t xml:space="preserve"> when manufactured. (TEXT)</w:t>
+      </w:r>
+      <w:r>
+        <w:rPr>
+          <w:rFonts w:asciiTheme="majorHAnsi" w:hAnsiTheme="majorHAnsi" w:cs="Segoe UI"/>
+          <w:sz w:val="24"/>
+          <w:szCs w:val="24"/>
+        </w:rPr>
+        <w:br/>
+      </w:r>
+    </w:p>
+    <w:p>
+      <w:pPr>
+        <w:pStyle w:val="ListParagraph"/>
+        <w:numPr>
+          <w:ilvl w:val="0"/>
+          <w:numId w:val="7"/>
+        </w:numPr>
+        <w:spacing w:line="360" w:lineRule="auto"/>
+        <w:rPr>
+          <w:rFonts w:asciiTheme="majorHAnsi" w:hAnsiTheme="majorHAnsi" w:cs="Segoe UI"/>
+          <w:sz w:val="24"/>
+          <w:szCs w:val="24"/>
+        </w:rPr>
+      </w:pPr>
+      <w:r>
+        <w:rPr>
+          <w:rFonts w:asciiTheme="majorHAnsi" w:hAnsiTheme="majorHAnsi" w:cs="Segoe UI"/>
+          <w:sz w:val="24"/>
+          <w:szCs w:val="24"/>
+        </w:rPr>
+        <w:t>HOUSES_BOAT</w:t>
+      </w:r>
+      <w:r>
+        <w:rPr>
+          <w:rFonts w:asciiTheme="majorHAnsi" w:hAnsiTheme="majorHAnsi" w:cs="Segoe UI"/>
+          <w:sz w:val="24"/>
+          <w:szCs w:val="24"/>
+        </w:rPr>
+        <w:br/>
+      </w:r>
+      <w:r>
+        <w:rPr>
+          <w:rFonts w:asciiTheme="majorHAnsi" w:hAnsiTheme="majorHAnsi" w:cs="Segoe UI"/>
+          <w:sz w:val="24"/>
+          <w:szCs w:val="24"/>
+        </w:rPr>
+        <w:t>Relationship connecting DOCK to BOAT.</w:t>
+      </w:r>
+      <w:r>
+        <w:rPr>
+          <w:rFonts w:asciiTheme="majorHAnsi" w:hAnsiTheme="majorHAnsi" w:cs="Segoe UI"/>
+          <w:sz w:val="24"/>
+          <w:szCs w:val="24"/>
+        </w:rPr>
+        <w:t xml:space="preserve"> (one-to-many)</w:t>
+      </w:r>
+    </w:p>
+    <w:p>
+      <w:pPr>
+        <w:pStyle w:val="ListParagraph"/>
+        <w:numPr>
+          <w:ilvl w:val="1"/>
+          <w:numId w:val="7"/>
+        </w:numPr>
+        <w:spacing w:line="360" w:lineRule="auto"/>
+        <w:rPr>
+          <w:rFonts w:asciiTheme="majorHAnsi" w:hAnsiTheme="majorHAnsi" w:cs="Segoe UI"/>
+          <w:sz w:val="24"/>
+          <w:szCs w:val="24"/>
+        </w:rPr>
+      </w:pPr>
+      <w:r>
+        <w:rPr>
+          <w:rFonts w:asciiTheme="majorHAnsi" w:hAnsiTheme="majorHAnsi" w:cs="Segoe UI"/>
+          <w:sz w:val="24"/>
+          <w:szCs w:val="24"/>
+        </w:rPr>
+        <w:t>DOCK_NAME</w:t>
+      </w:r>
+      <w:r>
+        <w:rPr>
+          <w:rFonts w:asciiTheme="majorHAnsi" w:hAnsiTheme="majorHAnsi" w:cs="Segoe UI"/>
+          <w:sz w:val="24"/>
+          <w:szCs w:val="24"/>
+        </w:rPr>
+        <w:t xml:space="preserve"> </w:t>
+      </w:r>
+      <w:r>
+        <w:rPr>
+          <w:rFonts w:asciiTheme="majorHAnsi" w:hAnsiTheme="majorHAnsi"/>
+          <w:sz w:val="24"/>
+          <w:szCs w:val="24"/>
+        </w:rPr>
+        <w:t>– Name for the dock. (TEXT)</w:t>
+      </w:r>
+    </w:p>
+    <w:p>
+      <w:pPr>
+        <w:pStyle w:val="ListParagraph"/>
+        <w:numPr>
+          <w:ilvl w:val="1"/>
+          <w:numId w:val="7"/>
+        </w:numPr>
+        <w:spacing w:line="360" w:lineRule="auto"/>
+        <w:rPr>
+          <w:rFonts w:asciiTheme="majorHAnsi" w:hAnsiTheme="majorHAnsi" w:cs="Segoe UI"/>
+          <w:sz w:val="24"/>
+          <w:szCs w:val="24"/>
+        </w:rPr>
+      </w:pPr>
+      <w:r>
+        <w:rPr>
+          <w:rFonts w:asciiTheme="majorHAnsi" w:hAnsiTheme="majorHAnsi" w:cs="Segoe UI"/>
+          <w:sz w:val="24"/>
+          <w:szCs w:val="24"/>
+        </w:rPr>
+        <w:t>BIN</w:t>
+      </w:r>
+      <w:r>
+        <w:rPr>
+          <w:rFonts w:asciiTheme="majorHAnsi" w:hAnsiTheme="majorHAnsi" w:cs="Segoe UI"/>
+          <w:sz w:val="24"/>
+          <w:szCs w:val="24"/>
+        </w:rPr>
+        <w:t xml:space="preserve"> </w:t>
+      </w:r>
+      <w:r>
+        <w:rPr>
+          <w:rFonts w:asciiTheme="majorHAnsi" w:hAnsiTheme="majorHAnsi" w:cs="Segoe UI"/>
+          <w:sz w:val="24"/>
+          <w:szCs w:val="24"/>
+        </w:rPr>
+        <w:t xml:space="preserve">– The boat’s identification number. </w:t>
+      </w:r>
+      <w:r>
+        <w:rPr>
+          <w:rFonts w:asciiTheme="majorHAnsi" w:hAnsiTheme="majorHAnsi"/>
+          <w:sz w:val="24"/>
+          <w:szCs w:val="24"/>
+        </w:rPr>
+        <w:t>This is generated by the government when the boat is registered with them and is very similar to a license plate number as seen on a car.</w:t>
+      </w:r>
+      <w:r>
+        <w:rPr>
+          <w:rFonts w:asciiTheme="majorHAnsi" w:hAnsiTheme="majorHAnsi" w:cs="Segoe UI"/>
+          <w:sz w:val="24"/>
+          <w:szCs w:val="24"/>
+        </w:rPr>
+        <w:t xml:space="preserve"> (TEXT)</w:t>
+      </w:r>
+      <w:r>
+        <w:rPr>
+          <w:rFonts w:asciiTheme="majorHAnsi" w:hAnsiTheme="majorHAnsi" w:cs="Segoe UI"/>
+          <w:sz w:val="24"/>
+          <w:szCs w:val="24"/>
+        </w:rPr>
+        <w:br/>
+      </w:r>
+    </w:p>
+    <w:p>
+      <w:pPr>
+        <w:pStyle w:val="ListParagraph"/>
+        <w:numPr>
+          <w:ilvl w:val="0"/>
+          <w:numId w:val="7"/>
+        </w:numPr>
+        <w:spacing w:line="360" w:lineRule="auto"/>
+        <w:rPr>
+          <w:rFonts w:asciiTheme="majorHAnsi" w:hAnsiTheme="majorHAnsi" w:cs="Segoe UI"/>
+          <w:sz w:val="24"/>
+          <w:szCs w:val="24"/>
+        </w:rPr>
+      </w:pPr>
+      <w:r>
+        <w:rPr>
+          <w:rFonts w:asciiTheme="majorHAnsi" w:hAnsiTheme="majorHAnsi" w:cs="Segoe UI"/>
+          <w:sz w:val="24"/>
+          <w:szCs w:val="24"/>
+        </w:rPr>
+        <w:t>REQUIRES_POLE_STRENGTH</w:t>
+      </w:r>
+      <w:r>
+        <w:rPr>
+          <w:rFonts w:asciiTheme="majorHAnsi" w:hAnsiTheme="majorHAnsi" w:cs="Segoe UI"/>
+          <w:sz w:val="24"/>
+          <w:szCs w:val="24"/>
+        </w:rPr>
+        <w:br/>
+        <w:t>Relationship connecting LOCATION to FISHING_POLE.</w:t>
+      </w:r>
+    </w:p>
+    <w:p>
+      <w:pPr>
+        <w:pStyle w:val="ListParagraph"/>
+        <w:numPr>
+          <w:ilvl w:val="1"/>
+          <w:numId w:val="7"/>
+        </w:numPr>
+        <w:spacing w:line="360" w:lineRule="auto"/>
+        <w:rPr>
+          <w:rFonts w:asciiTheme="majorHAnsi" w:hAnsiTheme="majorHAnsi" w:cs="Segoe UI"/>
+          <w:sz w:val="24"/>
+          <w:szCs w:val="24"/>
+        </w:rPr>
+      </w:pPr>
+      <w:r>
+        <w:rPr>
+          <w:rFonts w:asciiTheme="majorHAnsi" w:hAnsiTheme="majorHAnsi" w:cs="Segoe UI"/>
+          <w:sz w:val="24"/>
+          <w:szCs w:val="24"/>
+        </w:rPr>
+        <w:t xml:space="preserve">LOCATION_NUMBER </w:t>
+      </w:r>
+      <w:r>
+        <w:rPr>
+          <w:rFonts w:asciiTheme="majorHAnsi" w:hAnsiTheme="majorHAnsi" w:cs="Segoe UI"/>
+          <w:sz w:val="24"/>
+          <w:szCs w:val="24"/>
+        </w:rPr>
+        <w:t>–</w:t>
+      </w:r>
+      <w:r>
+        <w:rPr>
+          <w:rFonts w:asciiTheme="majorHAnsi" w:hAnsiTheme="majorHAnsi" w:cs="Segoe UI"/>
+          <w:sz w:val="24"/>
+          <w:szCs w:val="24"/>
+        </w:rPr>
+        <w:t xml:space="preserve"> </w:t>
+      </w:r>
+      <w:r>
+        <w:rPr>
+          <w:rFonts w:asciiTheme="majorHAnsi" w:hAnsiTheme="majorHAnsi" w:cs="Segoe UI"/>
+          <w:sz w:val="24"/>
+          <w:szCs w:val="24"/>
+        </w:rPr>
+        <w:t>A number automatically assigned to the location on its creation. (</w:t>
+      </w:r>
+      <w:r>
+        <w:rPr>
+          <w:rFonts w:asciiTheme="majorHAnsi" w:hAnsiTheme="majorHAnsi" w:cs="Segoe UI"/>
+          <w:sz w:val="24"/>
+          <w:szCs w:val="24"/>
+        </w:rPr>
+        <w:t>NUMBER</w:t>
+      </w:r>
+      <w:r>
+        <w:rPr>
+          <w:rFonts w:asciiTheme="majorHAnsi" w:hAnsiTheme="majorHAnsi" w:cs="Segoe UI"/>
+          <w:sz w:val="24"/>
+          <w:szCs w:val="24"/>
+        </w:rPr>
+        <w:t>)</w:t>
+      </w:r>
+    </w:p>
+    <w:p>
+      <w:pPr>
+        <w:pStyle w:val="ListParagraph"/>
+        <w:numPr>
+          <w:ilvl w:val="1"/>
+          <w:numId w:val="7"/>
+        </w:numPr>
+        <w:spacing w:line="360" w:lineRule="auto"/>
+        <w:rPr>
+          <w:rFonts w:asciiTheme="majorHAnsi" w:hAnsiTheme="majorHAnsi" w:cs="Segoe UI"/>
+          <w:sz w:val="24"/>
+          <w:szCs w:val="24"/>
+        </w:rPr>
+      </w:pPr>
+      <w:r>
+        <w:rPr>
+          <w:rFonts w:asciiTheme="majorHAnsi" w:hAnsiTheme="majorHAnsi" w:cs="Segoe UI"/>
+          <w:sz w:val="24"/>
+          <w:szCs w:val="24"/>
+        </w:rPr>
+        <w:t xml:space="preserve">SERIAL_NUMBER </w:t>
+      </w:r>
+      <w:r>
+        <w:rPr>
+          <w:rFonts w:asciiTheme="majorHAnsi" w:hAnsiTheme="majorHAnsi" w:cs="Segoe UI"/>
+          <w:sz w:val="24"/>
+          <w:szCs w:val="24"/>
+        </w:rPr>
+        <w:t>–</w:t>
+      </w:r>
+      <w:r>
+        <w:rPr>
+          <w:rFonts w:asciiTheme="majorHAnsi" w:hAnsiTheme="majorHAnsi" w:cs="Segoe UI"/>
+          <w:sz w:val="24"/>
+          <w:szCs w:val="24"/>
+        </w:rPr>
+        <w:t xml:space="preserve"> </w:t>
+      </w:r>
+      <w:r>
+        <w:rPr>
+          <w:rFonts w:asciiTheme="majorHAnsi" w:hAnsiTheme="majorHAnsi" w:cs="Segoe UI"/>
+          <w:sz w:val="24"/>
+          <w:szCs w:val="24"/>
+        </w:rPr>
+        <w:t>A number given to the fishing pole when it</w:t>
+      </w:r>
+      <w:r>
+        <w:rPr>
+          <w:rFonts w:asciiTheme="majorHAnsi" w:hAnsiTheme="majorHAnsi" w:cs="Segoe UI"/>
+          <w:sz w:val="24"/>
+          <w:szCs w:val="24"/>
+        </w:rPr>
+        <w:t>’</w:t>
+      </w:r>
       <w:bookmarkStart w:id="0" w:name="_GoBack"/>
       <w:bookmarkEnd w:id="0"/>
-    </w:p>
-    <w:p>
-      <w:pPr>
-        <w:pStyle w:val="ListParagraph"/>
-        <w:numPr>
-          <w:ilvl w:val="0"/>
-          <w:numId w:val="5"/>
-        </w:numPr>
-        <w:spacing w:line="360" w:lineRule="auto"/>
-        <w:rPr>
-          <w:rFonts w:asciiTheme="majorHAnsi" w:hAnsiTheme="majorHAnsi"/>
-          <w:sz w:val="24"/>
-          <w:szCs w:val="24"/>
-        </w:rPr>
-      </w:pPr>
-      <w:r>
-        <w:rPr>
-          <w:rFonts w:asciiTheme="majorHAnsi" w:hAnsiTheme="majorHAnsi"/>
-          <w:sz w:val="24"/>
-          <w:szCs w:val="24"/>
-        </w:rPr>
-        <w:t>GROUP</w:t>
-      </w:r>
-      <w:r>
-        <w:rPr>
-          <w:rFonts w:asciiTheme="majorHAnsi" w:hAnsiTheme="majorHAnsi"/>
+      <w:r>
+        <w:rPr>
+          <w:rFonts w:asciiTheme="majorHAnsi" w:hAnsiTheme="majorHAnsi" w:cs="Segoe UI"/>
+          <w:sz w:val="24"/>
+          <w:szCs w:val="24"/>
+        </w:rPr>
+        <w:t>s manufactured.</w:t>
+      </w:r>
+      <w:r>
+        <w:rPr>
+          <w:rFonts w:asciiTheme="majorHAnsi" w:hAnsiTheme="majorHAnsi" w:cs="Segoe UI"/>
+          <w:sz w:val="24"/>
+          <w:szCs w:val="24"/>
+        </w:rPr>
+        <w:t xml:space="preserve"> (TEXT)</w:t>
+      </w:r>
+      <w:r>
+        <w:rPr>
+          <w:rFonts w:asciiTheme="majorHAnsi" w:hAnsiTheme="majorHAnsi" w:cs="Segoe UI"/>
           <w:sz w:val="24"/>
           <w:szCs w:val="24"/>
         </w:rPr>
         <w:br/>
-      </w:r>
-      <w:r>
-        <w:rPr>
-          <w:rFonts w:asciiTheme="majorHAnsi" w:hAnsiTheme="majorHAnsi"/>
-          <w:sz w:val="24"/>
-          <w:szCs w:val="24"/>
-        </w:rPr>
-        <w:t xml:space="preserve">Group </w:t>
-      </w:r>
-      <w:r>
-        <w:rPr>
-          <w:rFonts w:asciiTheme="majorHAnsi" w:hAnsiTheme="majorHAnsi"/>
-          <w:sz w:val="24"/>
-          <w:szCs w:val="24"/>
-        </w:rPr>
-        <w:t>of customers that want to go on a fishing trip.</w:t>
-      </w:r>
-    </w:p>
-    <w:p>
-      <w:pPr>
-        <w:pStyle w:val="ListParagraph"/>
-        <w:numPr>
-          <w:ilvl w:val="1"/>
-          <w:numId w:val="5"/>
-        </w:numPr>
-        <w:spacing w:line="360" w:lineRule="auto"/>
-        <w:rPr>
-          <w:rFonts w:asciiTheme="majorHAnsi" w:hAnsiTheme="majorHAnsi"/>
-          <w:sz w:val="24"/>
-          <w:szCs w:val="24"/>
-        </w:rPr>
-      </w:pPr>
-      <w:r>
-        <w:rPr>
-          <w:rFonts w:asciiTheme="majorHAnsi" w:hAnsiTheme="majorHAnsi"/>
-          <w:sz w:val="24"/>
-          <w:szCs w:val="24"/>
-          <w:u w:val="single"/>
-        </w:rPr>
-        <w:t>GROUP_NUMBER</w:t>
-      </w:r>
-      <w:r>
-        <w:rPr>
-          <w:rFonts w:asciiTheme="majorHAnsi" w:hAnsiTheme="majorHAnsi"/>
-          <w:sz w:val="24"/>
-          <w:szCs w:val="24"/>
-        </w:rPr>
-        <w:t xml:space="preserve"> </w:t>
-      </w:r>
-      <w:r>
-        <w:rPr>
-          <w:rFonts w:asciiTheme="majorHAnsi" w:hAnsiTheme="majorHAnsi"/>
-          <w:sz w:val="24"/>
-          <w:szCs w:val="24"/>
-        </w:rPr>
-        <w:t>–</w:t>
-      </w:r>
-      <w:r>
-        <w:rPr>
-          <w:rFonts w:asciiTheme="majorHAnsi" w:hAnsiTheme="majorHAnsi"/>
-          <w:sz w:val="24"/>
-          <w:szCs w:val="24"/>
-        </w:rPr>
-        <w:t xml:space="preserve"> </w:t>
-      </w:r>
-      <w:r>
-        <w:rPr>
-          <w:rFonts w:asciiTheme="majorHAnsi" w:hAnsiTheme="majorHAnsi"/>
-          <w:sz w:val="24"/>
-          <w:szCs w:val="24"/>
-        </w:rPr>
-        <w:t>A number automatically assigned to the group when registering</w:t>
-      </w:r>
-      <w:r>
-        <w:rPr>
-          <w:rFonts w:asciiTheme="majorHAnsi" w:hAnsiTheme="majorHAnsi"/>
-          <w:sz w:val="24"/>
-          <w:szCs w:val="24"/>
-        </w:rPr>
-        <w:t>. (</w:t>
-      </w:r>
-      <w:r>
-        <w:rPr>
-          <w:rFonts w:asciiTheme="majorHAnsi" w:hAnsiTheme="majorHAnsi"/>
-          <w:sz w:val="24"/>
-          <w:szCs w:val="24"/>
-        </w:rPr>
-        <w:t>AUTONUMBER</w:t>
-      </w:r>
-      <w:r>
-        <w:rPr>
-          <w:rFonts w:asciiTheme="majorHAnsi" w:hAnsiTheme="majorHAnsi"/>
-          <w:sz w:val="24"/>
-          <w:szCs w:val="24"/>
-        </w:rPr>
-        <w:t>)</w:t>
-      </w:r>
-    </w:p>
-    <w:p>
-      <w:pPr>
-        <w:pStyle w:val="ListParagraph"/>
-        <w:numPr>
-          <w:ilvl w:val="1"/>
-          <w:numId w:val="5"/>
-        </w:numPr>
-        <w:spacing w:line="360" w:lineRule="auto"/>
-        <w:rPr>
-          <w:rFonts w:asciiTheme="majorHAnsi" w:hAnsiTheme="majorHAnsi"/>
-          <w:sz w:val="24"/>
-          <w:szCs w:val="24"/>
-        </w:rPr>
-      </w:pPr>
-      <w:r>
-        <w:rPr>
-          <w:rFonts w:asciiTheme="majorHAnsi" w:hAnsiTheme="majorHAnsi"/>
-          <w:sz w:val="24"/>
-          <w:szCs w:val="24"/>
-        </w:rPr>
-        <w:t>SIZE</w:t>
-      </w:r>
-      <w:r>
-        <w:rPr>
-          <w:rFonts w:asciiTheme="majorHAnsi" w:hAnsiTheme="majorHAnsi"/>
-          <w:sz w:val="24"/>
-          <w:szCs w:val="24"/>
-        </w:rPr>
-        <w:t xml:space="preserve"> – The number of people that make up the group. (</w:t>
-      </w:r>
-      <w:r>
-        <w:rPr>
-          <w:rFonts w:asciiTheme="majorHAnsi" w:hAnsiTheme="majorHAnsi"/>
-          <w:sz w:val="24"/>
-          <w:szCs w:val="24"/>
-        </w:rPr>
-        <w:t>NUMBER</w:t>
-      </w:r>
-      <w:r>
-        <w:rPr>
-          <w:rFonts w:asciiTheme="majorHAnsi" w:hAnsiTheme="majorHAnsi"/>
-          <w:sz w:val="24"/>
-          <w:szCs w:val="24"/>
-        </w:rPr>
-        <w:t>)</w:t>
-      </w:r>
-    </w:p>
-    <w:p>
-      <w:pPr>
-        <w:pStyle w:val="ListParagraph"/>
-        <w:numPr>
-          <w:ilvl w:val="1"/>
-          <w:numId w:val="5"/>
-        </w:numPr>
-        <w:spacing w:line="360" w:lineRule="auto"/>
-        <w:rPr>
-          <w:rFonts w:asciiTheme="majorHAnsi" w:hAnsiTheme="majorHAnsi"/>
-          <w:sz w:val="24"/>
-          <w:szCs w:val="24"/>
-        </w:rPr>
-      </w:pPr>
-      <w:r>
-        <w:rPr>
-          <w:rFonts w:asciiTheme="majorHAnsi" w:hAnsiTheme="majorHAnsi"/>
-          <w:sz w:val="24"/>
-          <w:szCs w:val="24"/>
-        </w:rPr>
-        <w:t>Relationships</w:t>
-      </w:r>
-    </w:p>
-    <w:p>
-      <w:pPr>
-        <w:pStyle w:val="ListParagraph"/>
-        <w:numPr>
-          <w:ilvl w:val="2"/>
-          <w:numId w:val="5"/>
-        </w:numPr>
-        <w:spacing w:line="360" w:lineRule="auto"/>
-        <w:rPr>
-          <w:rFonts w:asciiTheme="majorHAnsi" w:hAnsiTheme="majorHAnsi"/>
-          <w:sz w:val="24"/>
-          <w:szCs w:val="24"/>
-        </w:rPr>
-      </w:pPr>
-      <w:r>
-        <w:rPr>
-          <w:rFonts w:asciiTheme="majorHAnsi" w:hAnsiTheme="majorHAnsi"/>
-          <w:sz w:val="24"/>
-          <w:szCs w:val="24"/>
-        </w:rPr>
-        <w:t xml:space="preserve">REQUESTED_TRIP </w:t>
-      </w:r>
-      <w:r>
-        <w:rPr>
-          <w:rFonts w:asciiTheme="majorHAnsi" w:hAnsiTheme="majorHAnsi"/>
-          <w:sz w:val="24"/>
-          <w:szCs w:val="24"/>
-        </w:rPr>
-        <w:t>–</w:t>
-      </w:r>
-      <w:r>
-        <w:rPr>
-          <w:rFonts w:asciiTheme="majorHAnsi" w:hAnsiTheme="majorHAnsi"/>
-          <w:sz w:val="24"/>
-          <w:szCs w:val="24"/>
-        </w:rPr>
-        <w:t xml:space="preserve"> </w:t>
-      </w:r>
-      <w:r>
-        <w:rPr>
-          <w:rFonts w:asciiTheme="majorHAnsi" w:hAnsiTheme="majorHAnsi"/>
-          <w:sz w:val="24"/>
-          <w:szCs w:val="24"/>
-        </w:rPr>
-        <w:t>The fishing trip that the group wants to go on. (</w:t>
-      </w:r>
-      <w:r>
-        <w:rPr>
-          <w:rFonts w:asciiTheme="majorHAnsi" w:hAnsiTheme="majorHAnsi"/>
-          <w:sz w:val="24"/>
-          <w:szCs w:val="24"/>
-        </w:rPr>
-        <w:t>many-to-many)</w:t>
-      </w:r>
-    </w:p>
-    <w:p>
-      <w:pPr>
-        <w:pStyle w:val="ListParagraph"/>
-        <w:numPr>
-          <w:ilvl w:val="2"/>
-          <w:numId w:val="5"/>
-        </w:numPr>
-        <w:spacing w:line="360" w:lineRule="auto"/>
-        <w:rPr>
-          <w:rFonts w:asciiTheme="majorHAnsi" w:hAnsiTheme="majorHAnsi"/>
-          <w:sz w:val="24"/>
-          <w:szCs w:val="24"/>
-        </w:rPr>
-      </w:pPr>
-      <w:r>
-        <w:rPr>
-          <w:rFonts w:asciiTheme="majorHAnsi" w:hAnsiTheme="majorHAnsi"/>
-          <w:sz w:val="24"/>
-          <w:szCs w:val="24"/>
-        </w:rPr>
-        <w:t>REQUESTED_CAPTAIN – The captain that the group wants. (</w:t>
-      </w:r>
-      <w:r>
-        <w:rPr>
-          <w:rFonts w:asciiTheme="majorHAnsi" w:hAnsiTheme="majorHAnsi"/>
-          <w:sz w:val="24"/>
-          <w:szCs w:val="24"/>
-        </w:rPr>
-        <w:t>many-to-one</w:t>
-      </w:r>
-      <w:r>
-        <w:rPr>
-          <w:rFonts w:asciiTheme="majorHAnsi" w:hAnsiTheme="majorHAnsi"/>
-          <w:sz w:val="24"/>
-          <w:szCs w:val="24"/>
-        </w:rPr>
-        <w:t>)</w:t>
-      </w:r>
-    </w:p>
-    <w:p>
-      <w:pPr>
-        <w:spacing w:line="360" w:lineRule="auto"/>
-        <w:rPr>
-          <w:rFonts w:asciiTheme="majorHAnsi" w:hAnsiTheme="majorHAnsi"/>
-          <w:sz w:val="24"/>
-          <w:szCs w:val="24"/>
-        </w:rPr>
-      </w:pPr>
-    </w:p>
-    <w:p>
-      <w:pPr>
-        <w:spacing w:line="360" w:lineRule="auto"/>
-        <w:rPr>
-          <w:rFonts w:ascii="Segoe UI" w:hAnsi="Segoe UI" w:cs="Segoe UI"/>
-          <w:sz w:val="32"/>
-          <w:szCs w:val="24"/>
-        </w:rPr>
-      </w:pPr>
-      <w:r>
-        <w:rPr>
-          <w:rFonts w:ascii="Segoe UI" w:hAnsi="Segoe UI" w:cs="Segoe UI"/>
-          <w:sz w:val="32"/>
-          <w:szCs w:val="24"/>
-        </w:rPr>
-        <w:t>Relationship Tables</w:t>
       </w:r>
     </w:p>
     <w:p>
@@ -3532,7 +4635,7 @@
           <w:sz w:val="24"/>
           <w:szCs w:val="24"/>
         </w:rPr>
-        <w:t>HAS_WELLS</w:t>
+        <w:t>SUPERVISES</w:t>
       </w:r>
       <w:r>
         <w:rPr>
@@ -3548,15 +4651,7 @@
           <w:sz w:val="24"/>
           <w:szCs w:val="24"/>
         </w:rPr>
-        <w:t xml:space="preserve">Relationship connecting </w:t>
-      </w:r>
-      <w:r>
-        <w:rPr>
-          <w:rFonts w:asciiTheme="majorHAnsi" w:hAnsiTheme="majorHAnsi" w:cs="Segoe UI"/>
-          <w:sz w:val="24"/>
-          <w:szCs w:val="24"/>
-        </w:rPr>
-        <w:t>BOAT to WELL.</w:t>
+        <w:t>Relationship connecting CREW_MEMBER to itself.</w:t>
       </w:r>
     </w:p>
     <w:p>
@@ -3579,71 +4674,7 @@
           <w:sz w:val="24"/>
           <w:szCs w:val="24"/>
         </w:rPr>
-        <w:t>BIN</w:t>
-      </w:r>
-      <w:r>
-        <w:rPr>
-          <w:rFonts w:asciiTheme="majorHAnsi" w:hAnsiTheme="majorHAnsi" w:cs="Segoe UI"/>
-          <w:sz w:val="24"/>
-          <w:szCs w:val="24"/>
-        </w:rPr>
-        <w:t xml:space="preserve"> </w:t>
-      </w:r>
-      <w:r>
-        <w:rPr>
-          <w:rFonts w:asciiTheme="majorHAnsi" w:hAnsiTheme="majorHAnsi" w:cs="Segoe UI"/>
-          <w:sz w:val="24"/>
-          <w:szCs w:val="24"/>
-        </w:rPr>
-        <w:t>–</w:t>
-      </w:r>
-      <w:r>
-        <w:rPr>
-          <w:rFonts w:asciiTheme="majorHAnsi" w:hAnsiTheme="majorHAnsi" w:cs="Segoe UI"/>
-          <w:sz w:val="24"/>
-          <w:szCs w:val="24"/>
-        </w:rPr>
-        <w:t xml:space="preserve"> </w:t>
-      </w:r>
-      <w:r>
-        <w:rPr>
-          <w:rFonts w:asciiTheme="majorHAnsi" w:hAnsiTheme="majorHAnsi" w:cs="Segoe UI"/>
-          <w:sz w:val="24"/>
-          <w:szCs w:val="24"/>
-        </w:rPr>
-        <w:t xml:space="preserve">The boat’s identification number. </w:t>
-      </w:r>
-      <w:r>
-        <w:rPr>
-          <w:rFonts w:asciiTheme="majorHAnsi" w:hAnsiTheme="majorHAnsi"/>
-          <w:sz w:val="24"/>
-          <w:szCs w:val="24"/>
-        </w:rPr>
-        <w:t>T</w:t>
-      </w:r>
-      <w:r>
-        <w:rPr>
-          <w:rFonts w:asciiTheme="majorHAnsi" w:hAnsiTheme="majorHAnsi"/>
-          <w:sz w:val="24"/>
-          <w:szCs w:val="24"/>
-        </w:rPr>
-        <w:t>his is generated by the government when the boat is registered with them and is very similar to a license plate number as seen on a car.</w:t>
-      </w:r>
-      <w:r>
-        <w:rPr>
-          <w:rFonts w:asciiTheme="majorHAnsi" w:hAnsiTheme="majorHAnsi" w:cs="Segoe UI"/>
-          <w:sz w:val="24"/>
-          <w:szCs w:val="24"/>
-        </w:rPr>
-        <w:t xml:space="preserve"> </w:t>
-      </w:r>
-      <w:r>
-        <w:rPr>
-          <w:rFonts w:asciiTheme="majorHAnsi" w:hAnsiTheme="majorHAnsi" w:cs="Segoe UI"/>
-          <w:sz w:val="24"/>
-          <w:szCs w:val="24"/>
-        </w:rPr>
-        <w:t>(TEXT)</w:t>
+        <w:t>CAPTAIN_SSN – The captain’s social security number. (TEXT)</w:t>
       </w:r>
     </w:p>
     <w:p>
@@ -3666,95 +4697,7 @@
           <w:sz w:val="24"/>
           <w:szCs w:val="24"/>
         </w:rPr>
-        <w:t>SERIAL_NUMBER</w:t>
-      </w:r>
-      <w:r>
-        <w:rPr>
-          <w:rFonts w:asciiTheme="majorHAnsi" w:hAnsiTheme="majorHAnsi" w:cs="Segoe UI"/>
-          <w:sz w:val="24"/>
-          <w:szCs w:val="24"/>
-        </w:rPr>
-        <w:t xml:space="preserve"> </w:t>
-      </w:r>
-      <w:r>
-        <w:rPr>
-          <w:rFonts w:asciiTheme="majorHAnsi" w:hAnsiTheme="majorHAnsi" w:cs="Segoe UI"/>
-          <w:sz w:val="24"/>
-          <w:szCs w:val="24"/>
-        </w:rPr>
-        <w:t>–</w:t>
-      </w:r>
-      <w:r>
-        <w:rPr>
-          <w:rFonts w:asciiTheme="majorHAnsi" w:hAnsiTheme="majorHAnsi" w:cs="Segoe UI"/>
-          <w:sz w:val="24"/>
-          <w:szCs w:val="24"/>
-        </w:rPr>
-        <w:t xml:space="preserve"> </w:t>
-      </w:r>
-      <w:r>
-        <w:rPr>
-          <w:rFonts w:asciiTheme="majorHAnsi" w:hAnsiTheme="majorHAnsi" w:cs="Segoe UI"/>
-          <w:sz w:val="24"/>
-          <w:szCs w:val="24"/>
-        </w:rPr>
-        <w:t xml:space="preserve">The </w:t>
-      </w:r>
-      <w:r>
-        <w:rPr>
-          <w:rFonts w:asciiTheme="majorHAnsi" w:hAnsiTheme="majorHAnsi" w:cs="Segoe UI"/>
-          <w:sz w:val="24"/>
-          <w:szCs w:val="24"/>
-        </w:rPr>
-        <w:t>well’s</w:t>
-      </w:r>
-      <w:r>
-        <w:rPr>
-          <w:rFonts w:asciiTheme="majorHAnsi" w:hAnsiTheme="majorHAnsi" w:cs="Segoe UI"/>
-          <w:sz w:val="24"/>
-          <w:szCs w:val="24"/>
-        </w:rPr>
-        <w:t xml:space="preserve"> serial number. </w:t>
-      </w:r>
-      <w:r>
-        <w:rPr>
-          <w:rFonts w:asciiTheme="majorHAnsi" w:hAnsiTheme="majorHAnsi" w:cs="Segoe UI"/>
-          <w:sz w:val="24"/>
-          <w:szCs w:val="24"/>
-        </w:rPr>
-        <w:t xml:space="preserve">This is a number given to every </w:t>
-      </w:r>
-      <w:r>
-        <w:rPr>
-          <w:rFonts w:asciiTheme="majorHAnsi" w:hAnsiTheme="majorHAnsi" w:cs="Segoe UI"/>
-          <w:sz w:val="24"/>
-          <w:szCs w:val="24"/>
-        </w:rPr>
-        <w:t>well</w:t>
-      </w:r>
-      <w:r>
-        <w:rPr>
-          <w:rFonts w:asciiTheme="majorHAnsi" w:hAnsiTheme="majorHAnsi" w:cs="Segoe UI"/>
-          <w:sz w:val="24"/>
-          <w:szCs w:val="24"/>
-        </w:rPr>
-        <w:t xml:space="preserve"> when manufactured.</w:t>
-      </w:r>
-      <w:r>
-        <w:rPr>
-          <w:rFonts w:asciiTheme="majorHAnsi" w:hAnsiTheme="majorHAnsi" w:cs="Segoe UI"/>
-          <w:sz w:val="24"/>
-          <w:szCs w:val="24"/>
-        </w:rPr>
-        <w:t xml:space="preserve"> </w:t>
-      </w:r>
-      <w:r>
-        <w:rPr>
-          <w:rFonts w:asciiTheme="majorHAnsi" w:hAnsiTheme="majorHAnsi" w:cs="Segoe UI"/>
-          <w:sz w:val="24"/>
-          <w:szCs w:val="24"/>
-        </w:rPr>
-        <w:t>(TEXT)</w:t>
+        <w:t>SKIPPER_SSN – The skipper’s social security number. (TEXT)</w:t>
       </w:r>
       <w:r>
         <w:rPr>
@@ -3785,7 +4728,7 @@
           <w:sz w:val="24"/>
           <w:szCs w:val="24"/>
         </w:rPr>
-        <w:t>HAS_POLES</w:t>
+        <w:t>FAVORITE_LOCATIONS</w:t>
       </w:r>
       <w:r>
         <w:rPr>
@@ -3794,14 +4737,15 @@
           <w:szCs w:val="24"/>
         </w:rPr>
         <w:br/>
-      </w:r>
-      <w:r>
-        <w:rPr>
-          <w:rFonts w:asciiTheme="majorHAnsi" w:hAnsiTheme="majorHAnsi" w:cs="Segoe UI"/>
-          <w:sz w:val="24"/>
-          <w:szCs w:val="24"/>
-        </w:rPr>
-        <w:t>Relationship connecting BOAT to FISHING_POLE.</w:t>
+        <w:t xml:space="preserve">Relationship connecting </w:t>
+      </w:r>
+      <w:r>
+        <w:rPr>
+          <w:rFonts w:asciiTheme="majorHAnsi" w:hAnsiTheme="majorHAnsi" w:cs="Segoe UI"/>
+          <w:sz w:val="24"/>
+          <w:szCs w:val="24"/>
+        </w:rPr>
+        <w:t>CREW_MEMBER to LOCATION.</w:t>
       </w:r>
     </w:p>
     <w:p>
@@ -3824,47 +4768,7 @@
           <w:sz w:val="24"/>
           <w:szCs w:val="24"/>
         </w:rPr>
-        <w:t>BIN</w:t>
-      </w:r>
-      <w:r>
-        <w:rPr>
-          <w:rFonts w:asciiTheme="majorHAnsi" w:hAnsiTheme="majorHAnsi" w:cs="Segoe UI"/>
-          <w:sz w:val="24"/>
-          <w:szCs w:val="24"/>
-        </w:rPr>
-        <w:t xml:space="preserve"> </w:t>
-      </w:r>
-      <w:r>
-        <w:rPr>
-          <w:rFonts w:asciiTheme="majorHAnsi" w:hAnsiTheme="majorHAnsi" w:cs="Segoe UI"/>
-          <w:sz w:val="24"/>
-          <w:szCs w:val="24"/>
-        </w:rPr>
-        <w:t>–</w:t>
-      </w:r>
-      <w:r>
-        <w:rPr>
-          <w:rFonts w:asciiTheme="majorHAnsi" w:hAnsiTheme="majorHAnsi" w:cs="Segoe UI"/>
-          <w:sz w:val="24"/>
-          <w:szCs w:val="24"/>
-        </w:rPr>
-        <w:t xml:space="preserve"> The boat’s identification number. </w:t>
-      </w:r>
-      <w:r>
-        <w:rPr>
-          <w:rFonts w:asciiTheme="majorHAnsi" w:hAnsiTheme="majorHAnsi"/>
-          <w:sz w:val="24"/>
-          <w:szCs w:val="24"/>
-        </w:rPr>
-        <w:t>This is generated by the government when the boat is registered with them and is very similar to a license plate number as seen on a car.</w:t>
-      </w:r>
-      <w:r>
-        <w:rPr>
-          <w:rFonts w:asciiTheme="majorHAnsi" w:hAnsiTheme="majorHAnsi" w:cs="Segoe UI"/>
-          <w:sz w:val="24"/>
-          <w:szCs w:val="24"/>
-        </w:rPr>
-        <w:t xml:space="preserve"> (TEXT)</w:t>
+        <w:t>SSN – The crew member’s social security number. (TEXT)</w:t>
       </w:r>
     </w:p>
     <w:p>
@@ -3887,55 +4791,31 @@
           <w:sz w:val="24"/>
           <w:szCs w:val="24"/>
         </w:rPr>
-        <w:t>SERIAL_NUMBER</w:t>
-      </w:r>
-      <w:r>
-        <w:rPr>
-          <w:rFonts w:asciiTheme="majorHAnsi" w:hAnsiTheme="majorHAnsi" w:cs="Segoe UI"/>
-          <w:sz w:val="24"/>
-          <w:szCs w:val="24"/>
-        </w:rPr>
-        <w:t xml:space="preserve"> </w:t>
-      </w:r>
-      <w:r>
-        <w:rPr>
-          <w:rFonts w:asciiTheme="majorHAnsi" w:hAnsiTheme="majorHAnsi" w:cs="Segoe UI"/>
-          <w:sz w:val="24"/>
-          <w:szCs w:val="24"/>
-        </w:rPr>
-        <w:t xml:space="preserve">– The </w:t>
-      </w:r>
-      <w:r>
-        <w:rPr>
-          <w:rFonts w:asciiTheme="majorHAnsi" w:hAnsiTheme="majorHAnsi" w:cs="Segoe UI"/>
-          <w:sz w:val="24"/>
-          <w:szCs w:val="24"/>
-        </w:rPr>
-        <w:t>fishing pole’s</w:t>
-      </w:r>
-      <w:r>
-        <w:rPr>
-          <w:rFonts w:asciiTheme="majorHAnsi" w:hAnsiTheme="majorHAnsi" w:cs="Segoe UI"/>
-          <w:sz w:val="24"/>
-          <w:szCs w:val="24"/>
-        </w:rPr>
-        <w:t xml:space="preserve"> serial number. This is a number given to every </w:t>
-      </w:r>
-      <w:r>
-        <w:rPr>
-          <w:rFonts w:asciiTheme="majorHAnsi" w:hAnsiTheme="majorHAnsi" w:cs="Segoe UI"/>
-          <w:sz w:val="24"/>
-          <w:szCs w:val="24"/>
-        </w:rPr>
-        <w:t>pole</w:t>
-      </w:r>
-      <w:r>
-        <w:rPr>
-          <w:rFonts w:asciiTheme="majorHAnsi" w:hAnsiTheme="majorHAnsi" w:cs="Segoe UI"/>
-          <w:sz w:val="24"/>
-          <w:szCs w:val="24"/>
-        </w:rPr>
-        <w:t xml:space="preserve"> when manufactured. (TEXT)</w:t>
+        <w:t>LOCATION_NUMBER –</w:t>
+      </w:r>
+      <w:r>
+        <w:rPr>
+          <w:rFonts w:asciiTheme="majorHAnsi" w:hAnsiTheme="majorHAnsi" w:cs="Segoe UI"/>
+          <w:sz w:val="24"/>
+          <w:szCs w:val="24"/>
+        </w:rPr>
+        <w:t xml:space="preserve"> The number automatically assigned to this</w:t>
+      </w:r>
+      <w:r>
+        <w:rPr>
+          <w:rFonts w:asciiTheme="majorHAnsi" w:hAnsiTheme="majorHAnsi" w:cs="Segoe UI"/>
+          <w:sz w:val="24"/>
+          <w:szCs w:val="24"/>
+        </w:rPr>
+        <w:t xml:space="preserve"> location on its creation. (</w:t>
+      </w:r>
+      <w:r>
+        <w:rPr>
+          <w:rFonts w:asciiTheme="majorHAnsi" w:hAnsiTheme="majorHAnsi" w:cs="Segoe UI"/>
+          <w:sz w:val="24"/>
+          <w:szCs w:val="24"/>
+        </w:rPr>
+        <w:t>NUMBER)</w:t>
       </w:r>
       <w:r>
         <w:rPr>
@@ -3966,7 +4846,7 @@
           <w:sz w:val="24"/>
           <w:szCs w:val="24"/>
         </w:rPr>
-        <w:t>POWERED_BY</w:t>
+        <w:t>REQUESTED_TRIP</w:t>
       </w:r>
       <w:r>
         <w:rPr>
@@ -3975,14 +4855,15 @@
           <w:szCs w:val="24"/>
         </w:rPr>
         <w:br/>
-      </w:r>
-      <w:r>
-        <w:rPr>
-          <w:rFonts w:asciiTheme="majorHAnsi" w:hAnsiTheme="majorHAnsi" w:cs="Segoe UI"/>
-          <w:sz w:val="24"/>
-          <w:szCs w:val="24"/>
-        </w:rPr>
-        <w:t>Relationship connecting BOAT to MOTOR.</w:t>
+        <w:t>Relationship connecting GROUP to TRIP.</w:t>
+      </w:r>
+      <w:r>
+        <w:rPr>
+          <w:rFonts w:asciiTheme="majorHAnsi" w:hAnsiTheme="majorHAnsi" w:cs="Segoe UI"/>
+          <w:sz w:val="24"/>
+          <w:szCs w:val="24"/>
+        </w:rPr>
+        <w:t xml:space="preserve"> (many-to-many)</w:t>
       </w:r>
     </w:p>
     <w:p>
@@ -4005,39 +4886,23 @@
           <w:sz w:val="24"/>
           <w:szCs w:val="24"/>
         </w:rPr>
-        <w:t>BIN</w:t>
-      </w:r>
-      <w:r>
-        <w:rPr>
-          <w:rFonts w:asciiTheme="majorHAnsi" w:hAnsiTheme="majorHAnsi" w:cs="Segoe UI"/>
-          <w:sz w:val="24"/>
-          <w:szCs w:val="24"/>
-        </w:rPr>
-        <w:t xml:space="preserve"> </w:t>
-      </w:r>
-      <w:r>
-        <w:rPr>
-          <w:rFonts w:asciiTheme="majorHAnsi" w:hAnsiTheme="majorHAnsi" w:cs="Segoe UI"/>
-          <w:sz w:val="24"/>
-          <w:szCs w:val="24"/>
-        </w:rPr>
-        <w:t xml:space="preserve">– The boat’s identification number. </w:t>
-      </w:r>
-      <w:r>
-        <w:rPr>
-          <w:rFonts w:asciiTheme="majorHAnsi" w:hAnsiTheme="majorHAnsi"/>
-          <w:sz w:val="24"/>
-          <w:szCs w:val="24"/>
-        </w:rPr>
-        <w:t>This is generated by the government when the boat is registered with them and is very similar to a license plate number as seen on a car.</w:t>
-      </w:r>
-      <w:r>
-        <w:rPr>
-          <w:rFonts w:asciiTheme="majorHAnsi" w:hAnsiTheme="majorHAnsi" w:cs="Segoe UI"/>
-          <w:sz w:val="24"/>
-          <w:szCs w:val="24"/>
-        </w:rPr>
-        <w:t xml:space="preserve"> (TEXT)</w:t>
+        <w:t>GROUP_NUMBER – The number automatically assigned to this group. (</w:t>
+      </w:r>
+      <w:r>
+        <w:rPr>
+          <w:rFonts w:asciiTheme="majorHAnsi" w:hAnsiTheme="majorHAnsi" w:cs="Segoe UI"/>
+          <w:sz w:val="24"/>
+          <w:szCs w:val="24"/>
+        </w:rPr>
+        <w:t>NUMBER</w:t>
+      </w:r>
+      <w:r>
+        <w:rPr>
+          <w:rFonts w:asciiTheme="majorHAnsi" w:hAnsiTheme="majorHAnsi" w:cs="Segoe UI"/>
+          <w:sz w:val="24"/>
+          <w:szCs w:val="24"/>
+        </w:rPr>
+        <w:t>)</w:t>
       </w:r>
     </w:p>
     <w:p>
@@ -4060,55 +4925,7 @@
           <w:sz w:val="24"/>
           <w:szCs w:val="24"/>
         </w:rPr>
-        <w:t>SERIAL_NUMBER</w:t>
-      </w:r>
-      <w:r>
-        <w:rPr>
-          <w:rFonts w:asciiTheme="majorHAnsi" w:hAnsiTheme="majorHAnsi" w:cs="Segoe UI"/>
-          <w:sz w:val="24"/>
-          <w:szCs w:val="24"/>
-        </w:rPr>
-        <w:t xml:space="preserve"> </w:t>
-      </w:r>
-      <w:r>
-        <w:rPr>
-          <w:rFonts w:asciiTheme="majorHAnsi" w:hAnsiTheme="majorHAnsi" w:cs="Segoe UI"/>
-          <w:sz w:val="24"/>
-          <w:szCs w:val="24"/>
-        </w:rPr>
-        <w:t xml:space="preserve">– The </w:t>
-      </w:r>
-      <w:r>
-        <w:rPr>
-          <w:rFonts w:asciiTheme="majorHAnsi" w:hAnsiTheme="majorHAnsi" w:cs="Segoe UI"/>
-          <w:sz w:val="24"/>
-          <w:szCs w:val="24"/>
-        </w:rPr>
-        <w:t>motor’s</w:t>
-      </w:r>
-      <w:r>
-        <w:rPr>
-          <w:rFonts w:asciiTheme="majorHAnsi" w:hAnsiTheme="majorHAnsi" w:cs="Segoe UI"/>
-          <w:sz w:val="24"/>
-          <w:szCs w:val="24"/>
-        </w:rPr>
-        <w:t xml:space="preserve"> serial number. This is a number given to every </w:t>
-      </w:r>
-      <w:r>
-        <w:rPr>
-          <w:rFonts w:asciiTheme="majorHAnsi" w:hAnsiTheme="majorHAnsi" w:cs="Segoe UI"/>
-          <w:sz w:val="24"/>
-          <w:szCs w:val="24"/>
-        </w:rPr>
-        <w:t>motor</w:t>
-      </w:r>
-      <w:r>
-        <w:rPr>
-          <w:rFonts w:asciiTheme="majorHAnsi" w:hAnsiTheme="majorHAnsi" w:cs="Segoe UI"/>
-          <w:sz w:val="24"/>
-          <w:szCs w:val="24"/>
-        </w:rPr>
-        <w:t xml:space="preserve"> when manufactured. (TEXT)</w:t>
+        <w:t>TRIP_NAME – The name of the trip that the group wants to go on. (TEXT)</w:t>
       </w:r>
       <w:r>
         <w:rPr>
@@ -4139,7 +4956,7 @@
           <w:sz w:val="24"/>
           <w:szCs w:val="24"/>
         </w:rPr>
-        <w:t>HAS_REEL</w:t>
+        <w:t>REQUESTED_CAPTAIN</w:t>
       </w:r>
       <w:r>
         <w:rPr>
@@ -4148,14 +4965,23 @@
           <w:szCs w:val="24"/>
         </w:rPr>
         <w:br/>
-      </w:r>
-      <w:r>
-        <w:rPr>
-          <w:rFonts w:asciiTheme="majorHAnsi" w:hAnsiTheme="majorHAnsi" w:cs="Segoe UI"/>
-          <w:sz w:val="24"/>
-          <w:szCs w:val="24"/>
-        </w:rPr>
-        <w:t>Relationship connecting FISHING_POLE to REEL.</w:t>
+        <w:t>Relationship connecting GROUP to CREW_MEMBER. (</w:t>
+      </w:r>
+      <w:r>
+        <w:rPr>
+          <w:rFonts w:asciiTheme="majorHAnsi" w:hAnsiTheme="majorHAnsi" w:cs="Segoe UI"/>
+          <w:sz w:val="24"/>
+          <w:szCs w:val="24"/>
+        </w:rPr>
+        <w:t>many</w:t>
+      </w:r>
+      <w:r>
+        <w:rPr>
+          <w:rFonts w:asciiTheme="majorHAnsi" w:hAnsiTheme="majorHAnsi" w:cs="Segoe UI"/>
+          <w:sz w:val="24"/>
+          <w:szCs w:val="24"/>
+        </w:rPr>
+        <w:t>-to-one)</w:t>
       </w:r>
     </w:p>
     <w:p>
@@ -4178,23 +5004,23 @@
           <w:sz w:val="24"/>
           <w:szCs w:val="24"/>
         </w:rPr>
-        <w:t>POLE_SERIAL_NUMBER</w:t>
-      </w:r>
-      <w:r>
-        <w:rPr>
-          <w:rFonts w:asciiTheme="majorHAnsi" w:hAnsiTheme="majorHAnsi" w:cs="Segoe UI"/>
-          <w:sz w:val="24"/>
-          <w:szCs w:val="24"/>
-        </w:rPr>
-        <w:t xml:space="preserve"> </w:t>
-      </w:r>
-      <w:r>
-        <w:rPr>
-          <w:rFonts w:asciiTheme="majorHAnsi" w:hAnsiTheme="majorHAnsi" w:cs="Segoe UI"/>
-          <w:sz w:val="24"/>
-          <w:szCs w:val="24"/>
-        </w:rPr>
-        <w:t>– The fishing pole’s serial number. This is a number given to every pole when manufactured. (TEXT)</w:t>
+        <w:t>GROUP_NUMBER – The number automatically assigned to this group. (</w:t>
+      </w:r>
+      <w:r>
+        <w:rPr>
+          <w:rFonts w:asciiTheme="majorHAnsi" w:hAnsiTheme="majorHAnsi" w:cs="Segoe UI"/>
+          <w:sz w:val="24"/>
+          <w:szCs w:val="24"/>
+        </w:rPr>
+        <w:t>NUMBER</w:t>
+      </w:r>
+      <w:r>
+        <w:rPr>
+          <w:rFonts w:asciiTheme="majorHAnsi" w:hAnsiTheme="majorHAnsi" w:cs="Segoe UI"/>
+          <w:sz w:val="24"/>
+          <w:szCs w:val="24"/>
+        </w:rPr>
+        <w:t>)</w:t>
       </w:r>
     </w:p>
     <w:p>
@@ -4217,207 +5043,8 @@
           <w:sz w:val="24"/>
           <w:szCs w:val="24"/>
         </w:rPr>
-        <w:t>REEL_SERIAL_NUMBER</w:t>
-      </w:r>
-      <w:r>
-        <w:rPr>
-          <w:rFonts w:asciiTheme="majorHAnsi" w:hAnsiTheme="majorHAnsi" w:cs="Segoe UI"/>
-          <w:sz w:val="24"/>
-          <w:szCs w:val="24"/>
-        </w:rPr>
-        <w:t xml:space="preserve"> </w:t>
-      </w:r>
-      <w:r>
-        <w:rPr>
-          <w:rFonts w:asciiTheme="majorHAnsi" w:hAnsiTheme="majorHAnsi" w:cs="Segoe UI"/>
-          <w:sz w:val="24"/>
-          <w:szCs w:val="24"/>
-        </w:rPr>
-        <w:t xml:space="preserve">– The </w:t>
-      </w:r>
-      <w:r>
-        <w:rPr>
-          <w:rFonts w:asciiTheme="majorHAnsi" w:hAnsiTheme="majorHAnsi" w:cs="Segoe UI"/>
-          <w:sz w:val="24"/>
-          <w:szCs w:val="24"/>
-        </w:rPr>
-        <w:t>reel’s</w:t>
-      </w:r>
-      <w:r>
-        <w:rPr>
-          <w:rFonts w:asciiTheme="majorHAnsi" w:hAnsiTheme="majorHAnsi" w:cs="Segoe UI"/>
-          <w:sz w:val="24"/>
-          <w:szCs w:val="24"/>
-        </w:rPr>
-        <w:t xml:space="preserve"> serial number. This is a number given to every </w:t>
-      </w:r>
-      <w:r>
-        <w:rPr>
-          <w:rFonts w:asciiTheme="majorHAnsi" w:hAnsiTheme="majorHAnsi" w:cs="Segoe UI"/>
-          <w:sz w:val="24"/>
-          <w:szCs w:val="24"/>
-        </w:rPr>
-        <w:t>reel</w:t>
-      </w:r>
-      <w:r>
-        <w:rPr>
-          <w:rFonts w:asciiTheme="majorHAnsi" w:hAnsiTheme="majorHAnsi" w:cs="Segoe UI"/>
-          <w:sz w:val="24"/>
-          <w:szCs w:val="24"/>
-        </w:rPr>
-        <w:t xml:space="preserve"> when manufactured. (TEXT)</w:t>
-      </w:r>
-      <w:r>
-        <w:rPr>
-          <w:rFonts w:asciiTheme="majorHAnsi" w:hAnsiTheme="majorHAnsi" w:cs="Segoe UI"/>
-          <w:sz w:val="24"/>
-          <w:szCs w:val="24"/>
-        </w:rPr>
-        <w:br/>
-      </w:r>
-    </w:p>
-    <w:p>
-      <w:pPr>
-        <w:pStyle w:val="ListParagraph"/>
-        <w:numPr>
-          <w:ilvl w:val="0"/>
-          <w:numId w:val="7"/>
-        </w:numPr>
-        <w:spacing w:line="360" w:lineRule="auto"/>
-        <w:rPr>
-          <w:rFonts w:asciiTheme="majorHAnsi" w:hAnsiTheme="majorHAnsi" w:cs="Segoe UI"/>
-          <w:sz w:val="24"/>
-          <w:szCs w:val="24"/>
-        </w:rPr>
-      </w:pPr>
-      <w:r>
-        <w:rPr>
-          <w:rFonts w:asciiTheme="majorHAnsi" w:hAnsiTheme="majorHAnsi" w:cs="Segoe UI"/>
-          <w:sz w:val="24"/>
-          <w:szCs w:val="24"/>
-        </w:rPr>
-        <w:t>HOUSES_BOAT</w:t>
-      </w:r>
-      <w:r>
-        <w:rPr>
-          <w:rFonts w:asciiTheme="majorHAnsi" w:hAnsiTheme="majorHAnsi" w:cs="Segoe UI"/>
-          <w:sz w:val="24"/>
-          <w:szCs w:val="24"/>
-        </w:rPr>
-        <w:br/>
-      </w:r>
-      <w:r>
-        <w:rPr>
-          <w:rFonts w:asciiTheme="majorHAnsi" w:hAnsiTheme="majorHAnsi" w:cs="Segoe UI"/>
-          <w:sz w:val="24"/>
-          <w:szCs w:val="24"/>
-        </w:rPr>
-        <w:t>Relationship connecting DOCK to BOAT.</w:t>
-      </w:r>
-    </w:p>
-    <w:p>
-      <w:pPr>
-        <w:pStyle w:val="ListParagraph"/>
-        <w:numPr>
-          <w:ilvl w:val="1"/>
-          <w:numId w:val="7"/>
-        </w:numPr>
-        <w:spacing w:line="360" w:lineRule="auto"/>
-        <w:rPr>
-          <w:rFonts w:asciiTheme="majorHAnsi" w:hAnsiTheme="majorHAnsi" w:cs="Segoe UI"/>
-          <w:sz w:val="24"/>
-          <w:szCs w:val="24"/>
-        </w:rPr>
-      </w:pPr>
-      <w:r>
-        <w:rPr>
-          <w:rFonts w:asciiTheme="majorHAnsi" w:hAnsiTheme="majorHAnsi" w:cs="Segoe UI"/>
-          <w:sz w:val="24"/>
-          <w:szCs w:val="24"/>
-        </w:rPr>
-        <w:t>DOCK_NAME</w:t>
-      </w:r>
-      <w:r>
-        <w:rPr>
-          <w:rFonts w:asciiTheme="majorHAnsi" w:hAnsiTheme="majorHAnsi" w:cs="Segoe UI"/>
-          <w:sz w:val="24"/>
-          <w:szCs w:val="24"/>
-        </w:rPr>
-        <w:t xml:space="preserve"> </w:t>
-      </w:r>
-      <w:r>
-        <w:rPr>
-          <w:rFonts w:asciiTheme="majorHAnsi" w:hAnsiTheme="majorHAnsi"/>
-          <w:sz w:val="24"/>
-          <w:szCs w:val="24"/>
-        </w:rPr>
-        <w:t>– Name for the dock. (TEXT)</w:t>
-      </w:r>
-    </w:p>
-    <w:p>
-      <w:pPr>
-        <w:pStyle w:val="ListParagraph"/>
-        <w:numPr>
-          <w:ilvl w:val="1"/>
-          <w:numId w:val="7"/>
-        </w:numPr>
-        <w:spacing w:line="360" w:lineRule="auto"/>
-        <w:rPr>
-          <w:rFonts w:asciiTheme="majorHAnsi" w:hAnsiTheme="majorHAnsi" w:cs="Segoe UI"/>
-          <w:sz w:val="24"/>
-          <w:szCs w:val="24"/>
-        </w:rPr>
-      </w:pPr>
-      <w:r>
-        <w:rPr>
-          <w:rFonts w:asciiTheme="majorHAnsi" w:hAnsiTheme="majorHAnsi" w:cs="Segoe UI"/>
-          <w:sz w:val="24"/>
-          <w:szCs w:val="24"/>
-        </w:rPr>
-        <w:t>BIN</w:t>
-      </w:r>
-      <w:r>
-        <w:rPr>
-          <w:rFonts w:asciiTheme="majorHAnsi" w:hAnsiTheme="majorHAnsi" w:cs="Segoe UI"/>
-          <w:sz w:val="24"/>
-          <w:szCs w:val="24"/>
-        </w:rPr>
-        <w:t xml:space="preserve"> </w:t>
-      </w:r>
-      <w:r>
-        <w:rPr>
-          <w:rFonts w:asciiTheme="majorHAnsi" w:hAnsiTheme="majorHAnsi" w:cs="Segoe UI"/>
-          <w:sz w:val="24"/>
-          <w:szCs w:val="24"/>
-        </w:rPr>
-        <w:t xml:space="preserve">– The boat’s identification number. </w:t>
-      </w:r>
-      <w:r>
-        <w:rPr>
-          <w:rFonts w:asciiTheme="majorHAnsi" w:hAnsiTheme="majorHAnsi"/>
-          <w:sz w:val="24"/>
-          <w:szCs w:val="24"/>
-        </w:rPr>
-        <w:t>This is generated by the government when the boat is registered with them and is very similar to a license plate number as seen on a car.</w:t>
-      </w:r>
-      <w:r>
-        <w:rPr>
-          <w:rFonts w:asciiTheme="majorHAnsi" w:hAnsiTheme="majorHAnsi" w:cs="Segoe UI"/>
-          <w:sz w:val="24"/>
-          <w:szCs w:val="24"/>
-        </w:rPr>
-        <w:t xml:space="preserve"> (TEXT)</w:t>
-      </w:r>
-    </w:p>
-    <w:p>
-      <w:pPr>
-        <w:spacing w:line="360" w:lineRule="auto"/>
-        <w:rPr>
-          <w:rFonts w:asciiTheme="majorHAnsi" w:hAnsiTheme="majorHAnsi" w:cs="Segoe UI"/>
-          <w:sz w:val="24"/>
-          <w:szCs w:val="24"/>
-        </w:rPr>
-      </w:pPr>
+        <w:t>SSN – The social security number of the crew member. (TEXT)</w:t>
+      </w:r>
     </w:p>
     <w:sectPr>
       <w:headerReference w:type="default" r:id="rId8"/>
@@ -6038,8 +6665,9 @@
     <w:panose1 w:val="020B0604030504040204"/>
     <w:charset w:val="00"/>
     <w:family w:val="swiss"/>
+    <w:notTrueType/>
     <w:pitch w:val="variable"/>
-    <w:sig w:usb0="E1002EFF" w:usb1="C000605B" w:usb2="00000029" w:usb3="00000000" w:csb0="000101FF" w:csb1="00000000"/>
+    <w:sig w:usb0="00000003" w:usb1="00000000" w:usb2="00000000" w:usb3="00000000" w:csb0="00000001" w:csb1="00000000"/>
   </w:font>
   <w:font w:name="Segoe UI">
     <w:panose1 w:val="020B0502040204020203"/>
@@ -6076,8 +6704,11 @@
     <w:rsid w:val="003831B3"/>
     <w:rsid w:val="00383C9B"/>
     <w:rsid w:val="005B0584"/>
+    <w:rsid w:val="0079282C"/>
+    <w:rsid w:val="008563EA"/>
     <w:rsid w:val="00E732DD"/>
     <w:rsid w:val="00EC1E0A"/>
+    <w:rsid w:val="00F96BA8"/>
   </w:rsids>
   <m:mathPr>
     <m:mathFont m:val="Cambria Math"/>

</xml_diff>

<commit_message>
glossary fixes, logical model and meta data done
</commit_message>
<xml_diff>
--- a/documents/Glossary.docx
+++ b/documents/Glossary.docx
@@ -1289,886 +1289,919 @@
           <w:szCs w:val="24"/>
         </w:rPr>
       </w:pPr>
+    </w:p>
+    <w:p>
+      <w:pPr>
+        <w:pStyle w:val="ListParagraph"/>
+        <w:numPr>
+          <w:ilvl w:val="0"/>
+          <w:numId w:val="5"/>
+        </w:numPr>
+        <w:spacing w:line="360" w:lineRule="auto"/>
+        <w:rPr>
+          <w:rFonts w:asciiTheme="majorHAnsi" w:hAnsiTheme="majorHAnsi"/>
+          <w:sz w:val="24"/>
+          <w:szCs w:val="24"/>
+        </w:rPr>
+      </w:pPr>
+      <w:r>
+        <w:rPr>
+          <w:rFonts w:asciiTheme="majorHAnsi" w:hAnsiTheme="majorHAnsi"/>
+          <w:sz w:val="24"/>
+          <w:szCs w:val="24"/>
+        </w:rPr>
+        <w:t>GROUP</w:t>
+      </w:r>
+      <w:r>
+        <w:rPr>
+          <w:rFonts w:asciiTheme="majorHAnsi" w:hAnsiTheme="majorHAnsi"/>
+          <w:sz w:val="24"/>
+          <w:szCs w:val="24"/>
+        </w:rPr>
+        <w:br/>
+        <w:t>Group of customers that want to go on a fishing trip.</w:t>
+      </w:r>
+    </w:p>
+    <w:p>
+      <w:pPr>
+        <w:pStyle w:val="ListParagraph"/>
+        <w:numPr>
+          <w:ilvl w:val="1"/>
+          <w:numId w:val="5"/>
+        </w:numPr>
+        <w:spacing w:line="360" w:lineRule="auto"/>
+        <w:rPr>
+          <w:rFonts w:asciiTheme="majorHAnsi" w:hAnsiTheme="majorHAnsi"/>
+          <w:sz w:val="24"/>
+          <w:szCs w:val="24"/>
+        </w:rPr>
+      </w:pPr>
+      <w:r>
+        <w:rPr>
+          <w:rFonts w:asciiTheme="majorHAnsi" w:hAnsiTheme="majorHAnsi"/>
+          <w:sz w:val="24"/>
+          <w:szCs w:val="24"/>
+          <w:u w:val="single"/>
+        </w:rPr>
+        <w:t>GROUP_NUMBER</w:t>
+      </w:r>
+      <w:r>
+        <w:rPr>
+          <w:rFonts w:asciiTheme="majorHAnsi" w:hAnsiTheme="majorHAnsi"/>
+          <w:sz w:val="24"/>
+          <w:szCs w:val="24"/>
+        </w:rPr>
+        <w:t xml:space="preserve"> – A number automatically assigned to the group when registering. (AUTONUMBER)</w:t>
+      </w:r>
+    </w:p>
+    <w:p>
+      <w:pPr>
+        <w:pStyle w:val="ListParagraph"/>
+        <w:numPr>
+          <w:ilvl w:val="1"/>
+          <w:numId w:val="5"/>
+        </w:numPr>
+        <w:spacing w:line="360" w:lineRule="auto"/>
+        <w:rPr>
+          <w:rFonts w:asciiTheme="majorHAnsi" w:hAnsiTheme="majorHAnsi"/>
+          <w:sz w:val="24"/>
+          <w:szCs w:val="24"/>
+        </w:rPr>
+      </w:pPr>
+      <w:r>
+        <w:rPr>
+          <w:rFonts w:asciiTheme="majorHAnsi" w:hAnsiTheme="majorHAnsi"/>
+          <w:sz w:val="24"/>
+          <w:szCs w:val="24"/>
+        </w:rPr>
+        <w:t>SIZE – The number of people that make up the group. (NUMBER)</w:t>
+      </w:r>
+    </w:p>
+    <w:p>
+      <w:pPr>
+        <w:pStyle w:val="ListParagraph"/>
+        <w:numPr>
+          <w:ilvl w:val="1"/>
+          <w:numId w:val="5"/>
+        </w:numPr>
+        <w:spacing w:line="360" w:lineRule="auto"/>
+        <w:rPr>
+          <w:rFonts w:asciiTheme="majorHAnsi" w:hAnsiTheme="majorHAnsi"/>
+          <w:sz w:val="24"/>
+          <w:szCs w:val="24"/>
+        </w:rPr>
+      </w:pPr>
+      <w:r>
+        <w:rPr>
+          <w:rFonts w:asciiTheme="majorHAnsi" w:hAnsiTheme="majorHAnsi"/>
+          <w:sz w:val="24"/>
+          <w:szCs w:val="24"/>
+        </w:rPr>
+        <w:t>Relationships</w:t>
+      </w:r>
+    </w:p>
+    <w:p>
+      <w:pPr>
+        <w:pStyle w:val="ListParagraph"/>
+        <w:numPr>
+          <w:ilvl w:val="2"/>
+          <w:numId w:val="5"/>
+        </w:numPr>
+        <w:spacing w:line="360" w:lineRule="auto"/>
+        <w:rPr>
+          <w:rFonts w:asciiTheme="majorHAnsi" w:hAnsiTheme="majorHAnsi"/>
+          <w:sz w:val="24"/>
+          <w:szCs w:val="24"/>
+        </w:rPr>
+      </w:pPr>
+      <w:r>
+        <w:rPr>
+          <w:rFonts w:asciiTheme="majorHAnsi" w:hAnsiTheme="majorHAnsi"/>
+          <w:sz w:val="24"/>
+          <w:szCs w:val="24"/>
+        </w:rPr>
+        <w:t>REQUESTED_CAPTAIN – The captain that the group wants. (many-to-one)</w:t>
+      </w:r>
+    </w:p>
+    <w:p>
+      <w:pPr>
+        <w:pStyle w:val="ListParagraph"/>
+        <w:numPr>
+          <w:ilvl w:val="2"/>
+          <w:numId w:val="5"/>
+        </w:numPr>
+        <w:spacing w:line="360" w:lineRule="auto"/>
+        <w:rPr>
+          <w:rFonts w:asciiTheme="majorHAnsi" w:hAnsiTheme="majorHAnsi"/>
+          <w:sz w:val="24"/>
+          <w:szCs w:val="24"/>
+        </w:rPr>
+      </w:pPr>
+      <w:r>
+        <w:rPr>
+          <w:rFonts w:asciiTheme="majorHAnsi" w:hAnsiTheme="majorHAnsi"/>
+          <w:sz w:val="24"/>
+          <w:szCs w:val="24"/>
+        </w:rPr>
+        <w:t>REQUESTED_TRIP – The fishing trip that the group wants to go on. (many-to-many)</w:t>
+      </w:r>
+    </w:p>
+    <w:p>
+      <w:pPr>
+        <w:spacing w:line="360" w:lineRule="auto"/>
+        <w:rPr>
+          <w:rFonts w:asciiTheme="majorHAnsi" w:hAnsiTheme="majorHAnsi"/>
+          <w:sz w:val="24"/>
+          <w:szCs w:val="24"/>
+        </w:rPr>
+      </w:pPr>
+    </w:p>
+    <w:p>
+      <w:pPr>
+        <w:pStyle w:val="ListParagraph"/>
+        <w:numPr>
+          <w:ilvl w:val="0"/>
+          <w:numId w:val="4"/>
+        </w:numPr>
+        <w:spacing w:line="360" w:lineRule="auto"/>
+        <w:rPr>
+          <w:rFonts w:asciiTheme="majorHAnsi" w:hAnsiTheme="majorHAnsi"/>
+          <w:sz w:val="24"/>
+          <w:szCs w:val="24"/>
+        </w:rPr>
+      </w:pPr>
+      <w:r>
+        <w:rPr>
+          <w:rFonts w:asciiTheme="majorHAnsi" w:hAnsiTheme="majorHAnsi"/>
+          <w:sz w:val="24"/>
+          <w:szCs w:val="24"/>
+        </w:rPr>
+        <w:t>LOCATION</w:t>
+      </w:r>
+      <w:r>
+        <w:rPr>
+          <w:rFonts w:asciiTheme="majorHAnsi" w:hAnsiTheme="majorHAnsi"/>
+          <w:sz w:val="24"/>
+          <w:szCs w:val="24"/>
+        </w:rPr>
+        <w:br/>
+        <w:t>A fishing spot.</w:t>
+      </w:r>
+    </w:p>
+    <w:p>
+      <w:pPr>
+        <w:pStyle w:val="ListParagraph"/>
+        <w:numPr>
+          <w:ilvl w:val="1"/>
+          <w:numId w:val="4"/>
+        </w:numPr>
+        <w:spacing w:line="360" w:lineRule="auto"/>
+        <w:rPr>
+          <w:rFonts w:asciiTheme="majorHAnsi" w:hAnsiTheme="majorHAnsi"/>
+          <w:sz w:val="24"/>
+          <w:szCs w:val="24"/>
+        </w:rPr>
+      </w:pPr>
+      <w:r>
+        <w:rPr>
+          <w:rFonts w:asciiTheme="majorHAnsi" w:hAnsiTheme="majorHAnsi"/>
+          <w:sz w:val="24"/>
+          <w:szCs w:val="24"/>
+          <w:u w:val="single"/>
+        </w:rPr>
+        <w:t>LOCATION_NUMBER</w:t>
+      </w:r>
+      <w:r>
+        <w:rPr>
+          <w:rFonts w:asciiTheme="majorHAnsi" w:hAnsiTheme="majorHAnsi"/>
+          <w:sz w:val="24"/>
+          <w:szCs w:val="24"/>
+        </w:rPr>
+        <w:t xml:space="preserve"> – A number automatically assigned to this location on its creation. (AUTONUMBER)</w:t>
+      </w:r>
+    </w:p>
+    <w:p>
+      <w:pPr>
+        <w:pStyle w:val="ListParagraph"/>
+        <w:numPr>
+          <w:ilvl w:val="1"/>
+          <w:numId w:val="4"/>
+        </w:numPr>
+        <w:spacing w:line="360" w:lineRule="auto"/>
+        <w:rPr>
+          <w:rFonts w:asciiTheme="majorHAnsi" w:hAnsiTheme="majorHAnsi"/>
+          <w:sz w:val="24"/>
+          <w:szCs w:val="24"/>
+        </w:rPr>
+      </w:pPr>
+      <w:r>
+        <w:rPr>
+          <w:rFonts w:asciiTheme="majorHAnsi" w:hAnsiTheme="majorHAnsi"/>
+          <w:sz w:val="24"/>
+          <w:szCs w:val="24"/>
+        </w:rPr>
+        <w:t>GPS_LATITUDE – Coordinate that specifies north / south position. (NUMBER)</w:t>
+      </w:r>
+    </w:p>
+    <w:p>
+      <w:pPr>
+        <w:pStyle w:val="ListParagraph"/>
+        <w:numPr>
+          <w:ilvl w:val="1"/>
+          <w:numId w:val="4"/>
+        </w:numPr>
+        <w:spacing w:line="360" w:lineRule="auto"/>
+        <w:rPr>
+          <w:rFonts w:asciiTheme="majorHAnsi" w:hAnsiTheme="majorHAnsi"/>
+          <w:sz w:val="24"/>
+          <w:szCs w:val="24"/>
+        </w:rPr>
+      </w:pPr>
+      <w:r>
+        <w:rPr>
+          <w:rFonts w:asciiTheme="majorHAnsi" w:hAnsiTheme="majorHAnsi"/>
+          <w:sz w:val="24"/>
+          <w:szCs w:val="24"/>
+        </w:rPr>
+        <w:t>GPS_LONGITUDE – Coordinate that specifies east / west position. (NUMBER)</w:t>
+      </w:r>
+    </w:p>
+    <w:p>
+      <w:pPr>
+        <w:pStyle w:val="ListParagraph"/>
+        <w:numPr>
+          <w:ilvl w:val="1"/>
+          <w:numId w:val="4"/>
+        </w:numPr>
+        <w:spacing w:line="360" w:lineRule="auto"/>
+        <w:rPr>
+          <w:rFonts w:asciiTheme="majorHAnsi" w:hAnsiTheme="majorHAnsi"/>
+          <w:sz w:val="24"/>
+          <w:szCs w:val="24"/>
+        </w:rPr>
+      </w:pPr>
+      <w:r>
+        <w:rPr>
+          <w:rFonts w:asciiTheme="majorHAnsi" w:hAnsiTheme="majorHAnsi"/>
+          <w:sz w:val="24"/>
+          <w:szCs w:val="24"/>
+        </w:rPr>
+        <w:t>DEPTH – The depth of the water at this location. 1 is equal to 1 foot. (</w:t>
+      </w:r>
+      <w:r>
+        <w:rPr>
+          <w:rFonts w:asciiTheme="majorHAnsi" w:hAnsiTheme="majorHAnsi"/>
+          <w:sz w:val="24"/>
+          <w:szCs w:val="24"/>
+        </w:rPr>
+        <w:t>NUMBER</w:t>
+      </w:r>
+      <w:r>
+        <w:rPr>
+          <w:rFonts w:asciiTheme="majorHAnsi" w:hAnsiTheme="majorHAnsi"/>
+          <w:sz w:val="24"/>
+          <w:szCs w:val="24"/>
+        </w:rPr>
+        <w:t>)</w:t>
+      </w:r>
+    </w:p>
+    <w:p>
+      <w:pPr>
+        <w:pStyle w:val="ListParagraph"/>
+        <w:numPr>
+          <w:ilvl w:val="1"/>
+          <w:numId w:val="4"/>
+        </w:numPr>
+        <w:spacing w:line="360" w:lineRule="auto"/>
+        <w:rPr>
+          <w:rFonts w:asciiTheme="majorHAnsi" w:hAnsiTheme="majorHAnsi"/>
+          <w:sz w:val="24"/>
+          <w:szCs w:val="24"/>
+        </w:rPr>
+      </w:pPr>
+      <w:r>
+        <w:rPr>
+          <w:rFonts w:asciiTheme="majorHAnsi" w:hAnsiTheme="majorHAnsi"/>
+          <w:sz w:val="24"/>
+          <w:szCs w:val="24"/>
+        </w:rPr>
+        <w:t>FISHING_METHOD – The type of fishing best suited for this location. (TEXT)</w:t>
+      </w:r>
+    </w:p>
+    <w:p>
+      <w:pPr>
+        <w:pStyle w:val="ListParagraph"/>
+        <w:numPr>
+          <w:ilvl w:val="2"/>
+          <w:numId w:val="4"/>
+        </w:numPr>
+        <w:spacing w:line="360" w:lineRule="auto"/>
+        <w:rPr>
+          <w:rFonts w:asciiTheme="majorHAnsi" w:hAnsiTheme="majorHAnsi"/>
+          <w:sz w:val="24"/>
+          <w:szCs w:val="24"/>
+        </w:rPr>
+      </w:pPr>
+      <w:r>
+        <w:rPr>
+          <w:rFonts w:asciiTheme="majorHAnsi" w:hAnsiTheme="majorHAnsi"/>
+          <w:sz w:val="24"/>
+          <w:szCs w:val="24"/>
+        </w:rPr>
+        <w:t>inshore, offshore, trolling</w:t>
+      </w:r>
+    </w:p>
+    <w:p>
+      <w:pPr>
+        <w:pStyle w:val="ListParagraph"/>
+        <w:numPr>
+          <w:ilvl w:val="1"/>
+          <w:numId w:val="4"/>
+        </w:numPr>
+        <w:spacing w:line="360" w:lineRule="auto"/>
+        <w:rPr>
+          <w:rFonts w:asciiTheme="majorHAnsi" w:hAnsiTheme="majorHAnsi"/>
+          <w:sz w:val="24"/>
+          <w:szCs w:val="24"/>
+        </w:rPr>
+      </w:pPr>
+      <w:r>
+        <w:rPr>
+          <w:rFonts w:asciiTheme="majorHAnsi" w:hAnsiTheme="majorHAnsi"/>
+          <w:sz w:val="24"/>
+          <w:szCs w:val="24"/>
+        </w:rPr>
+        <w:t>Relationships</w:t>
+      </w:r>
+    </w:p>
+    <w:p>
+      <w:pPr>
+        <w:pStyle w:val="ListParagraph"/>
+        <w:numPr>
+          <w:ilvl w:val="2"/>
+          <w:numId w:val="4"/>
+        </w:numPr>
+        <w:spacing w:line="360" w:lineRule="auto"/>
+        <w:rPr>
+          <w:rFonts w:asciiTheme="majorHAnsi" w:hAnsiTheme="majorHAnsi"/>
+          <w:sz w:val="24"/>
+          <w:szCs w:val="24"/>
+        </w:rPr>
+      </w:pPr>
+      <w:r>
+        <w:rPr>
+          <w:rFonts w:asciiTheme="majorHAnsi" w:hAnsiTheme="majorHAnsi"/>
+          <w:sz w:val="24"/>
+          <w:szCs w:val="24"/>
+        </w:rPr>
+        <w:t>REQUIRES_POLE_STRENGTH – In order to fish at this location, a fishing pole of this strength is required. (many-to-many)</w:t>
+      </w:r>
+    </w:p>
+    <w:p>
+      <w:pPr>
+        <w:spacing w:line="360" w:lineRule="auto"/>
+        <w:rPr>
+          <w:rFonts w:asciiTheme="majorHAnsi" w:hAnsiTheme="majorHAnsi"/>
+          <w:sz w:val="24"/>
+          <w:szCs w:val="24"/>
+        </w:rPr>
+      </w:pPr>
+    </w:p>
+    <w:p>
+      <w:pPr>
+        <w:rPr>
+          <w:rFonts w:asciiTheme="majorHAnsi" w:hAnsiTheme="majorHAnsi"/>
+          <w:sz w:val="24"/>
+          <w:szCs w:val="24"/>
+        </w:rPr>
+      </w:pPr>
+      <w:r>
+        <w:rPr>
+          <w:rFonts w:asciiTheme="majorHAnsi" w:hAnsiTheme="majorHAnsi"/>
+          <w:sz w:val="24"/>
+          <w:szCs w:val="24"/>
+        </w:rPr>
+        <w:br w:type="page"/>
+      </w:r>
+    </w:p>
+    <w:p>
+      <w:pPr>
+        <w:pStyle w:val="ListParagraph"/>
+        <w:numPr>
+          <w:ilvl w:val="0"/>
+          <w:numId w:val="3"/>
+        </w:numPr>
+        <w:spacing w:line="360" w:lineRule="auto"/>
+        <w:rPr>
+          <w:rFonts w:asciiTheme="majorHAnsi" w:hAnsiTheme="majorHAnsi"/>
+          <w:sz w:val="24"/>
+          <w:szCs w:val="24"/>
+        </w:rPr>
+      </w:pPr>
+      <w:r>
+        <w:rPr>
+          <w:rFonts w:asciiTheme="majorHAnsi" w:hAnsiTheme="majorHAnsi"/>
+          <w:sz w:val="24"/>
+          <w:szCs w:val="24"/>
+        </w:rPr>
+        <w:t>MOTOR</w:t>
+      </w:r>
+      <w:r>
+        <w:rPr>
+          <w:rFonts w:asciiTheme="majorHAnsi" w:hAnsiTheme="majorHAnsi"/>
+          <w:sz w:val="24"/>
+          <w:szCs w:val="24"/>
+        </w:rPr>
+        <w:br/>
+        <w:t>The mechanical device that allows this boat to move through the water.</w:t>
+      </w:r>
+    </w:p>
+    <w:p>
+      <w:pPr>
+        <w:pStyle w:val="ListParagraph"/>
+        <w:numPr>
+          <w:ilvl w:val="1"/>
+          <w:numId w:val="3"/>
+        </w:numPr>
+        <w:spacing w:line="360" w:lineRule="auto"/>
+        <w:rPr>
+          <w:rFonts w:asciiTheme="majorHAnsi" w:hAnsiTheme="majorHAnsi"/>
+          <w:sz w:val="24"/>
+          <w:szCs w:val="24"/>
+          <w:u w:val="single"/>
+        </w:rPr>
+      </w:pPr>
+      <w:r>
+        <w:rPr>
+          <w:rFonts w:asciiTheme="majorHAnsi" w:hAnsiTheme="majorHAnsi"/>
+          <w:sz w:val="24"/>
+          <w:szCs w:val="24"/>
+          <w:u w:val="single"/>
+        </w:rPr>
+        <w:t>SERIAL_NUMBER</w:t>
+      </w:r>
+      <w:r>
+        <w:rPr>
+          <w:rFonts w:asciiTheme="majorHAnsi" w:hAnsiTheme="majorHAnsi"/>
+          <w:sz w:val="24"/>
+          <w:szCs w:val="24"/>
+        </w:rPr>
+        <w:t xml:space="preserve"> – Number given to every motor when manufactured. (TEXT)</w:t>
+      </w:r>
+    </w:p>
+    <w:p>
+      <w:pPr>
+        <w:pStyle w:val="ListParagraph"/>
+        <w:numPr>
+          <w:ilvl w:val="1"/>
+          <w:numId w:val="3"/>
+        </w:numPr>
+        <w:spacing w:line="360" w:lineRule="auto"/>
+        <w:rPr>
+          <w:rFonts w:asciiTheme="majorHAnsi" w:hAnsiTheme="majorHAnsi"/>
+          <w:sz w:val="24"/>
+          <w:szCs w:val="24"/>
+        </w:rPr>
+      </w:pPr>
+      <w:r>
+        <w:rPr>
+          <w:rFonts w:asciiTheme="majorHAnsi" w:hAnsiTheme="majorHAnsi"/>
+          <w:sz w:val="24"/>
+          <w:szCs w:val="24"/>
+        </w:rPr>
+        <w:t>TYPE – The type of motor. (TEXT)</w:t>
+      </w:r>
+    </w:p>
+    <w:p>
+      <w:pPr>
+        <w:pStyle w:val="ListParagraph"/>
+        <w:numPr>
+          <w:ilvl w:val="2"/>
+          <w:numId w:val="3"/>
+        </w:numPr>
+        <w:spacing w:line="360" w:lineRule="auto"/>
+        <w:rPr>
+          <w:rFonts w:asciiTheme="majorHAnsi" w:hAnsiTheme="majorHAnsi"/>
+          <w:sz w:val="24"/>
+          <w:szCs w:val="24"/>
+        </w:rPr>
+      </w:pPr>
+      <w:r>
+        <w:rPr>
+          <w:rFonts w:asciiTheme="majorHAnsi" w:hAnsiTheme="majorHAnsi"/>
+          <w:sz w:val="24"/>
+          <w:szCs w:val="24"/>
+        </w:rPr>
+        <w:t>inboard, outboard, trolling</w:t>
+      </w:r>
+    </w:p>
+    <w:p>
+      <w:pPr>
+        <w:pStyle w:val="ListParagraph"/>
+        <w:numPr>
+          <w:ilvl w:val="1"/>
+          <w:numId w:val="3"/>
+        </w:numPr>
+        <w:spacing w:line="360" w:lineRule="auto"/>
+        <w:rPr>
+          <w:rFonts w:asciiTheme="majorHAnsi" w:hAnsiTheme="majorHAnsi"/>
+          <w:sz w:val="24"/>
+          <w:szCs w:val="24"/>
+        </w:rPr>
+      </w:pPr>
+      <w:r>
+        <w:rPr>
+          <w:rFonts w:asciiTheme="majorHAnsi" w:hAnsiTheme="majorHAnsi"/>
+          <w:sz w:val="24"/>
+          <w:szCs w:val="24"/>
+        </w:rPr>
+        <w:t>HORSEPOWER – The horsepower of the motor. 1 is equal to 1 horsepower. (NUMBER)</w:t>
+      </w:r>
+    </w:p>
+    <w:p>
+      <w:pPr>
+        <w:pStyle w:val="ListParagraph"/>
+        <w:numPr>
+          <w:ilvl w:val="1"/>
+          <w:numId w:val="3"/>
+        </w:numPr>
+        <w:spacing w:line="360" w:lineRule="auto"/>
+        <w:rPr>
+          <w:rFonts w:asciiTheme="majorHAnsi" w:hAnsiTheme="majorHAnsi"/>
+          <w:sz w:val="24"/>
+          <w:szCs w:val="24"/>
+        </w:rPr>
+      </w:pPr>
+      <w:r>
+        <w:rPr>
+          <w:rFonts w:asciiTheme="majorHAnsi" w:hAnsiTheme="majorHAnsi"/>
+          <w:sz w:val="24"/>
+          <w:szCs w:val="24"/>
+        </w:rPr>
+        <w:t>MILES_PER_GALLON – The number of gallons that the motor uses to travel one mile. 1 is equal to 1 mile per gallon. (NUMBER)</w:t>
+      </w:r>
+    </w:p>
+    <w:p>
+      <w:pPr>
+        <w:spacing w:line="360" w:lineRule="auto"/>
+        <w:rPr>
+          <w:rFonts w:asciiTheme="majorHAnsi" w:hAnsiTheme="majorHAnsi"/>
+          <w:sz w:val="24"/>
+          <w:szCs w:val="24"/>
+        </w:rPr>
+      </w:pPr>
+    </w:p>
+    <w:p>
+      <w:pPr>
+        <w:pStyle w:val="ListParagraph"/>
+        <w:numPr>
+          <w:ilvl w:val="0"/>
+          <w:numId w:val="2"/>
+        </w:numPr>
+        <w:spacing w:line="360" w:lineRule="auto"/>
+        <w:rPr>
+          <w:rFonts w:asciiTheme="majorHAnsi" w:hAnsiTheme="majorHAnsi"/>
+          <w:sz w:val="24"/>
+          <w:szCs w:val="24"/>
+        </w:rPr>
+      </w:pPr>
+      <w:r>
+        <w:rPr>
+          <w:rFonts w:asciiTheme="majorHAnsi" w:hAnsiTheme="majorHAnsi"/>
+          <w:sz w:val="24"/>
+          <w:szCs w:val="24"/>
+        </w:rPr>
+        <w:t>REEL</w:t>
+      </w:r>
+      <w:r>
+        <w:rPr>
+          <w:rFonts w:asciiTheme="majorHAnsi" w:hAnsiTheme="majorHAnsi"/>
+          <w:sz w:val="24"/>
+          <w:szCs w:val="24"/>
+        </w:rPr>
+        <w:br/>
+      </w:r>
+      <w:r>
+        <w:rPr>
+          <w:rFonts w:asciiTheme="majorHAnsi" w:hAnsiTheme="majorHAnsi"/>
+          <w:sz w:val="24"/>
+          <w:szCs w:val="24"/>
+        </w:rPr>
+        <w:t>Mechanical device with a spool of line that is used to fight the hooked fish.</w:t>
+      </w:r>
+    </w:p>
+    <w:p>
+      <w:pPr>
+        <w:pStyle w:val="ListParagraph"/>
+        <w:numPr>
+          <w:ilvl w:val="1"/>
+          <w:numId w:val="2"/>
+        </w:numPr>
+        <w:spacing w:line="360" w:lineRule="auto"/>
+        <w:rPr>
+          <w:rFonts w:asciiTheme="majorHAnsi" w:hAnsiTheme="majorHAnsi"/>
+          <w:sz w:val="24"/>
+          <w:szCs w:val="24"/>
+        </w:rPr>
+      </w:pPr>
+      <w:r>
+        <w:rPr>
+          <w:rFonts w:asciiTheme="majorHAnsi" w:hAnsiTheme="majorHAnsi"/>
+          <w:sz w:val="24"/>
+          <w:szCs w:val="24"/>
+          <w:u w:val="single"/>
+        </w:rPr>
+        <w:t>SERIAL_NUMBER</w:t>
+      </w:r>
+      <w:r>
+        <w:rPr>
+          <w:rFonts w:asciiTheme="majorHAnsi" w:hAnsiTheme="majorHAnsi"/>
+          <w:sz w:val="24"/>
+          <w:szCs w:val="24"/>
+        </w:rPr>
+        <w:t xml:space="preserve"> – Number given to every reel when manufactured. (TEXT)</w:t>
+      </w:r>
+    </w:p>
+    <w:p>
+      <w:pPr>
+        <w:pStyle w:val="ListParagraph"/>
+        <w:numPr>
+          <w:ilvl w:val="1"/>
+          <w:numId w:val="2"/>
+        </w:numPr>
+        <w:spacing w:line="360" w:lineRule="auto"/>
+        <w:rPr>
+          <w:rFonts w:asciiTheme="majorHAnsi" w:hAnsiTheme="majorHAnsi"/>
+          <w:sz w:val="24"/>
+          <w:szCs w:val="24"/>
+        </w:rPr>
+      </w:pPr>
+      <w:r>
+        <w:rPr>
+          <w:rFonts w:asciiTheme="majorHAnsi" w:hAnsiTheme="majorHAnsi"/>
+          <w:sz w:val="24"/>
+          <w:szCs w:val="24"/>
+        </w:rPr>
+        <w:t xml:space="preserve">MAX_LINE_LENGTH </w:t>
+      </w:r>
+      <w:r>
+        <w:rPr>
+          <w:rFonts w:asciiTheme="majorHAnsi" w:hAnsiTheme="majorHAnsi"/>
+          <w:sz w:val="24"/>
+          <w:szCs w:val="24"/>
+        </w:rPr>
+        <w:t>–</w:t>
+      </w:r>
+      <w:r>
+        <w:rPr>
+          <w:rFonts w:asciiTheme="majorHAnsi" w:hAnsiTheme="majorHAnsi"/>
+          <w:sz w:val="24"/>
+          <w:szCs w:val="24"/>
+        </w:rPr>
+        <w:t xml:space="preserve"> </w:t>
+      </w:r>
+      <w:r>
+        <w:rPr>
+          <w:rFonts w:asciiTheme="majorHAnsi" w:hAnsiTheme="majorHAnsi"/>
+          <w:sz w:val="24"/>
+          <w:szCs w:val="24"/>
+        </w:rPr>
+        <w:t>The maximum amount of line (in feet) that this reel can hold. (</w:t>
+      </w:r>
+      <w:r>
+        <w:rPr>
+          <w:rFonts w:asciiTheme="majorHAnsi" w:hAnsiTheme="majorHAnsi"/>
+          <w:sz w:val="24"/>
+          <w:szCs w:val="24"/>
+        </w:rPr>
+        <w:t>NUMBER</w:t>
+      </w:r>
+      <w:r>
+        <w:rPr>
+          <w:rFonts w:asciiTheme="majorHAnsi" w:hAnsiTheme="majorHAnsi"/>
+          <w:sz w:val="24"/>
+          <w:szCs w:val="24"/>
+        </w:rPr>
+        <w:t>)</w:t>
+      </w:r>
+    </w:p>
+    <w:p>
+      <w:pPr>
+        <w:pStyle w:val="ListParagraph"/>
+        <w:numPr>
+          <w:ilvl w:val="1"/>
+          <w:numId w:val="2"/>
+        </w:numPr>
+        <w:spacing w:line="360" w:lineRule="auto"/>
+        <w:rPr>
+          <w:rFonts w:asciiTheme="majorHAnsi" w:hAnsiTheme="majorHAnsi"/>
+          <w:sz w:val="24"/>
+          <w:szCs w:val="24"/>
+        </w:rPr>
+      </w:pPr>
+      <w:r>
+        <w:rPr>
+          <w:rFonts w:asciiTheme="majorHAnsi" w:hAnsiTheme="majorHAnsi"/>
+          <w:sz w:val="24"/>
+          <w:szCs w:val="24"/>
+        </w:rPr>
+        <w:t>NUMBER_OF_</w:t>
+      </w:r>
+      <w:r>
+        <w:rPr>
+          <w:rFonts w:asciiTheme="majorHAnsi" w:hAnsiTheme="majorHAnsi"/>
+          <w:sz w:val="24"/>
+          <w:szCs w:val="24"/>
+        </w:rPr>
+        <w:t>BALL_BEARINGS – The number of ball bearings in the reel. (</w:t>
+      </w:r>
+      <w:r>
+        <w:rPr>
+          <w:rFonts w:asciiTheme="majorHAnsi" w:hAnsiTheme="majorHAnsi"/>
+          <w:sz w:val="24"/>
+          <w:szCs w:val="24"/>
+        </w:rPr>
+        <w:t>NUMBER</w:t>
+      </w:r>
+      <w:r>
+        <w:rPr>
+          <w:rFonts w:asciiTheme="majorHAnsi" w:hAnsiTheme="majorHAnsi"/>
+          <w:sz w:val="24"/>
+          <w:szCs w:val="24"/>
+        </w:rPr>
+        <w:t>)</w:t>
+      </w:r>
+    </w:p>
+    <w:p>
+      <w:pPr>
+        <w:pStyle w:val="ListParagraph"/>
+        <w:numPr>
+          <w:ilvl w:val="1"/>
+          <w:numId w:val="2"/>
+        </w:numPr>
+        <w:spacing w:line="360" w:lineRule="auto"/>
+        <w:rPr>
+          <w:rFonts w:asciiTheme="majorHAnsi" w:hAnsiTheme="majorHAnsi"/>
+          <w:sz w:val="24"/>
+          <w:szCs w:val="24"/>
+        </w:rPr>
+      </w:pPr>
+      <w:r>
+        <w:rPr>
+          <w:rFonts w:asciiTheme="majorHAnsi" w:hAnsiTheme="majorHAnsi"/>
+          <w:sz w:val="24"/>
+          <w:szCs w:val="24"/>
+        </w:rPr>
+        <w:t xml:space="preserve">TYPE </w:t>
+      </w:r>
+      <w:r>
+        <w:rPr>
+          <w:rFonts w:asciiTheme="majorHAnsi" w:hAnsiTheme="majorHAnsi"/>
+          <w:sz w:val="24"/>
+          <w:szCs w:val="24"/>
+        </w:rPr>
+        <w:t>–</w:t>
+      </w:r>
+      <w:r>
+        <w:rPr>
+          <w:rFonts w:asciiTheme="majorHAnsi" w:hAnsiTheme="majorHAnsi"/>
+          <w:sz w:val="24"/>
+          <w:szCs w:val="24"/>
+        </w:rPr>
+        <w:t xml:space="preserve"> </w:t>
+      </w:r>
+      <w:r>
+        <w:rPr>
+          <w:rFonts w:asciiTheme="majorHAnsi" w:hAnsiTheme="majorHAnsi"/>
+          <w:sz w:val="24"/>
+          <w:szCs w:val="24"/>
+        </w:rPr>
+        <w:t>The type of reel. (</w:t>
+      </w:r>
+      <w:r>
+        <w:rPr>
+          <w:rFonts w:asciiTheme="majorHAnsi" w:hAnsiTheme="majorHAnsi"/>
+          <w:sz w:val="24"/>
+          <w:szCs w:val="24"/>
+        </w:rPr>
+        <w:t>TEXT</w:t>
+      </w:r>
+      <w:r>
+        <w:rPr>
+          <w:rFonts w:asciiTheme="majorHAnsi" w:hAnsiTheme="majorHAnsi"/>
+          <w:sz w:val="24"/>
+          <w:szCs w:val="24"/>
+        </w:rPr>
+        <w:t>)</w:t>
+      </w:r>
+    </w:p>
+    <w:p>
+      <w:pPr>
+        <w:pStyle w:val="ListParagraph"/>
+        <w:numPr>
+          <w:ilvl w:val="2"/>
+          <w:numId w:val="2"/>
+        </w:numPr>
+        <w:spacing w:line="360" w:lineRule="auto"/>
+        <w:rPr>
+          <w:rFonts w:asciiTheme="majorHAnsi" w:hAnsiTheme="majorHAnsi"/>
+          <w:sz w:val="24"/>
+          <w:szCs w:val="24"/>
+        </w:rPr>
+      </w:pPr>
+      <w:r>
+        <w:rPr>
+          <w:rFonts w:asciiTheme="majorHAnsi" w:hAnsiTheme="majorHAnsi"/>
+          <w:sz w:val="24"/>
+          <w:szCs w:val="24"/>
+        </w:rPr>
+        <w:t xml:space="preserve">spinning, </w:t>
+      </w:r>
+      <w:r>
+        <w:rPr>
+          <w:rFonts w:asciiTheme="majorHAnsi" w:hAnsiTheme="majorHAnsi"/>
+          <w:sz w:val="24"/>
+          <w:szCs w:val="24"/>
+        </w:rPr>
+        <w:t>bait casting</w:t>
+      </w:r>
+      <w:r>
+        <w:rPr>
+          <w:rFonts w:asciiTheme="majorHAnsi" w:hAnsiTheme="majorHAnsi"/>
+          <w:sz w:val="24"/>
+          <w:szCs w:val="24"/>
+        </w:rPr>
+        <w:t>, offshore</w:t>
+      </w:r>
+    </w:p>
+    <w:p>
+      <w:pPr>
+        <w:spacing w:line="360" w:lineRule="auto"/>
+        <w:rPr>
+          <w:rFonts w:asciiTheme="majorHAnsi" w:hAnsiTheme="majorHAnsi"/>
+          <w:sz w:val="24"/>
+          <w:szCs w:val="24"/>
+        </w:rPr>
+      </w:pPr>
+    </w:p>
+    <w:p>
+      <w:pPr>
+        <w:rPr>
+          <w:rFonts w:asciiTheme="majorHAnsi" w:hAnsiTheme="majorHAnsi"/>
+          <w:sz w:val="24"/>
+          <w:szCs w:val="24"/>
+        </w:rPr>
+      </w:pPr>
+      <w:r>
+        <w:rPr>
+          <w:rFonts w:asciiTheme="majorHAnsi" w:hAnsiTheme="majorHAnsi"/>
+          <w:sz w:val="24"/>
+          <w:szCs w:val="24"/>
+        </w:rPr>
+        <w:br w:type="page"/>
+      </w:r>
       <w:bookmarkStart w:id="0" w:name="_GoBack"/>
       <w:bookmarkEnd w:id="0"/>
-    </w:p>
-    <w:p>
-      <w:pPr>
-        <w:pStyle w:val="ListParagraph"/>
-        <w:numPr>
-          <w:ilvl w:val="0"/>
-          <w:numId w:val="5"/>
-        </w:numPr>
-        <w:spacing w:line="360" w:lineRule="auto"/>
-        <w:rPr>
-          <w:rFonts w:asciiTheme="majorHAnsi" w:hAnsiTheme="majorHAnsi"/>
-          <w:sz w:val="24"/>
-          <w:szCs w:val="24"/>
-        </w:rPr>
-      </w:pPr>
-      <w:r>
-        <w:rPr>
-          <w:rFonts w:asciiTheme="majorHAnsi" w:hAnsiTheme="majorHAnsi"/>
-          <w:sz w:val="24"/>
-          <w:szCs w:val="24"/>
-        </w:rPr>
-        <w:t>GROUP</w:t>
-      </w:r>
-      <w:r>
-        <w:rPr>
-          <w:rFonts w:asciiTheme="majorHAnsi" w:hAnsiTheme="majorHAnsi"/>
-          <w:sz w:val="24"/>
-          <w:szCs w:val="24"/>
-        </w:rPr>
-        <w:br/>
-        <w:t>Group of customers that want to go on a fishing trip.</w:t>
-      </w:r>
-    </w:p>
-    <w:p>
-      <w:pPr>
-        <w:pStyle w:val="ListParagraph"/>
-        <w:numPr>
-          <w:ilvl w:val="1"/>
-          <w:numId w:val="5"/>
-        </w:numPr>
-        <w:spacing w:line="360" w:lineRule="auto"/>
-        <w:rPr>
-          <w:rFonts w:asciiTheme="majorHAnsi" w:hAnsiTheme="majorHAnsi"/>
-          <w:sz w:val="24"/>
-          <w:szCs w:val="24"/>
-        </w:rPr>
-      </w:pPr>
-      <w:r>
-        <w:rPr>
-          <w:rFonts w:asciiTheme="majorHAnsi" w:hAnsiTheme="majorHAnsi"/>
-          <w:sz w:val="24"/>
-          <w:szCs w:val="24"/>
-          <w:u w:val="single"/>
-        </w:rPr>
-        <w:t>GROUP_NUMBER</w:t>
-      </w:r>
-      <w:r>
-        <w:rPr>
-          <w:rFonts w:asciiTheme="majorHAnsi" w:hAnsiTheme="majorHAnsi"/>
-          <w:sz w:val="24"/>
-          <w:szCs w:val="24"/>
-        </w:rPr>
-        <w:t xml:space="preserve"> – A number automatically assigned to the group when registering. (AUTONUMBER)</w:t>
-      </w:r>
-    </w:p>
-    <w:p>
-      <w:pPr>
-        <w:pStyle w:val="ListParagraph"/>
-        <w:numPr>
-          <w:ilvl w:val="1"/>
-          <w:numId w:val="5"/>
-        </w:numPr>
-        <w:spacing w:line="360" w:lineRule="auto"/>
-        <w:rPr>
-          <w:rFonts w:asciiTheme="majorHAnsi" w:hAnsiTheme="majorHAnsi"/>
-          <w:sz w:val="24"/>
-          <w:szCs w:val="24"/>
-        </w:rPr>
-      </w:pPr>
-      <w:r>
-        <w:rPr>
-          <w:rFonts w:asciiTheme="majorHAnsi" w:hAnsiTheme="majorHAnsi"/>
-          <w:sz w:val="24"/>
-          <w:szCs w:val="24"/>
-        </w:rPr>
-        <w:t>SIZE – The number of people that make up the group. (NUMBER)</w:t>
-      </w:r>
-    </w:p>
-    <w:p>
-      <w:pPr>
-        <w:pStyle w:val="ListParagraph"/>
-        <w:numPr>
-          <w:ilvl w:val="1"/>
-          <w:numId w:val="5"/>
-        </w:numPr>
-        <w:spacing w:line="360" w:lineRule="auto"/>
-        <w:rPr>
-          <w:rFonts w:asciiTheme="majorHAnsi" w:hAnsiTheme="majorHAnsi"/>
-          <w:sz w:val="24"/>
-          <w:szCs w:val="24"/>
-        </w:rPr>
-      </w:pPr>
-      <w:r>
-        <w:rPr>
-          <w:rFonts w:asciiTheme="majorHAnsi" w:hAnsiTheme="majorHAnsi"/>
-          <w:sz w:val="24"/>
-          <w:szCs w:val="24"/>
-        </w:rPr>
-        <w:t>Relationships</w:t>
-      </w:r>
-    </w:p>
-    <w:p>
-      <w:pPr>
-        <w:pStyle w:val="ListParagraph"/>
-        <w:numPr>
-          <w:ilvl w:val="2"/>
-          <w:numId w:val="5"/>
-        </w:numPr>
-        <w:spacing w:line="360" w:lineRule="auto"/>
-        <w:rPr>
-          <w:rFonts w:asciiTheme="majorHAnsi" w:hAnsiTheme="majorHAnsi"/>
-          <w:sz w:val="24"/>
-          <w:szCs w:val="24"/>
-        </w:rPr>
-      </w:pPr>
-      <w:r>
-        <w:rPr>
-          <w:rFonts w:asciiTheme="majorHAnsi" w:hAnsiTheme="majorHAnsi"/>
-          <w:sz w:val="24"/>
-          <w:szCs w:val="24"/>
-        </w:rPr>
-        <w:t>REQUESTED_CAPTAIN – The captain that the group wants. (many-to-one)</w:t>
-      </w:r>
-    </w:p>
-    <w:p>
-      <w:pPr>
-        <w:pStyle w:val="ListParagraph"/>
-        <w:numPr>
-          <w:ilvl w:val="2"/>
-          <w:numId w:val="5"/>
-        </w:numPr>
-        <w:spacing w:line="360" w:lineRule="auto"/>
-        <w:rPr>
-          <w:rFonts w:asciiTheme="majorHAnsi" w:hAnsiTheme="majorHAnsi"/>
-          <w:sz w:val="24"/>
-          <w:szCs w:val="24"/>
-        </w:rPr>
-      </w:pPr>
-      <w:r>
-        <w:rPr>
-          <w:rFonts w:asciiTheme="majorHAnsi" w:hAnsiTheme="majorHAnsi"/>
-          <w:sz w:val="24"/>
-          <w:szCs w:val="24"/>
-        </w:rPr>
-        <w:t>REQUESTED_TRIP – The fishing trip that the group wants to go on. (many-to-many)</w:t>
-      </w:r>
-    </w:p>
-    <w:p>
-      <w:pPr>
-        <w:spacing w:line="360" w:lineRule="auto"/>
-        <w:rPr>
-          <w:rFonts w:asciiTheme="majorHAnsi" w:hAnsiTheme="majorHAnsi"/>
-          <w:sz w:val="24"/>
-          <w:szCs w:val="24"/>
-        </w:rPr>
-      </w:pPr>
-    </w:p>
-    <w:p>
-      <w:pPr>
-        <w:pStyle w:val="ListParagraph"/>
-        <w:numPr>
-          <w:ilvl w:val="0"/>
-          <w:numId w:val="4"/>
-        </w:numPr>
-        <w:spacing w:line="360" w:lineRule="auto"/>
-        <w:rPr>
-          <w:rFonts w:asciiTheme="majorHAnsi" w:hAnsiTheme="majorHAnsi"/>
-          <w:sz w:val="24"/>
-          <w:szCs w:val="24"/>
-        </w:rPr>
-      </w:pPr>
-      <w:r>
-        <w:rPr>
-          <w:rFonts w:asciiTheme="majorHAnsi" w:hAnsiTheme="majorHAnsi"/>
-          <w:sz w:val="24"/>
-          <w:szCs w:val="24"/>
-        </w:rPr>
-        <w:t>LOCATION</w:t>
-      </w:r>
-      <w:r>
-        <w:rPr>
-          <w:rFonts w:asciiTheme="majorHAnsi" w:hAnsiTheme="majorHAnsi"/>
-          <w:sz w:val="24"/>
-          <w:szCs w:val="24"/>
-        </w:rPr>
-        <w:br/>
-        <w:t>A fishing spot.</w:t>
-      </w:r>
-    </w:p>
-    <w:p>
-      <w:pPr>
-        <w:pStyle w:val="ListParagraph"/>
-        <w:numPr>
-          <w:ilvl w:val="1"/>
-          <w:numId w:val="4"/>
-        </w:numPr>
-        <w:spacing w:line="360" w:lineRule="auto"/>
-        <w:rPr>
-          <w:rFonts w:asciiTheme="majorHAnsi" w:hAnsiTheme="majorHAnsi"/>
-          <w:sz w:val="24"/>
-          <w:szCs w:val="24"/>
-        </w:rPr>
-      </w:pPr>
-      <w:r>
-        <w:rPr>
-          <w:rFonts w:asciiTheme="majorHAnsi" w:hAnsiTheme="majorHAnsi"/>
-          <w:sz w:val="24"/>
-          <w:szCs w:val="24"/>
-          <w:u w:val="single"/>
-        </w:rPr>
-        <w:t>LOCATION_NUMBER</w:t>
-      </w:r>
-      <w:r>
-        <w:rPr>
-          <w:rFonts w:asciiTheme="majorHAnsi" w:hAnsiTheme="majorHAnsi"/>
-          <w:sz w:val="24"/>
-          <w:szCs w:val="24"/>
-        </w:rPr>
-        <w:t xml:space="preserve"> – A number automatically assigned to this location on its creation. (AUTONUMBER)</w:t>
-      </w:r>
-    </w:p>
-    <w:p>
-      <w:pPr>
-        <w:pStyle w:val="ListParagraph"/>
-        <w:numPr>
-          <w:ilvl w:val="1"/>
-          <w:numId w:val="4"/>
-        </w:numPr>
-        <w:spacing w:line="360" w:lineRule="auto"/>
-        <w:rPr>
-          <w:rFonts w:asciiTheme="majorHAnsi" w:hAnsiTheme="majorHAnsi"/>
-          <w:sz w:val="24"/>
-          <w:szCs w:val="24"/>
-        </w:rPr>
-      </w:pPr>
-      <w:r>
-        <w:rPr>
-          <w:rFonts w:asciiTheme="majorHAnsi" w:hAnsiTheme="majorHAnsi"/>
-          <w:sz w:val="24"/>
-          <w:szCs w:val="24"/>
-        </w:rPr>
-        <w:t>GPS_LATITUDE – Coordinate that specifies north / south position. (NUMBER)</w:t>
-      </w:r>
-    </w:p>
-    <w:p>
-      <w:pPr>
-        <w:pStyle w:val="ListParagraph"/>
-        <w:numPr>
-          <w:ilvl w:val="1"/>
-          <w:numId w:val="4"/>
-        </w:numPr>
-        <w:spacing w:line="360" w:lineRule="auto"/>
-        <w:rPr>
-          <w:rFonts w:asciiTheme="majorHAnsi" w:hAnsiTheme="majorHAnsi"/>
-          <w:sz w:val="24"/>
-          <w:szCs w:val="24"/>
-        </w:rPr>
-      </w:pPr>
-      <w:r>
-        <w:rPr>
-          <w:rFonts w:asciiTheme="majorHAnsi" w:hAnsiTheme="majorHAnsi"/>
-          <w:sz w:val="24"/>
-          <w:szCs w:val="24"/>
-        </w:rPr>
-        <w:t>GPS_LONGITUDE – Coordinate that specifies east / west position. (NUMBER)</w:t>
-      </w:r>
-    </w:p>
-    <w:p>
-      <w:pPr>
-        <w:pStyle w:val="ListParagraph"/>
-        <w:numPr>
-          <w:ilvl w:val="1"/>
-          <w:numId w:val="4"/>
-        </w:numPr>
-        <w:spacing w:line="360" w:lineRule="auto"/>
-        <w:rPr>
-          <w:rFonts w:asciiTheme="majorHAnsi" w:hAnsiTheme="majorHAnsi"/>
-          <w:sz w:val="24"/>
-          <w:szCs w:val="24"/>
-        </w:rPr>
-      </w:pPr>
-      <w:r>
-        <w:rPr>
-          <w:rFonts w:asciiTheme="majorHAnsi" w:hAnsiTheme="majorHAnsi"/>
-          <w:sz w:val="24"/>
-          <w:szCs w:val="24"/>
-        </w:rPr>
-        <w:t>DEPTH – The depth of the water at this location. 1 is equal to 1 foot. (INTEGER)</w:t>
-      </w:r>
-    </w:p>
-    <w:p>
-      <w:pPr>
-        <w:pStyle w:val="ListParagraph"/>
-        <w:numPr>
-          <w:ilvl w:val="1"/>
-          <w:numId w:val="4"/>
-        </w:numPr>
-        <w:spacing w:line="360" w:lineRule="auto"/>
-        <w:rPr>
-          <w:rFonts w:asciiTheme="majorHAnsi" w:hAnsiTheme="majorHAnsi"/>
-          <w:sz w:val="24"/>
-          <w:szCs w:val="24"/>
-        </w:rPr>
-      </w:pPr>
-      <w:r>
-        <w:rPr>
-          <w:rFonts w:asciiTheme="majorHAnsi" w:hAnsiTheme="majorHAnsi"/>
-          <w:sz w:val="24"/>
-          <w:szCs w:val="24"/>
-        </w:rPr>
-        <w:t>FISHING_METHOD – The type of fishing best suited for this location. (TEXT)</w:t>
-      </w:r>
-    </w:p>
-    <w:p>
-      <w:pPr>
-        <w:pStyle w:val="ListParagraph"/>
-        <w:numPr>
-          <w:ilvl w:val="2"/>
-          <w:numId w:val="4"/>
-        </w:numPr>
-        <w:spacing w:line="360" w:lineRule="auto"/>
-        <w:rPr>
-          <w:rFonts w:asciiTheme="majorHAnsi" w:hAnsiTheme="majorHAnsi"/>
-          <w:sz w:val="24"/>
-          <w:szCs w:val="24"/>
-        </w:rPr>
-      </w:pPr>
-      <w:r>
-        <w:rPr>
-          <w:rFonts w:asciiTheme="majorHAnsi" w:hAnsiTheme="majorHAnsi"/>
-          <w:sz w:val="24"/>
-          <w:szCs w:val="24"/>
-        </w:rPr>
-        <w:t>inshore, offshore, trolling</w:t>
-      </w:r>
-    </w:p>
-    <w:p>
-      <w:pPr>
-        <w:pStyle w:val="ListParagraph"/>
-        <w:numPr>
-          <w:ilvl w:val="1"/>
-          <w:numId w:val="4"/>
-        </w:numPr>
-        <w:spacing w:line="360" w:lineRule="auto"/>
-        <w:rPr>
-          <w:rFonts w:asciiTheme="majorHAnsi" w:hAnsiTheme="majorHAnsi"/>
-          <w:sz w:val="24"/>
-          <w:szCs w:val="24"/>
-        </w:rPr>
-      </w:pPr>
-      <w:r>
-        <w:rPr>
-          <w:rFonts w:asciiTheme="majorHAnsi" w:hAnsiTheme="majorHAnsi"/>
-          <w:sz w:val="24"/>
-          <w:szCs w:val="24"/>
-        </w:rPr>
-        <w:t>Relationships</w:t>
-      </w:r>
-    </w:p>
-    <w:p>
-      <w:pPr>
-        <w:pStyle w:val="ListParagraph"/>
-        <w:numPr>
-          <w:ilvl w:val="2"/>
-          <w:numId w:val="4"/>
-        </w:numPr>
-        <w:spacing w:line="360" w:lineRule="auto"/>
-        <w:rPr>
-          <w:rFonts w:asciiTheme="majorHAnsi" w:hAnsiTheme="majorHAnsi"/>
-          <w:sz w:val="24"/>
-          <w:szCs w:val="24"/>
-        </w:rPr>
-      </w:pPr>
-      <w:r>
-        <w:rPr>
-          <w:rFonts w:asciiTheme="majorHAnsi" w:hAnsiTheme="majorHAnsi"/>
-          <w:sz w:val="24"/>
-          <w:szCs w:val="24"/>
-        </w:rPr>
-        <w:t>REQUIRES_POLE_STRENGTH – In order to fish at this location, a fishing pole of this strength is required. (many-to-many)</w:t>
-      </w:r>
-    </w:p>
-    <w:p>
-      <w:pPr>
-        <w:spacing w:line="360" w:lineRule="auto"/>
-        <w:rPr>
-          <w:rFonts w:asciiTheme="majorHAnsi" w:hAnsiTheme="majorHAnsi"/>
-          <w:sz w:val="24"/>
-          <w:szCs w:val="24"/>
-        </w:rPr>
-      </w:pPr>
-    </w:p>
-    <w:p>
-      <w:pPr>
-        <w:rPr>
-          <w:rFonts w:asciiTheme="majorHAnsi" w:hAnsiTheme="majorHAnsi"/>
-          <w:sz w:val="24"/>
-          <w:szCs w:val="24"/>
-        </w:rPr>
-      </w:pPr>
-      <w:r>
-        <w:rPr>
-          <w:rFonts w:asciiTheme="majorHAnsi" w:hAnsiTheme="majorHAnsi"/>
-          <w:sz w:val="24"/>
-          <w:szCs w:val="24"/>
-        </w:rPr>
-        <w:br w:type="page"/>
-      </w:r>
-    </w:p>
-    <w:p>
-      <w:pPr>
-        <w:pStyle w:val="ListParagraph"/>
-        <w:numPr>
-          <w:ilvl w:val="0"/>
-          <w:numId w:val="3"/>
-        </w:numPr>
-        <w:spacing w:line="360" w:lineRule="auto"/>
-        <w:rPr>
-          <w:rFonts w:asciiTheme="majorHAnsi" w:hAnsiTheme="majorHAnsi"/>
-          <w:sz w:val="24"/>
-          <w:szCs w:val="24"/>
-        </w:rPr>
-      </w:pPr>
-      <w:r>
-        <w:rPr>
-          <w:rFonts w:asciiTheme="majorHAnsi" w:hAnsiTheme="majorHAnsi"/>
-          <w:sz w:val="24"/>
-          <w:szCs w:val="24"/>
-        </w:rPr>
-        <w:t>MOTOR</w:t>
-      </w:r>
-      <w:r>
-        <w:rPr>
-          <w:rFonts w:asciiTheme="majorHAnsi" w:hAnsiTheme="majorHAnsi"/>
-          <w:sz w:val="24"/>
-          <w:szCs w:val="24"/>
-        </w:rPr>
-        <w:br/>
-        <w:t>The mechanical device that allows this boat to move through the water.</w:t>
-      </w:r>
-    </w:p>
-    <w:p>
-      <w:pPr>
-        <w:pStyle w:val="ListParagraph"/>
-        <w:numPr>
-          <w:ilvl w:val="1"/>
-          <w:numId w:val="3"/>
-        </w:numPr>
-        <w:spacing w:line="360" w:lineRule="auto"/>
-        <w:rPr>
-          <w:rFonts w:asciiTheme="majorHAnsi" w:hAnsiTheme="majorHAnsi"/>
-          <w:sz w:val="24"/>
-          <w:szCs w:val="24"/>
-          <w:u w:val="single"/>
-        </w:rPr>
-      </w:pPr>
-      <w:r>
-        <w:rPr>
-          <w:rFonts w:asciiTheme="majorHAnsi" w:hAnsiTheme="majorHAnsi"/>
-          <w:sz w:val="24"/>
-          <w:szCs w:val="24"/>
-          <w:u w:val="single"/>
-        </w:rPr>
-        <w:t>SERIAL_NUMBER</w:t>
-      </w:r>
-      <w:r>
-        <w:rPr>
-          <w:rFonts w:asciiTheme="majorHAnsi" w:hAnsiTheme="majorHAnsi"/>
-          <w:sz w:val="24"/>
-          <w:szCs w:val="24"/>
-        </w:rPr>
-        <w:t xml:space="preserve"> – Number given to every motor when manufactured. (TEXT)</w:t>
-      </w:r>
-    </w:p>
-    <w:p>
-      <w:pPr>
-        <w:pStyle w:val="ListParagraph"/>
-        <w:numPr>
-          <w:ilvl w:val="1"/>
-          <w:numId w:val="3"/>
-        </w:numPr>
-        <w:spacing w:line="360" w:lineRule="auto"/>
-        <w:rPr>
-          <w:rFonts w:asciiTheme="majorHAnsi" w:hAnsiTheme="majorHAnsi"/>
-          <w:sz w:val="24"/>
-          <w:szCs w:val="24"/>
-        </w:rPr>
-      </w:pPr>
-      <w:r>
-        <w:rPr>
-          <w:rFonts w:asciiTheme="majorHAnsi" w:hAnsiTheme="majorHAnsi"/>
-          <w:sz w:val="24"/>
-          <w:szCs w:val="24"/>
-        </w:rPr>
-        <w:t>TYPE – The type of motor. (TEXT)</w:t>
-      </w:r>
-    </w:p>
-    <w:p>
-      <w:pPr>
-        <w:pStyle w:val="ListParagraph"/>
-        <w:numPr>
-          <w:ilvl w:val="2"/>
-          <w:numId w:val="3"/>
-        </w:numPr>
-        <w:spacing w:line="360" w:lineRule="auto"/>
-        <w:rPr>
-          <w:rFonts w:asciiTheme="majorHAnsi" w:hAnsiTheme="majorHAnsi"/>
-          <w:sz w:val="24"/>
-          <w:szCs w:val="24"/>
-        </w:rPr>
-      </w:pPr>
-      <w:r>
-        <w:rPr>
-          <w:rFonts w:asciiTheme="majorHAnsi" w:hAnsiTheme="majorHAnsi"/>
-          <w:sz w:val="24"/>
-          <w:szCs w:val="24"/>
-        </w:rPr>
-        <w:t>inboard, outboard, trolling</w:t>
-      </w:r>
-    </w:p>
-    <w:p>
-      <w:pPr>
-        <w:pStyle w:val="ListParagraph"/>
-        <w:numPr>
-          <w:ilvl w:val="1"/>
-          <w:numId w:val="3"/>
-        </w:numPr>
-        <w:spacing w:line="360" w:lineRule="auto"/>
-        <w:rPr>
-          <w:rFonts w:asciiTheme="majorHAnsi" w:hAnsiTheme="majorHAnsi"/>
-          <w:sz w:val="24"/>
-          <w:szCs w:val="24"/>
-        </w:rPr>
-      </w:pPr>
-      <w:r>
-        <w:rPr>
-          <w:rFonts w:asciiTheme="majorHAnsi" w:hAnsiTheme="majorHAnsi"/>
-          <w:sz w:val="24"/>
-          <w:szCs w:val="24"/>
-        </w:rPr>
-        <w:t>HORSEPOWER – The horsepower of the motor. 1 is equal to 1 horsepower. (NUMBER)</w:t>
-      </w:r>
-    </w:p>
-    <w:p>
-      <w:pPr>
-        <w:pStyle w:val="ListParagraph"/>
-        <w:numPr>
-          <w:ilvl w:val="1"/>
-          <w:numId w:val="3"/>
-        </w:numPr>
-        <w:spacing w:line="360" w:lineRule="auto"/>
-        <w:rPr>
-          <w:rFonts w:asciiTheme="majorHAnsi" w:hAnsiTheme="majorHAnsi"/>
-          <w:sz w:val="24"/>
-          <w:szCs w:val="24"/>
-        </w:rPr>
-      </w:pPr>
-      <w:r>
-        <w:rPr>
-          <w:rFonts w:asciiTheme="majorHAnsi" w:hAnsiTheme="majorHAnsi"/>
-          <w:sz w:val="24"/>
-          <w:szCs w:val="24"/>
-        </w:rPr>
-        <w:t>MILES_PER_GALLON – The number of gallons that the motor uses to travel one mile. 1 is equal to 1 mile per gallon. (NUMBER)</w:t>
-      </w:r>
-    </w:p>
-    <w:p>
-      <w:pPr>
-        <w:spacing w:line="360" w:lineRule="auto"/>
-        <w:rPr>
-          <w:rFonts w:asciiTheme="majorHAnsi" w:hAnsiTheme="majorHAnsi"/>
-          <w:sz w:val="24"/>
-          <w:szCs w:val="24"/>
-        </w:rPr>
-      </w:pPr>
-    </w:p>
-    <w:p>
-      <w:pPr>
-        <w:pStyle w:val="ListParagraph"/>
-        <w:numPr>
-          <w:ilvl w:val="0"/>
-          <w:numId w:val="2"/>
-        </w:numPr>
-        <w:spacing w:line="360" w:lineRule="auto"/>
-        <w:rPr>
-          <w:rFonts w:asciiTheme="majorHAnsi" w:hAnsiTheme="majorHAnsi"/>
-          <w:sz w:val="24"/>
-          <w:szCs w:val="24"/>
-        </w:rPr>
-      </w:pPr>
-      <w:r>
-        <w:rPr>
-          <w:rFonts w:asciiTheme="majorHAnsi" w:hAnsiTheme="majorHAnsi"/>
-          <w:sz w:val="24"/>
-          <w:szCs w:val="24"/>
-        </w:rPr>
-        <w:t>REEL</w:t>
-      </w:r>
-      <w:r>
-        <w:rPr>
-          <w:rFonts w:asciiTheme="majorHAnsi" w:hAnsiTheme="majorHAnsi"/>
-          <w:sz w:val="24"/>
-          <w:szCs w:val="24"/>
-        </w:rPr>
-        <w:br/>
-      </w:r>
-      <w:r>
-        <w:rPr>
-          <w:rFonts w:asciiTheme="majorHAnsi" w:hAnsiTheme="majorHAnsi"/>
-          <w:sz w:val="24"/>
-          <w:szCs w:val="24"/>
-        </w:rPr>
-        <w:t>Mechanical device with a spool of line that is used to fight the hooked fish.</w:t>
-      </w:r>
-    </w:p>
-    <w:p>
-      <w:pPr>
-        <w:pStyle w:val="ListParagraph"/>
-        <w:numPr>
-          <w:ilvl w:val="1"/>
-          <w:numId w:val="2"/>
-        </w:numPr>
-        <w:spacing w:line="360" w:lineRule="auto"/>
-        <w:rPr>
-          <w:rFonts w:asciiTheme="majorHAnsi" w:hAnsiTheme="majorHAnsi"/>
-          <w:sz w:val="24"/>
-          <w:szCs w:val="24"/>
-        </w:rPr>
-      </w:pPr>
-      <w:r>
-        <w:rPr>
-          <w:rFonts w:asciiTheme="majorHAnsi" w:hAnsiTheme="majorHAnsi"/>
-          <w:sz w:val="24"/>
-          <w:szCs w:val="24"/>
-          <w:u w:val="single"/>
-        </w:rPr>
-        <w:t>SERIAL_NUMBER</w:t>
-      </w:r>
-      <w:r>
-        <w:rPr>
-          <w:rFonts w:asciiTheme="majorHAnsi" w:hAnsiTheme="majorHAnsi"/>
-          <w:sz w:val="24"/>
-          <w:szCs w:val="24"/>
-        </w:rPr>
-        <w:t xml:space="preserve"> – Number given to every reel when manufactured. (TEXT)</w:t>
-      </w:r>
-    </w:p>
-    <w:p>
-      <w:pPr>
-        <w:pStyle w:val="ListParagraph"/>
-        <w:numPr>
-          <w:ilvl w:val="1"/>
-          <w:numId w:val="2"/>
-        </w:numPr>
-        <w:spacing w:line="360" w:lineRule="auto"/>
-        <w:rPr>
-          <w:rFonts w:asciiTheme="majorHAnsi" w:hAnsiTheme="majorHAnsi"/>
-          <w:sz w:val="24"/>
-          <w:szCs w:val="24"/>
-        </w:rPr>
-      </w:pPr>
-      <w:r>
-        <w:rPr>
-          <w:rFonts w:asciiTheme="majorHAnsi" w:hAnsiTheme="majorHAnsi"/>
-          <w:sz w:val="24"/>
-          <w:szCs w:val="24"/>
-        </w:rPr>
-        <w:t xml:space="preserve">MAX_LINE_LENGTH </w:t>
-      </w:r>
-      <w:r>
-        <w:rPr>
-          <w:rFonts w:asciiTheme="majorHAnsi" w:hAnsiTheme="majorHAnsi"/>
-          <w:sz w:val="24"/>
-          <w:szCs w:val="24"/>
-        </w:rPr>
-        <w:t>–</w:t>
-      </w:r>
-      <w:r>
-        <w:rPr>
-          <w:rFonts w:asciiTheme="majorHAnsi" w:hAnsiTheme="majorHAnsi"/>
-          <w:sz w:val="24"/>
-          <w:szCs w:val="24"/>
-        </w:rPr>
-        <w:t xml:space="preserve"> </w:t>
-      </w:r>
-      <w:r>
-        <w:rPr>
-          <w:rFonts w:asciiTheme="majorHAnsi" w:hAnsiTheme="majorHAnsi"/>
-          <w:sz w:val="24"/>
-          <w:szCs w:val="24"/>
-        </w:rPr>
-        <w:t>The maximum amount of line (in feet) that this reel can hold. (</w:t>
-      </w:r>
-      <w:r>
-        <w:rPr>
-          <w:rFonts w:asciiTheme="majorHAnsi" w:hAnsiTheme="majorHAnsi"/>
-          <w:sz w:val="24"/>
-          <w:szCs w:val="24"/>
-        </w:rPr>
-        <w:t>NUMBER</w:t>
-      </w:r>
-      <w:r>
-        <w:rPr>
-          <w:rFonts w:asciiTheme="majorHAnsi" w:hAnsiTheme="majorHAnsi"/>
-          <w:sz w:val="24"/>
-          <w:szCs w:val="24"/>
-        </w:rPr>
-        <w:t>)</w:t>
-      </w:r>
-    </w:p>
-    <w:p>
-      <w:pPr>
-        <w:pStyle w:val="ListParagraph"/>
-        <w:numPr>
-          <w:ilvl w:val="1"/>
-          <w:numId w:val="2"/>
-        </w:numPr>
-        <w:spacing w:line="360" w:lineRule="auto"/>
-        <w:rPr>
-          <w:rFonts w:asciiTheme="majorHAnsi" w:hAnsiTheme="majorHAnsi"/>
-          <w:sz w:val="24"/>
-          <w:szCs w:val="24"/>
-        </w:rPr>
-      </w:pPr>
-      <w:r>
-        <w:rPr>
-          <w:rFonts w:asciiTheme="majorHAnsi" w:hAnsiTheme="majorHAnsi"/>
-          <w:sz w:val="24"/>
-          <w:szCs w:val="24"/>
-        </w:rPr>
-        <w:t>NUMBER_OF_</w:t>
-      </w:r>
-      <w:r>
-        <w:rPr>
-          <w:rFonts w:asciiTheme="majorHAnsi" w:hAnsiTheme="majorHAnsi"/>
-          <w:sz w:val="24"/>
-          <w:szCs w:val="24"/>
-        </w:rPr>
-        <w:t>BALL_BEARINGS – The number of ball bearings in the reel. (</w:t>
-      </w:r>
-      <w:r>
-        <w:rPr>
-          <w:rFonts w:asciiTheme="majorHAnsi" w:hAnsiTheme="majorHAnsi"/>
-          <w:sz w:val="24"/>
-          <w:szCs w:val="24"/>
-        </w:rPr>
-        <w:t>NUMBER</w:t>
-      </w:r>
-      <w:r>
-        <w:rPr>
-          <w:rFonts w:asciiTheme="majorHAnsi" w:hAnsiTheme="majorHAnsi"/>
-          <w:sz w:val="24"/>
-          <w:szCs w:val="24"/>
-        </w:rPr>
-        <w:t>)</w:t>
-      </w:r>
-    </w:p>
-    <w:p>
-      <w:pPr>
-        <w:pStyle w:val="ListParagraph"/>
-        <w:numPr>
-          <w:ilvl w:val="1"/>
-          <w:numId w:val="2"/>
-        </w:numPr>
-        <w:spacing w:line="360" w:lineRule="auto"/>
-        <w:rPr>
-          <w:rFonts w:asciiTheme="majorHAnsi" w:hAnsiTheme="majorHAnsi"/>
-          <w:sz w:val="24"/>
-          <w:szCs w:val="24"/>
-        </w:rPr>
-      </w:pPr>
-      <w:r>
-        <w:rPr>
-          <w:rFonts w:asciiTheme="majorHAnsi" w:hAnsiTheme="majorHAnsi"/>
-          <w:sz w:val="24"/>
-          <w:szCs w:val="24"/>
-        </w:rPr>
-        <w:t xml:space="preserve">TYPE </w:t>
-      </w:r>
-      <w:r>
-        <w:rPr>
-          <w:rFonts w:asciiTheme="majorHAnsi" w:hAnsiTheme="majorHAnsi"/>
-          <w:sz w:val="24"/>
-          <w:szCs w:val="24"/>
-        </w:rPr>
-        <w:t>–</w:t>
-      </w:r>
-      <w:r>
-        <w:rPr>
-          <w:rFonts w:asciiTheme="majorHAnsi" w:hAnsiTheme="majorHAnsi"/>
-          <w:sz w:val="24"/>
-          <w:szCs w:val="24"/>
-        </w:rPr>
-        <w:t xml:space="preserve"> </w:t>
-      </w:r>
-      <w:r>
-        <w:rPr>
-          <w:rFonts w:asciiTheme="majorHAnsi" w:hAnsiTheme="majorHAnsi"/>
-          <w:sz w:val="24"/>
-          <w:szCs w:val="24"/>
-        </w:rPr>
-        <w:t>The type of reel. (</w:t>
-      </w:r>
-      <w:r>
-        <w:rPr>
-          <w:rFonts w:asciiTheme="majorHAnsi" w:hAnsiTheme="majorHAnsi"/>
-          <w:sz w:val="24"/>
-          <w:szCs w:val="24"/>
-        </w:rPr>
-        <w:t>TEXT</w:t>
-      </w:r>
-      <w:r>
-        <w:rPr>
-          <w:rFonts w:asciiTheme="majorHAnsi" w:hAnsiTheme="majorHAnsi"/>
-          <w:sz w:val="24"/>
-          <w:szCs w:val="24"/>
-        </w:rPr>
-        <w:t>)</w:t>
-      </w:r>
-    </w:p>
-    <w:p>
-      <w:pPr>
-        <w:pStyle w:val="ListParagraph"/>
-        <w:numPr>
-          <w:ilvl w:val="2"/>
-          <w:numId w:val="2"/>
-        </w:numPr>
-        <w:spacing w:line="360" w:lineRule="auto"/>
-        <w:rPr>
-          <w:rFonts w:asciiTheme="majorHAnsi" w:hAnsiTheme="majorHAnsi"/>
-          <w:sz w:val="24"/>
-          <w:szCs w:val="24"/>
-        </w:rPr>
-      </w:pPr>
-      <w:r>
-        <w:rPr>
-          <w:rFonts w:asciiTheme="majorHAnsi" w:hAnsiTheme="majorHAnsi"/>
-          <w:sz w:val="24"/>
-          <w:szCs w:val="24"/>
-        </w:rPr>
-        <w:t xml:space="preserve">spinning, </w:t>
-      </w:r>
-      <w:r>
-        <w:rPr>
-          <w:rFonts w:asciiTheme="majorHAnsi" w:hAnsiTheme="majorHAnsi"/>
-          <w:sz w:val="24"/>
-          <w:szCs w:val="24"/>
-        </w:rPr>
-        <w:t>bait casting</w:t>
-      </w:r>
-      <w:r>
-        <w:rPr>
-          <w:rFonts w:asciiTheme="majorHAnsi" w:hAnsiTheme="majorHAnsi"/>
-          <w:sz w:val="24"/>
-          <w:szCs w:val="24"/>
-        </w:rPr>
-        <w:t>, offshore</w:t>
-      </w:r>
-    </w:p>
-    <w:p>
-      <w:pPr>
-        <w:spacing w:line="360" w:lineRule="auto"/>
-        <w:rPr>
-          <w:rFonts w:asciiTheme="majorHAnsi" w:hAnsiTheme="majorHAnsi"/>
-          <w:sz w:val="24"/>
-          <w:szCs w:val="24"/>
-        </w:rPr>
-      </w:pPr>
     </w:p>
     <w:p>
       <w:pPr>
@@ -2710,8 +2743,17 @@
           <w:rFonts w:asciiTheme="majorHAnsi" w:hAnsiTheme="majorHAnsi" w:cs="Segoe UI"/>
           <w:sz w:val="24"/>
           <w:szCs w:val="24"/>
-        </w:rPr>
-        <w:t>SSN – The crew member’s social security number. (TEXT)</w:t>
+          <w:u w:val="single"/>
+        </w:rPr>
+        <w:t>SSN</w:t>
+      </w:r>
+      <w:r>
+        <w:rPr>
+          <w:rFonts w:asciiTheme="majorHAnsi" w:hAnsiTheme="majorHAnsi" w:cs="Segoe UI"/>
+          <w:sz w:val="24"/>
+          <w:szCs w:val="24"/>
+        </w:rPr>
+        <w:t xml:space="preserve"> – The crew member’s social security number. (TEXT)</w:t>
       </w:r>
     </w:p>
     <w:p>
@@ -2733,8 +2775,17 @@
           <w:rFonts w:asciiTheme="majorHAnsi" w:hAnsiTheme="majorHAnsi" w:cs="Segoe UI"/>
           <w:sz w:val="24"/>
           <w:szCs w:val="24"/>
-        </w:rPr>
-        <w:t>LOCATION_NUMBER – The number automatically assigned to this location on its creation. (NUMBER)</w:t>
+          <w:u w:val="single"/>
+        </w:rPr>
+        <w:t>LOCATION_NUMBER</w:t>
+      </w:r>
+      <w:r>
+        <w:rPr>
+          <w:rFonts w:asciiTheme="majorHAnsi" w:hAnsiTheme="majorHAnsi" w:cs="Segoe UI"/>
+          <w:sz w:val="24"/>
+          <w:szCs w:val="24"/>
+        </w:rPr>
+        <w:t xml:space="preserve"> – The number automatically assigned to this location on its creation. (NUMBER)</w:t>
       </w:r>
       <w:r>
         <w:rPr>
@@ -2796,8 +2847,17 @@
           <w:rFonts w:asciiTheme="majorHAnsi" w:hAnsiTheme="majorHAnsi" w:cs="Segoe UI"/>
           <w:sz w:val="24"/>
           <w:szCs w:val="24"/>
-        </w:rPr>
-        <w:t xml:space="preserve">BIN – The boat’s identification number. </w:t>
+          <w:u w:val="single"/>
+        </w:rPr>
+        <w:t>BIN</w:t>
+      </w:r>
+      <w:r>
+        <w:rPr>
+          <w:rFonts w:asciiTheme="majorHAnsi" w:hAnsiTheme="majorHAnsi" w:cs="Segoe UI"/>
+          <w:sz w:val="24"/>
+          <w:szCs w:val="24"/>
+        </w:rPr>
+        <w:t xml:space="preserve"> – The boat’s identification number. </w:t>
       </w:r>
       <w:r>
         <w:rPr>
@@ -2835,8 +2895,17 @@
           <w:rFonts w:asciiTheme="majorHAnsi" w:hAnsiTheme="majorHAnsi" w:cs="Segoe UI"/>
           <w:sz w:val="24"/>
           <w:szCs w:val="24"/>
-        </w:rPr>
-        <w:t>SERIAL_NUMBER – The fishing pole’s serial number. This is a number given to every pole when manufactured. (TEXT)</w:t>
+          <w:u w:val="single"/>
+        </w:rPr>
+        <w:t>SERIAL_NUMBER</w:t>
+      </w:r>
+      <w:r>
+        <w:rPr>
+          <w:rFonts w:asciiTheme="majorHAnsi" w:hAnsiTheme="majorHAnsi" w:cs="Segoe UI"/>
+          <w:sz w:val="24"/>
+          <w:szCs w:val="24"/>
+        </w:rPr>
+        <w:t xml:space="preserve"> – The fishing pole’s serial number. This is a number given to every pole when manufactured. (TEXT)</w:t>
       </w:r>
       <w:r>
         <w:rPr>
@@ -2898,8 +2967,17 @@
           <w:rFonts w:asciiTheme="majorHAnsi" w:hAnsiTheme="majorHAnsi" w:cs="Segoe UI"/>
           <w:sz w:val="24"/>
           <w:szCs w:val="24"/>
-        </w:rPr>
-        <w:t>POLE_SERIAL_NUMBER – The fishing pole’s serial number. This is a number given to every pole when manufactured. (TEXT)</w:t>
+          <w:u w:val="single"/>
+        </w:rPr>
+        <w:t>POLE_SERIAL_NUMBER</w:t>
+      </w:r>
+      <w:r>
+        <w:rPr>
+          <w:rFonts w:asciiTheme="majorHAnsi" w:hAnsiTheme="majorHAnsi" w:cs="Segoe UI"/>
+          <w:sz w:val="24"/>
+          <w:szCs w:val="24"/>
+        </w:rPr>
+        <w:t xml:space="preserve"> – The fishing pole’s serial number. This is a number given to every pole when manufactured. (TEXT)</w:t>
       </w:r>
     </w:p>
     <w:p>
@@ -2921,8 +2999,17 @@
           <w:rFonts w:asciiTheme="majorHAnsi" w:hAnsiTheme="majorHAnsi" w:cs="Segoe UI"/>
           <w:sz w:val="24"/>
           <w:szCs w:val="24"/>
-        </w:rPr>
-        <w:t>REEL_SERIAL_NUMBER – The reel’s serial number. This is a number given to every reel when manufactured. (TEXT)</w:t>
+          <w:u w:val="single"/>
+        </w:rPr>
+        <w:t>REEL_SERIAL_NUMBER</w:t>
+      </w:r>
+      <w:r>
+        <w:rPr>
+          <w:rFonts w:asciiTheme="majorHAnsi" w:hAnsiTheme="majorHAnsi" w:cs="Segoe UI"/>
+          <w:sz w:val="24"/>
+          <w:szCs w:val="24"/>
+        </w:rPr>
+        <w:t xml:space="preserve"> – The reel’s serial number. This is a number given to every reel when manufactured. (TEXT)</w:t>
       </w:r>
       <w:r>
         <w:rPr>
@@ -2931,6 +3018,32 @@
           <w:szCs w:val="24"/>
         </w:rPr>
         <w:br/>
+      </w:r>
+    </w:p>
+    <w:p>
+      <w:pPr>
+        <w:rPr>
+          <w:rFonts w:asciiTheme="majorHAnsi" w:hAnsiTheme="majorHAnsi" w:cs="Segoe UI"/>
+          <w:sz w:val="24"/>
+          <w:szCs w:val="24"/>
+        </w:rPr>
+      </w:pPr>
+    </w:p>
+    <w:p>
+      <w:pPr>
+        <w:rPr>
+          <w:rFonts w:asciiTheme="majorHAnsi" w:hAnsiTheme="majorHAnsi" w:cs="Segoe UI"/>
+          <w:sz w:val="24"/>
+          <w:szCs w:val="24"/>
+        </w:rPr>
+      </w:pPr>
+      <w:r>
+        <w:rPr>
+          <w:rFonts w:asciiTheme="majorHAnsi" w:hAnsiTheme="majorHAnsi" w:cs="Segoe UI"/>
+          <w:sz w:val="24"/>
+          <w:szCs w:val="24"/>
+        </w:rPr>
+        <w:br w:type="page"/>
       </w:r>
     </w:p>
     <w:p>
@@ -3007,6 +3120,7 @@
           <w:rFonts w:asciiTheme="majorHAnsi" w:hAnsiTheme="majorHAnsi" w:cs="Segoe UI"/>
           <w:sz w:val="24"/>
           <w:szCs w:val="24"/>
+          <w:u w:val="single"/>
         </w:rPr>
         <w:t>BIN</w:t>
       </w:r>
@@ -3086,6 +3200,7 @@
           <w:rFonts w:asciiTheme="majorHAnsi" w:hAnsiTheme="majorHAnsi" w:cs="Segoe UI"/>
           <w:sz w:val="24"/>
           <w:szCs w:val="24"/>
+          <w:u w:val="single"/>
         </w:rPr>
         <w:t>SERIAL_NUMBER</w:t>
       </w:r>
@@ -3237,8 +3352,17 @@
           <w:rFonts w:asciiTheme="majorHAnsi" w:hAnsiTheme="majorHAnsi" w:cs="Segoe UI"/>
           <w:sz w:val="24"/>
           <w:szCs w:val="24"/>
-        </w:rPr>
-        <w:t xml:space="preserve">DOCK_NAME </w:t>
+          <w:u w:val="single"/>
+        </w:rPr>
+        <w:t>DOCK_NAME</w:t>
+      </w:r>
+      <w:r>
+        <w:rPr>
+          <w:rFonts w:asciiTheme="majorHAnsi" w:hAnsiTheme="majorHAnsi" w:cs="Segoe UI"/>
+          <w:sz w:val="24"/>
+          <w:szCs w:val="24"/>
+        </w:rPr>
+        <w:t xml:space="preserve"> </w:t>
       </w:r>
       <w:r>
         <w:rPr>
@@ -3268,8 +3392,17 @@
           <w:rFonts w:asciiTheme="majorHAnsi" w:hAnsiTheme="majorHAnsi" w:cs="Segoe UI"/>
           <w:sz w:val="24"/>
           <w:szCs w:val="24"/>
-        </w:rPr>
-        <w:t xml:space="preserve">BIN – The boat’s identification number. </w:t>
+          <w:u w:val="single"/>
+        </w:rPr>
+        <w:t>BIN</w:t>
+      </w:r>
+      <w:r>
+        <w:rPr>
+          <w:rFonts w:asciiTheme="majorHAnsi" w:hAnsiTheme="majorHAnsi" w:cs="Segoe UI"/>
+          <w:sz w:val="24"/>
+          <w:szCs w:val="24"/>
+        </w:rPr>
+        <w:t xml:space="preserve"> – The boat’s identification number. </w:t>
       </w:r>
       <w:r>
         <w:rPr>
@@ -3362,6 +3495,7 @@
           <w:rFonts w:asciiTheme="majorHAnsi" w:hAnsiTheme="majorHAnsi" w:cs="Segoe UI"/>
           <w:sz w:val="24"/>
           <w:szCs w:val="24"/>
+          <w:u w:val="single"/>
         </w:rPr>
         <w:t>BIN</w:t>
       </w:r>
@@ -3417,6 +3551,7 @@
           <w:rFonts w:asciiTheme="majorHAnsi" w:hAnsiTheme="majorHAnsi" w:cs="Segoe UI"/>
           <w:sz w:val="24"/>
           <w:szCs w:val="24"/>
+          <w:u w:val="single"/>
         </w:rPr>
         <w:t>SERIAL_NUMBER</w:t>
       </w:r>
@@ -3528,8 +3663,17 @@
           <w:rFonts w:asciiTheme="majorHAnsi" w:hAnsiTheme="majorHAnsi" w:cs="Segoe UI"/>
           <w:sz w:val="24"/>
           <w:szCs w:val="24"/>
-        </w:rPr>
-        <w:t>GROUP_NUMBER – The number automatically assigned to this group. (NUMBER)</w:t>
+          <w:u w:val="single"/>
+        </w:rPr>
+        <w:t>GROUP_NUMBER</w:t>
+      </w:r>
+      <w:r>
+        <w:rPr>
+          <w:rFonts w:asciiTheme="majorHAnsi" w:hAnsiTheme="majorHAnsi" w:cs="Segoe UI"/>
+          <w:sz w:val="24"/>
+          <w:szCs w:val="24"/>
+        </w:rPr>
+        <w:t xml:space="preserve"> – The number automatically assigned to this group. (NUMBER)</w:t>
       </w:r>
     </w:p>
     <w:p>
@@ -3551,8 +3695,17 @@
           <w:rFonts w:asciiTheme="majorHAnsi" w:hAnsiTheme="majorHAnsi" w:cs="Segoe UI"/>
           <w:sz w:val="24"/>
           <w:szCs w:val="24"/>
-        </w:rPr>
-        <w:t>SSN – The social security number of the crew member. (TEXT)</w:t>
+          <w:u w:val="single"/>
+        </w:rPr>
+        <w:t>SSN</w:t>
+      </w:r>
+      <w:r>
+        <w:rPr>
+          <w:rFonts w:asciiTheme="majorHAnsi" w:hAnsiTheme="majorHAnsi" w:cs="Segoe UI"/>
+          <w:sz w:val="24"/>
+          <w:szCs w:val="24"/>
+        </w:rPr>
+        <w:t xml:space="preserve"> – The social security number of the crew member. (TEXT)</w:t>
       </w:r>
       <w:r>
         <w:rPr>
@@ -3614,8 +3767,17 @@
           <w:rFonts w:asciiTheme="majorHAnsi" w:hAnsiTheme="majorHAnsi" w:cs="Segoe UI"/>
           <w:sz w:val="24"/>
           <w:szCs w:val="24"/>
-        </w:rPr>
-        <w:t>GROUP_NUMBER – The number automatically assigned to this group. (NUMBER)</w:t>
+          <w:u w:val="single"/>
+        </w:rPr>
+        <w:t>GROUP_NUMBER</w:t>
+      </w:r>
+      <w:r>
+        <w:rPr>
+          <w:rFonts w:asciiTheme="majorHAnsi" w:hAnsiTheme="majorHAnsi" w:cs="Segoe UI"/>
+          <w:sz w:val="24"/>
+          <w:szCs w:val="24"/>
+        </w:rPr>
+        <w:t xml:space="preserve"> – The number automatically assigned to this group. (NUMBER)</w:t>
       </w:r>
     </w:p>
     <w:p>
@@ -3637,8 +3799,17 @@
           <w:rFonts w:asciiTheme="majorHAnsi" w:hAnsiTheme="majorHAnsi" w:cs="Segoe UI"/>
           <w:sz w:val="24"/>
           <w:szCs w:val="24"/>
-        </w:rPr>
-        <w:t>TRIP_NAME – The name of the trip that the group wants to go on. (TEXT)</w:t>
+          <w:u w:val="single"/>
+        </w:rPr>
+        <w:t>TRIP_NAME</w:t>
+      </w:r>
+      <w:r>
+        <w:rPr>
+          <w:rFonts w:asciiTheme="majorHAnsi" w:hAnsiTheme="majorHAnsi" w:cs="Segoe UI"/>
+          <w:sz w:val="24"/>
+          <w:szCs w:val="24"/>
+        </w:rPr>
+        <w:t xml:space="preserve"> – The name of the trip that the group wants to go on. (TEXT)</w:t>
       </w:r>
       <w:r>
         <w:rPr>
@@ -3700,8 +3871,17 @@
           <w:rFonts w:asciiTheme="majorHAnsi" w:hAnsiTheme="majorHAnsi" w:cs="Segoe UI"/>
           <w:sz w:val="24"/>
           <w:szCs w:val="24"/>
-        </w:rPr>
-        <w:t xml:space="preserve">LOCATION_NUMBER </w:t>
+          <w:u w:val="single"/>
+        </w:rPr>
+        <w:t>LOCATION_NUMBER</w:t>
+      </w:r>
+      <w:r>
+        <w:rPr>
+          <w:rFonts w:asciiTheme="majorHAnsi" w:hAnsiTheme="majorHAnsi" w:cs="Segoe UI"/>
+          <w:sz w:val="24"/>
+          <w:szCs w:val="24"/>
+        </w:rPr>
+        <w:t xml:space="preserve"> </w:t>
       </w:r>
       <w:r>
         <w:rPr>
@@ -3763,8 +3943,17 @@
           <w:rFonts w:asciiTheme="majorHAnsi" w:hAnsiTheme="majorHAnsi" w:cs="Segoe UI"/>
           <w:sz w:val="24"/>
           <w:szCs w:val="24"/>
-        </w:rPr>
-        <w:t xml:space="preserve">SERIAL_NUMBER </w:t>
+          <w:u w:val="single"/>
+        </w:rPr>
+        <w:t>SERIAL_NUMBER</w:t>
+      </w:r>
+      <w:r>
+        <w:rPr>
+          <w:rFonts w:asciiTheme="majorHAnsi" w:hAnsiTheme="majorHAnsi" w:cs="Segoe UI"/>
+          <w:sz w:val="24"/>
+          <w:szCs w:val="24"/>
+        </w:rPr>
+        <w:t xml:space="preserve"> </w:t>
       </w:r>
       <w:r>
         <w:rPr>
@@ -3881,8 +4070,17 @@
           <w:rFonts w:asciiTheme="majorHAnsi" w:hAnsiTheme="majorHAnsi" w:cs="Segoe UI"/>
           <w:sz w:val="24"/>
           <w:szCs w:val="24"/>
-        </w:rPr>
-        <w:t>CAPTAIN_SSN – The captain’s social security number. (TEXT)</w:t>
+          <w:u w:val="single"/>
+        </w:rPr>
+        <w:t>CAPTAIN_SSN</w:t>
+      </w:r>
+      <w:r>
+        <w:rPr>
+          <w:rFonts w:asciiTheme="majorHAnsi" w:hAnsiTheme="majorHAnsi" w:cs="Segoe UI"/>
+          <w:sz w:val="24"/>
+          <w:szCs w:val="24"/>
+        </w:rPr>
+        <w:t xml:space="preserve"> – The captain’s social security number. (TEXT)</w:t>
       </w:r>
     </w:p>
     <w:p>
@@ -3904,13 +4102,22 @@
           <w:rFonts w:asciiTheme="majorHAnsi" w:hAnsiTheme="majorHAnsi" w:cs="Segoe UI"/>
           <w:sz w:val="24"/>
           <w:szCs w:val="24"/>
-        </w:rPr>
-        <w:t>SKIPPER_SSN – The skipper’s social security number. (TEXT)</w:t>
+          <w:u w:val="single"/>
+        </w:rPr>
+        <w:t>SKIPPER_SSN</w:t>
+      </w:r>
+      <w:r>
+        <w:rPr>
+          <w:rFonts w:asciiTheme="majorHAnsi" w:hAnsiTheme="majorHAnsi" w:cs="Segoe UI"/>
+          <w:sz w:val="24"/>
+          <w:szCs w:val="24"/>
+        </w:rPr>
+        <w:t xml:space="preserve"> – The skipper’s social security number. (TEXT)</w:t>
       </w:r>
     </w:p>
     <w:sectPr>
-      <w:headerReference w:type="default" r:id="rId8"/>
-      <w:footerReference w:type="default" r:id="rId9"/>
+      <w:headerReference w:type="default" r:id="rId9"/>
+      <w:footerReference w:type="default" r:id="rId10"/>
       <w:pgSz w:w="12240" w:h="15840"/>
       <w:pgMar w:top="1800" w:right="1440" w:bottom="1800" w:left="1440" w:header="720" w:footer="720" w:gutter="0"/>
       <w:cols w:space="720"/>
@@ -5568,6 +5775,7 @@
   </w:compat>
   <w:rsids>
     <w:rsidRoot w:val="00383C9B"/>
+    <w:rsid w:val="00011A01"/>
     <w:rsid w:val="001A0A5F"/>
     <w:rsid w:val="003831B3"/>
     <w:rsid w:val="00383C9B"/>
@@ -6301,4 +6509,16 @@
   <a:objectDefaults/>
   <a:extraClrSchemeLst/>
 </a:theme>
+</file>
+
+<file path=customXml/item1.xml><?xml version="1.0" encoding="utf-8"?>
+<b:Sources xmlns:b="http://schemas.openxmlformats.org/officeDocument/2006/bibliography" xmlns="http://schemas.openxmlformats.org/officeDocument/2006/bibliography" SelectedStyle="\APA.XSL" StyleName="APA"/>
+</file>
+
+<file path=customXml/itemProps1.xml><?xml version="1.0" encoding="utf-8"?>
+<ds:datastoreItem xmlns:ds="http://schemas.openxmlformats.org/officeDocument/2006/customXml" ds:itemID="{5F0B3F64-06B6-4578-B576-D07998BEED57}">
+  <ds:schemaRefs>
+    <ds:schemaRef ds:uri="http://schemas.openxmlformats.org/officeDocument/2006/bibliography"/>
+  </ds:schemaRefs>
+</ds:datastoreItem>
 </file>
</xml_diff>

<commit_message>
mostly finished adding db data
need to add some relationship datas now
</commit_message>
<xml_diff>
--- a/documents/Glossary.docx
+++ b/documents/Glossary.docx
@@ -1033,7 +1033,23 @@
           <w:sz w:val="24"/>
           <w:szCs w:val="24"/>
         </w:rPr>
-        <w:t>The length of the fishing pole in feet. (</w:t>
+        <w:t xml:space="preserve">The length of the fishing pole in feet. </w:t>
+      </w:r>
+      <w:r>
+        <w:rPr>
+          <w:rFonts w:asciiTheme="majorHAnsi" w:hAnsiTheme="majorHAnsi"/>
+          <w:sz w:val="24"/>
+          <w:szCs w:val="24"/>
+        </w:rPr>
+        <w:t xml:space="preserve">1 equals 1 foot. </w:t>
+      </w:r>
+      <w:r>
+        <w:rPr>
+          <w:rFonts w:asciiTheme="majorHAnsi" w:hAnsiTheme="majorHAnsi"/>
+          <w:sz w:val="24"/>
+          <w:szCs w:val="24"/>
+        </w:rPr>
+        <w:t>(</w:t>
       </w:r>
       <w:r>
         <w:rPr>
@@ -1152,7 +1168,25 @@
           <w:sz w:val="24"/>
           <w:szCs w:val="24"/>
         </w:rPr>
-        <w:t>fishing pole can fight. (</w:t>
+        <w:t>fishing pole can fight.</w:t>
+      </w:r>
+      <w:r>
+        <w:rPr>
+          <w:rFonts w:asciiTheme="majorHAnsi" w:hAnsiTheme="majorHAnsi"/>
+          <w:sz w:val="24"/>
+          <w:szCs w:val="24"/>
+        </w:rPr>
+        <w:t xml:space="preserve"> 1 equals 1 pound.</w:t>
+      </w:r>
+      <w:bookmarkStart w:id="0" w:name="_GoBack"/>
+      <w:bookmarkEnd w:id="0"/>
+      <w:r>
+        <w:rPr>
+          <w:rFonts w:asciiTheme="majorHAnsi" w:hAnsiTheme="majorHAnsi"/>
+          <w:sz w:val="24"/>
+          <w:szCs w:val="24"/>
+        </w:rPr>
+        <w:t xml:space="preserve"> (</w:t>
       </w:r>
       <w:r>
         <w:rPr>
@@ -2200,8 +2234,6 @@
         </w:rPr>
         <w:br w:type="page"/>
       </w:r>
-      <w:bookmarkStart w:id="0" w:name="_GoBack"/>
-      <w:bookmarkEnd w:id="0"/>
     </w:p>
     <w:p>
       <w:pPr>
@@ -5734,8 +5766,9 @@
     <w:panose1 w:val="020B0604030504040204"/>
     <w:charset w:val="00"/>
     <w:family w:val="swiss"/>
+    <w:notTrueType/>
     <w:pitch w:val="variable"/>
-    <w:sig w:usb0="E1002EFF" w:usb1="C000605B" w:usb2="00000029" w:usb3="00000000" w:csb0="000101FF" w:csb1="00000000"/>
+    <w:sig w:usb0="00000003" w:usb1="00000000" w:usb2="00000000" w:usb3="00000000" w:csb0="00000001" w:csb1="00000000"/>
   </w:font>
   <w:font w:name="Segoe UI Semibold">
     <w:panose1 w:val="020B0702040204020203"/>
@@ -5782,6 +5815,7 @@
     <w:rsid w:val="005B0584"/>
     <w:rsid w:val="0079282C"/>
     <w:rsid w:val="008563EA"/>
+    <w:rsid w:val="00A42CA5"/>
     <w:rsid w:val="00DF6E15"/>
     <w:rsid w:val="00E732DD"/>
     <w:rsid w:val="00EC1E0A"/>
@@ -6516,7 +6550,7 @@
 </file>
 
 <file path=customXml/itemProps1.xml><?xml version="1.0" encoding="utf-8"?>
-<ds:datastoreItem xmlns:ds="http://schemas.openxmlformats.org/officeDocument/2006/customXml" ds:itemID="{5F0B3F64-06B6-4578-B576-D07998BEED57}">
+<ds:datastoreItem xmlns:ds="http://schemas.openxmlformats.org/officeDocument/2006/customXml" ds:itemID="{87786CD2-6E07-4254-92AA-17223A907A54}">
   <ds:schemaRefs>
     <ds:schemaRef ds:uri="http://schemas.openxmlformats.org/officeDocument/2006/bibliography"/>
   </ds:schemaRefs>

</xml_diff>

<commit_message>
changed TRIP_DATE from TRIP to GROUP
</commit_message>
<xml_diff>
--- a/documents/Glossary.docx
+++ b/documents/Glossary.docx
@@ -1178,6 +1178,596 @@
         </w:rPr>
         <w:t xml:space="preserve"> 1 equals 1 pound.</w:t>
       </w:r>
+      <w:r>
+        <w:rPr>
+          <w:rFonts w:asciiTheme="majorHAnsi" w:hAnsiTheme="majorHAnsi"/>
+          <w:sz w:val="24"/>
+          <w:szCs w:val="24"/>
+        </w:rPr>
+        <w:t xml:space="preserve"> (</w:t>
+      </w:r>
+      <w:r>
+        <w:rPr>
+          <w:rFonts w:asciiTheme="majorHAnsi" w:hAnsiTheme="majorHAnsi"/>
+          <w:sz w:val="24"/>
+          <w:szCs w:val="24"/>
+        </w:rPr>
+        <w:t>NUMBER</w:t>
+      </w:r>
+      <w:r>
+        <w:rPr>
+          <w:rFonts w:asciiTheme="majorHAnsi" w:hAnsiTheme="majorHAnsi"/>
+          <w:sz w:val="24"/>
+          <w:szCs w:val="24"/>
+        </w:rPr>
+        <w:t>)</w:t>
+      </w:r>
+    </w:p>
+    <w:p>
+      <w:pPr>
+        <w:pStyle w:val="ListParagraph"/>
+        <w:numPr>
+          <w:ilvl w:val="1"/>
+          <w:numId w:val="2"/>
+        </w:numPr>
+        <w:spacing w:line="360" w:lineRule="auto"/>
+        <w:rPr>
+          <w:rFonts w:asciiTheme="majorHAnsi" w:hAnsiTheme="majorHAnsi"/>
+          <w:sz w:val="24"/>
+          <w:szCs w:val="24"/>
+        </w:rPr>
+      </w:pPr>
+      <w:r>
+        <w:rPr>
+          <w:rFonts w:asciiTheme="majorHAnsi" w:hAnsiTheme="majorHAnsi"/>
+          <w:sz w:val="24"/>
+          <w:szCs w:val="24"/>
+        </w:rPr>
+        <w:t>Relationships</w:t>
+      </w:r>
+    </w:p>
+    <w:p>
+      <w:pPr>
+        <w:pStyle w:val="ListParagraph"/>
+        <w:numPr>
+          <w:ilvl w:val="2"/>
+          <w:numId w:val="2"/>
+        </w:numPr>
+        <w:spacing w:line="360" w:lineRule="auto"/>
+        <w:rPr>
+          <w:rFonts w:asciiTheme="majorHAnsi" w:hAnsiTheme="majorHAnsi"/>
+          <w:sz w:val="24"/>
+          <w:szCs w:val="24"/>
+        </w:rPr>
+      </w:pPr>
+      <w:r>
+        <w:rPr>
+          <w:rFonts w:asciiTheme="majorHAnsi" w:hAnsiTheme="majorHAnsi"/>
+          <w:sz w:val="24"/>
+          <w:szCs w:val="24"/>
+        </w:rPr>
+        <w:t>HAS_REEL</w:t>
+      </w:r>
+      <w:r>
+        <w:rPr>
+          <w:rFonts w:asciiTheme="majorHAnsi" w:hAnsiTheme="majorHAnsi"/>
+          <w:sz w:val="24"/>
+          <w:szCs w:val="24"/>
+        </w:rPr>
+        <w:t xml:space="preserve"> </w:t>
+      </w:r>
+      <w:r>
+        <w:rPr>
+          <w:rFonts w:asciiTheme="majorHAnsi" w:hAnsiTheme="majorHAnsi"/>
+          <w:sz w:val="24"/>
+          <w:szCs w:val="24"/>
+        </w:rPr>
+        <w:t>–</w:t>
+      </w:r>
+      <w:r>
+        <w:rPr>
+          <w:rFonts w:asciiTheme="majorHAnsi" w:hAnsiTheme="majorHAnsi"/>
+          <w:sz w:val="24"/>
+          <w:szCs w:val="24"/>
+        </w:rPr>
+        <w:t xml:space="preserve"> </w:t>
+      </w:r>
+      <w:r>
+        <w:rPr>
+          <w:rFonts w:asciiTheme="majorHAnsi" w:hAnsiTheme="majorHAnsi"/>
+          <w:sz w:val="24"/>
+          <w:szCs w:val="24"/>
+        </w:rPr>
+        <w:t>Mechanical device with a spool of line that is used to fight the hooked fish</w:t>
+      </w:r>
+      <w:r>
+        <w:rPr>
+          <w:rFonts w:asciiTheme="majorHAnsi" w:hAnsiTheme="majorHAnsi"/>
+          <w:sz w:val="24"/>
+          <w:szCs w:val="24"/>
+        </w:rPr>
+        <w:t xml:space="preserve">. </w:t>
+      </w:r>
+      <w:r>
+        <w:rPr>
+          <w:rFonts w:asciiTheme="majorHAnsi" w:hAnsiTheme="majorHAnsi"/>
+          <w:sz w:val="24"/>
+          <w:szCs w:val="24"/>
+        </w:rPr>
+        <w:t>(</w:t>
+      </w:r>
+      <w:r>
+        <w:rPr>
+          <w:rFonts w:asciiTheme="majorHAnsi" w:hAnsiTheme="majorHAnsi"/>
+          <w:sz w:val="24"/>
+          <w:szCs w:val="24"/>
+        </w:rPr>
+        <w:t>one-to-one</w:t>
+      </w:r>
+      <w:r>
+        <w:rPr>
+          <w:rFonts w:asciiTheme="majorHAnsi" w:hAnsiTheme="majorHAnsi"/>
+          <w:sz w:val="24"/>
+          <w:szCs w:val="24"/>
+        </w:rPr>
+        <w:t>)</w:t>
+      </w:r>
+    </w:p>
+    <w:p>
+      <w:pPr>
+        <w:rPr>
+          <w:rFonts w:asciiTheme="majorHAnsi" w:hAnsiTheme="majorHAnsi"/>
+          <w:sz w:val="24"/>
+          <w:szCs w:val="24"/>
+        </w:rPr>
+      </w:pPr>
+    </w:p>
+    <w:p>
+      <w:pPr>
+        <w:pStyle w:val="ListParagraph"/>
+        <w:numPr>
+          <w:ilvl w:val="0"/>
+          <w:numId w:val="5"/>
+        </w:numPr>
+        <w:spacing w:line="360" w:lineRule="auto"/>
+        <w:rPr>
+          <w:rFonts w:asciiTheme="majorHAnsi" w:hAnsiTheme="majorHAnsi"/>
+          <w:sz w:val="24"/>
+          <w:szCs w:val="24"/>
+        </w:rPr>
+      </w:pPr>
+      <w:r>
+        <w:rPr>
+          <w:rFonts w:asciiTheme="majorHAnsi" w:hAnsiTheme="majorHAnsi"/>
+          <w:sz w:val="24"/>
+          <w:szCs w:val="24"/>
+        </w:rPr>
+        <w:t>GROUP</w:t>
+      </w:r>
+      <w:r>
+        <w:rPr>
+          <w:rFonts w:asciiTheme="majorHAnsi" w:hAnsiTheme="majorHAnsi"/>
+          <w:sz w:val="24"/>
+          <w:szCs w:val="24"/>
+        </w:rPr>
+        <w:br/>
+        <w:t>Group of customers that want to go on a fishing trip.</w:t>
+      </w:r>
+    </w:p>
+    <w:p>
+      <w:pPr>
+        <w:pStyle w:val="ListParagraph"/>
+        <w:numPr>
+          <w:ilvl w:val="1"/>
+          <w:numId w:val="5"/>
+        </w:numPr>
+        <w:spacing w:line="360" w:lineRule="auto"/>
+        <w:rPr>
+          <w:rFonts w:asciiTheme="majorHAnsi" w:hAnsiTheme="majorHAnsi"/>
+          <w:sz w:val="24"/>
+          <w:szCs w:val="24"/>
+        </w:rPr>
+      </w:pPr>
+      <w:r>
+        <w:rPr>
+          <w:rFonts w:asciiTheme="majorHAnsi" w:hAnsiTheme="majorHAnsi"/>
+          <w:sz w:val="24"/>
+          <w:szCs w:val="24"/>
+          <w:u w:val="single"/>
+        </w:rPr>
+        <w:t>GROUP_NUMBER</w:t>
+      </w:r>
+      <w:r>
+        <w:rPr>
+          <w:rFonts w:asciiTheme="majorHAnsi" w:hAnsiTheme="majorHAnsi"/>
+          <w:sz w:val="24"/>
+          <w:szCs w:val="24"/>
+        </w:rPr>
+        <w:t xml:space="preserve"> – A number automatically assigned to the group when registering. (AUTONUMBER)</w:t>
+      </w:r>
+    </w:p>
+    <w:p>
+      <w:pPr>
+        <w:pStyle w:val="ListParagraph"/>
+        <w:numPr>
+          <w:ilvl w:val="1"/>
+          <w:numId w:val="4"/>
+        </w:numPr>
+        <w:spacing w:line="360" w:lineRule="auto"/>
+        <w:rPr>
+          <w:rFonts w:asciiTheme="majorHAnsi" w:hAnsiTheme="majorHAnsi"/>
+          <w:sz w:val="24"/>
+          <w:szCs w:val="24"/>
+        </w:rPr>
+      </w:pPr>
+      <w:r>
+        <w:rPr>
+          <w:rFonts w:asciiTheme="majorHAnsi" w:hAnsiTheme="majorHAnsi"/>
+          <w:sz w:val="24"/>
+          <w:szCs w:val="24"/>
+        </w:rPr>
+        <w:t>SIZE – The number of people that make up the group. (NUMBER)</w:t>
+      </w:r>
+      <w:r>
+        <w:rPr>
+          <w:rFonts w:asciiTheme="majorHAnsi" w:hAnsiTheme="majorHAnsi"/>
+          <w:sz w:val="24"/>
+          <w:szCs w:val="24"/>
+        </w:rPr>
+        <w:t xml:space="preserve"> </w:t>
+      </w:r>
+    </w:p>
+    <w:p>
+      <w:pPr>
+        <w:pStyle w:val="ListParagraph"/>
+        <w:numPr>
+          <w:ilvl w:val="1"/>
+          <w:numId w:val="4"/>
+        </w:numPr>
+        <w:spacing w:line="360" w:lineRule="auto"/>
+        <w:rPr>
+          <w:rFonts w:asciiTheme="majorHAnsi" w:hAnsiTheme="majorHAnsi"/>
+          <w:sz w:val="24"/>
+          <w:szCs w:val="24"/>
+        </w:rPr>
+      </w:pPr>
+      <w:r>
+        <w:rPr>
+          <w:rFonts w:asciiTheme="majorHAnsi" w:hAnsiTheme="majorHAnsi"/>
+          <w:sz w:val="24"/>
+          <w:szCs w:val="24"/>
+        </w:rPr>
+        <w:t>TRIP_DATE – The date of the trip. (DATE/TIME)</w:t>
+      </w:r>
+    </w:p>
+    <w:p>
+      <w:pPr>
+        <w:pStyle w:val="ListParagraph"/>
+        <w:numPr>
+          <w:ilvl w:val="1"/>
+          <w:numId w:val="5"/>
+        </w:numPr>
+        <w:spacing w:line="360" w:lineRule="auto"/>
+        <w:rPr>
+          <w:rFonts w:asciiTheme="majorHAnsi" w:hAnsiTheme="majorHAnsi"/>
+          <w:sz w:val="24"/>
+          <w:szCs w:val="24"/>
+        </w:rPr>
+      </w:pPr>
+      <w:r>
+        <w:rPr>
+          <w:rFonts w:asciiTheme="majorHAnsi" w:hAnsiTheme="majorHAnsi"/>
+          <w:sz w:val="24"/>
+          <w:szCs w:val="24"/>
+        </w:rPr>
+        <w:t>Relationships</w:t>
+      </w:r>
+    </w:p>
+    <w:p>
+      <w:pPr>
+        <w:pStyle w:val="ListParagraph"/>
+        <w:numPr>
+          <w:ilvl w:val="2"/>
+          <w:numId w:val="5"/>
+        </w:numPr>
+        <w:spacing w:line="360" w:lineRule="auto"/>
+        <w:rPr>
+          <w:rFonts w:asciiTheme="majorHAnsi" w:hAnsiTheme="majorHAnsi"/>
+          <w:sz w:val="24"/>
+          <w:szCs w:val="24"/>
+        </w:rPr>
+      </w:pPr>
+      <w:r>
+        <w:rPr>
+          <w:rFonts w:asciiTheme="majorHAnsi" w:hAnsiTheme="majorHAnsi"/>
+          <w:sz w:val="24"/>
+          <w:szCs w:val="24"/>
+        </w:rPr>
+        <w:t>REQUESTED_CAPTAIN – The captain that the group wants. (many-to-one)</w:t>
+      </w:r>
+    </w:p>
+    <w:p>
+      <w:pPr>
+        <w:pStyle w:val="ListParagraph"/>
+        <w:numPr>
+          <w:ilvl w:val="2"/>
+          <w:numId w:val="5"/>
+        </w:numPr>
+        <w:spacing w:line="360" w:lineRule="auto"/>
+        <w:rPr>
+          <w:rFonts w:asciiTheme="majorHAnsi" w:hAnsiTheme="majorHAnsi"/>
+          <w:sz w:val="24"/>
+          <w:szCs w:val="24"/>
+        </w:rPr>
+      </w:pPr>
+      <w:r>
+        <w:rPr>
+          <w:rFonts w:asciiTheme="majorHAnsi" w:hAnsiTheme="majorHAnsi"/>
+          <w:sz w:val="24"/>
+          <w:szCs w:val="24"/>
+        </w:rPr>
+        <w:t>REQUESTED_TRIP – The fishing trip that the group wants to go on. (many-to-many)</w:t>
+      </w:r>
+    </w:p>
+    <w:p>
+      <w:pPr>
+        <w:spacing w:line="360" w:lineRule="auto"/>
+        <w:rPr>
+          <w:rFonts w:asciiTheme="majorHAnsi" w:hAnsiTheme="majorHAnsi"/>
+          <w:sz w:val="24"/>
+          <w:szCs w:val="24"/>
+        </w:rPr>
+      </w:pPr>
+    </w:p>
+    <w:p>
+      <w:pPr>
+        <w:pStyle w:val="ListParagraph"/>
+        <w:numPr>
+          <w:ilvl w:val="0"/>
+          <w:numId w:val="4"/>
+        </w:numPr>
+        <w:spacing w:line="360" w:lineRule="auto"/>
+        <w:rPr>
+          <w:rFonts w:asciiTheme="majorHAnsi" w:hAnsiTheme="majorHAnsi"/>
+          <w:sz w:val="24"/>
+          <w:szCs w:val="24"/>
+        </w:rPr>
+      </w:pPr>
+      <w:r>
+        <w:rPr>
+          <w:rFonts w:asciiTheme="majorHAnsi" w:hAnsiTheme="majorHAnsi"/>
+          <w:sz w:val="24"/>
+          <w:szCs w:val="24"/>
+        </w:rPr>
+        <w:t>LOCATION</w:t>
+      </w:r>
+      <w:r>
+        <w:rPr>
+          <w:rFonts w:asciiTheme="majorHAnsi" w:hAnsiTheme="majorHAnsi"/>
+          <w:sz w:val="24"/>
+          <w:szCs w:val="24"/>
+        </w:rPr>
+        <w:br/>
+        <w:t>A fishing spot.</w:t>
+      </w:r>
+    </w:p>
+    <w:p>
+      <w:pPr>
+        <w:pStyle w:val="ListParagraph"/>
+        <w:numPr>
+          <w:ilvl w:val="1"/>
+          <w:numId w:val="4"/>
+        </w:numPr>
+        <w:spacing w:line="360" w:lineRule="auto"/>
+        <w:rPr>
+          <w:rFonts w:asciiTheme="majorHAnsi" w:hAnsiTheme="majorHAnsi"/>
+          <w:sz w:val="24"/>
+          <w:szCs w:val="24"/>
+        </w:rPr>
+      </w:pPr>
+      <w:r>
+        <w:rPr>
+          <w:rFonts w:asciiTheme="majorHAnsi" w:hAnsiTheme="majorHAnsi"/>
+          <w:sz w:val="24"/>
+          <w:szCs w:val="24"/>
+          <w:u w:val="single"/>
+        </w:rPr>
+        <w:t>LOCATION_NUMBER</w:t>
+      </w:r>
+      <w:r>
+        <w:rPr>
+          <w:rFonts w:asciiTheme="majorHAnsi" w:hAnsiTheme="majorHAnsi"/>
+          <w:sz w:val="24"/>
+          <w:szCs w:val="24"/>
+        </w:rPr>
+        <w:t xml:space="preserve"> – A number automatically assigned to this location on its creation. (AUTONUMBER)</w:t>
+      </w:r>
+    </w:p>
+    <w:p>
+      <w:pPr>
+        <w:pStyle w:val="ListParagraph"/>
+        <w:numPr>
+          <w:ilvl w:val="1"/>
+          <w:numId w:val="4"/>
+        </w:numPr>
+        <w:spacing w:line="360" w:lineRule="auto"/>
+        <w:rPr>
+          <w:rFonts w:asciiTheme="majorHAnsi" w:hAnsiTheme="majorHAnsi"/>
+          <w:sz w:val="24"/>
+          <w:szCs w:val="24"/>
+        </w:rPr>
+      </w:pPr>
+      <w:r>
+        <w:rPr>
+          <w:rFonts w:asciiTheme="majorHAnsi" w:hAnsiTheme="majorHAnsi"/>
+          <w:sz w:val="24"/>
+          <w:szCs w:val="24"/>
+        </w:rPr>
+        <w:t>GPS_LATITUDE – Coordinate that specifies north / south position. (NUMBER)</w:t>
+      </w:r>
+    </w:p>
+    <w:p>
+      <w:pPr>
+        <w:pStyle w:val="ListParagraph"/>
+        <w:numPr>
+          <w:ilvl w:val="1"/>
+          <w:numId w:val="4"/>
+        </w:numPr>
+        <w:spacing w:line="360" w:lineRule="auto"/>
+        <w:rPr>
+          <w:rFonts w:asciiTheme="majorHAnsi" w:hAnsiTheme="majorHAnsi"/>
+          <w:sz w:val="24"/>
+          <w:szCs w:val="24"/>
+        </w:rPr>
+      </w:pPr>
+      <w:r>
+        <w:rPr>
+          <w:rFonts w:asciiTheme="majorHAnsi" w:hAnsiTheme="majorHAnsi"/>
+          <w:sz w:val="24"/>
+          <w:szCs w:val="24"/>
+        </w:rPr>
+        <w:t>GPS_LONGITUDE – Coordinate that specifies east / west position. (NUMBER)</w:t>
+      </w:r>
+    </w:p>
+    <w:p>
+      <w:pPr>
+        <w:pStyle w:val="ListParagraph"/>
+        <w:numPr>
+          <w:ilvl w:val="1"/>
+          <w:numId w:val="4"/>
+        </w:numPr>
+        <w:spacing w:line="360" w:lineRule="auto"/>
+        <w:rPr>
+          <w:rFonts w:asciiTheme="majorHAnsi" w:hAnsiTheme="majorHAnsi"/>
+          <w:sz w:val="24"/>
+          <w:szCs w:val="24"/>
+        </w:rPr>
+      </w:pPr>
+      <w:r>
+        <w:rPr>
+          <w:rFonts w:asciiTheme="majorHAnsi" w:hAnsiTheme="majorHAnsi"/>
+          <w:sz w:val="24"/>
+          <w:szCs w:val="24"/>
+        </w:rPr>
+        <w:t>DEPTH – The depth of the water at this location. 1 is equal to 1 foot. (</w:t>
+      </w:r>
+      <w:r>
+        <w:rPr>
+          <w:rFonts w:asciiTheme="majorHAnsi" w:hAnsiTheme="majorHAnsi"/>
+          <w:sz w:val="24"/>
+          <w:szCs w:val="24"/>
+        </w:rPr>
+        <w:t>NUMBER</w:t>
+      </w:r>
+      <w:r>
+        <w:rPr>
+          <w:rFonts w:asciiTheme="majorHAnsi" w:hAnsiTheme="majorHAnsi"/>
+          <w:sz w:val="24"/>
+          <w:szCs w:val="24"/>
+        </w:rPr>
+        <w:t>)</w:t>
+      </w:r>
+    </w:p>
+    <w:p>
+      <w:pPr>
+        <w:pStyle w:val="ListParagraph"/>
+        <w:numPr>
+          <w:ilvl w:val="1"/>
+          <w:numId w:val="4"/>
+        </w:numPr>
+        <w:spacing w:line="360" w:lineRule="auto"/>
+        <w:rPr>
+          <w:rFonts w:asciiTheme="majorHAnsi" w:hAnsiTheme="majorHAnsi"/>
+          <w:sz w:val="24"/>
+          <w:szCs w:val="24"/>
+        </w:rPr>
+      </w:pPr>
+      <w:r>
+        <w:rPr>
+          <w:rFonts w:asciiTheme="majorHAnsi" w:hAnsiTheme="majorHAnsi"/>
+          <w:sz w:val="24"/>
+          <w:szCs w:val="24"/>
+        </w:rPr>
+        <w:t>FISHING_METHOD – The type of fishing best suited for this location. (TEXT)</w:t>
+      </w:r>
+    </w:p>
+    <w:p>
+      <w:pPr>
+        <w:pStyle w:val="ListParagraph"/>
+        <w:numPr>
+          <w:ilvl w:val="2"/>
+          <w:numId w:val="4"/>
+        </w:numPr>
+        <w:spacing w:line="360" w:lineRule="auto"/>
+        <w:rPr>
+          <w:rFonts w:asciiTheme="majorHAnsi" w:hAnsiTheme="majorHAnsi"/>
+          <w:sz w:val="24"/>
+          <w:szCs w:val="24"/>
+        </w:rPr>
+      </w:pPr>
+      <w:r>
+        <w:rPr>
+          <w:rFonts w:asciiTheme="majorHAnsi" w:hAnsiTheme="majorHAnsi"/>
+          <w:sz w:val="24"/>
+          <w:szCs w:val="24"/>
+        </w:rPr>
+        <w:t>inshore, offshore, trolling</w:t>
+      </w:r>
+    </w:p>
+    <w:p>
+      <w:pPr>
+        <w:pStyle w:val="ListParagraph"/>
+        <w:numPr>
+          <w:ilvl w:val="1"/>
+          <w:numId w:val="4"/>
+        </w:numPr>
+        <w:spacing w:line="360" w:lineRule="auto"/>
+        <w:rPr>
+          <w:rFonts w:asciiTheme="majorHAnsi" w:hAnsiTheme="majorHAnsi"/>
+          <w:sz w:val="24"/>
+          <w:szCs w:val="24"/>
+        </w:rPr>
+      </w:pPr>
+      <w:r>
+        <w:rPr>
+          <w:rFonts w:asciiTheme="majorHAnsi" w:hAnsiTheme="majorHAnsi"/>
+          <w:sz w:val="24"/>
+          <w:szCs w:val="24"/>
+        </w:rPr>
+        <w:t>Relationships</w:t>
+      </w:r>
+    </w:p>
+    <w:p>
+      <w:pPr>
+        <w:pStyle w:val="ListParagraph"/>
+        <w:numPr>
+          <w:ilvl w:val="2"/>
+          <w:numId w:val="4"/>
+        </w:numPr>
+        <w:spacing w:line="360" w:lineRule="auto"/>
+        <w:rPr>
+          <w:rFonts w:asciiTheme="majorHAnsi" w:hAnsiTheme="majorHAnsi"/>
+          <w:sz w:val="24"/>
+          <w:szCs w:val="24"/>
+        </w:rPr>
+      </w:pPr>
+      <w:r>
+        <w:rPr>
+          <w:rFonts w:asciiTheme="majorHAnsi" w:hAnsiTheme="majorHAnsi"/>
+          <w:sz w:val="24"/>
+          <w:szCs w:val="24"/>
+        </w:rPr>
+        <w:t>REQUIRES_POLE_STRENGTH – In order to fish at this location, a fishing pole of this strength is required. (many-to-many)</w:t>
+      </w:r>
+    </w:p>
+    <w:p>
+      <w:pPr>
+        <w:rPr>
+          <w:rFonts w:asciiTheme="majorHAnsi" w:hAnsiTheme="majorHAnsi"/>
+          <w:sz w:val="24"/>
+          <w:szCs w:val="24"/>
+        </w:rPr>
+      </w:pPr>
       <w:bookmarkStart w:id="0" w:name="_GoBack"/>
       <w:bookmarkEnd w:id="0"/>
       <w:r>
@@ -1186,23 +1776,213 @@
           <w:sz w:val="24"/>
           <w:szCs w:val="24"/>
         </w:rPr>
-        <w:t xml:space="preserve"> (</w:t>
-      </w:r>
-      <w:r>
-        <w:rPr>
-          <w:rFonts w:asciiTheme="majorHAnsi" w:hAnsiTheme="majorHAnsi"/>
-          <w:sz w:val="24"/>
-          <w:szCs w:val="24"/>
-        </w:rPr>
-        <w:t>NUMBER</w:t>
-      </w:r>
-      <w:r>
-        <w:rPr>
-          <w:rFonts w:asciiTheme="majorHAnsi" w:hAnsiTheme="majorHAnsi"/>
-          <w:sz w:val="24"/>
-          <w:szCs w:val="24"/>
-        </w:rPr>
-        <w:t>)</w:t>
+        <w:br w:type="page"/>
+      </w:r>
+    </w:p>
+    <w:p>
+      <w:pPr>
+        <w:pStyle w:val="ListParagraph"/>
+        <w:numPr>
+          <w:ilvl w:val="0"/>
+          <w:numId w:val="3"/>
+        </w:numPr>
+        <w:spacing w:line="360" w:lineRule="auto"/>
+        <w:rPr>
+          <w:rFonts w:asciiTheme="majorHAnsi" w:hAnsiTheme="majorHAnsi"/>
+          <w:sz w:val="24"/>
+          <w:szCs w:val="24"/>
+        </w:rPr>
+      </w:pPr>
+      <w:r>
+        <w:rPr>
+          <w:rFonts w:asciiTheme="majorHAnsi" w:hAnsiTheme="majorHAnsi"/>
+          <w:sz w:val="24"/>
+          <w:szCs w:val="24"/>
+        </w:rPr>
+        <w:t>MOTOR</w:t>
+      </w:r>
+      <w:r>
+        <w:rPr>
+          <w:rFonts w:asciiTheme="majorHAnsi" w:hAnsiTheme="majorHAnsi"/>
+          <w:sz w:val="24"/>
+          <w:szCs w:val="24"/>
+        </w:rPr>
+        <w:br/>
+        <w:t>The mechanical device that allows this boat to move through the water.</w:t>
+      </w:r>
+    </w:p>
+    <w:p>
+      <w:pPr>
+        <w:pStyle w:val="ListParagraph"/>
+        <w:numPr>
+          <w:ilvl w:val="1"/>
+          <w:numId w:val="3"/>
+        </w:numPr>
+        <w:spacing w:line="360" w:lineRule="auto"/>
+        <w:rPr>
+          <w:rFonts w:asciiTheme="majorHAnsi" w:hAnsiTheme="majorHAnsi"/>
+          <w:sz w:val="24"/>
+          <w:szCs w:val="24"/>
+          <w:u w:val="single"/>
+        </w:rPr>
+      </w:pPr>
+      <w:r>
+        <w:rPr>
+          <w:rFonts w:asciiTheme="majorHAnsi" w:hAnsiTheme="majorHAnsi"/>
+          <w:sz w:val="24"/>
+          <w:szCs w:val="24"/>
+          <w:u w:val="single"/>
+        </w:rPr>
+        <w:t>SERIAL_NUMBER</w:t>
+      </w:r>
+      <w:r>
+        <w:rPr>
+          <w:rFonts w:asciiTheme="majorHAnsi" w:hAnsiTheme="majorHAnsi"/>
+          <w:sz w:val="24"/>
+          <w:szCs w:val="24"/>
+        </w:rPr>
+        <w:t xml:space="preserve"> – Number given to every motor when manufactured. (TEXT)</w:t>
+      </w:r>
+    </w:p>
+    <w:p>
+      <w:pPr>
+        <w:pStyle w:val="ListParagraph"/>
+        <w:numPr>
+          <w:ilvl w:val="1"/>
+          <w:numId w:val="3"/>
+        </w:numPr>
+        <w:spacing w:line="360" w:lineRule="auto"/>
+        <w:rPr>
+          <w:rFonts w:asciiTheme="majorHAnsi" w:hAnsiTheme="majorHAnsi"/>
+          <w:sz w:val="24"/>
+          <w:szCs w:val="24"/>
+        </w:rPr>
+      </w:pPr>
+      <w:r>
+        <w:rPr>
+          <w:rFonts w:asciiTheme="majorHAnsi" w:hAnsiTheme="majorHAnsi"/>
+          <w:sz w:val="24"/>
+          <w:szCs w:val="24"/>
+        </w:rPr>
+        <w:t>TYPE – The type of motor. (TEXT)</w:t>
+      </w:r>
+    </w:p>
+    <w:p>
+      <w:pPr>
+        <w:pStyle w:val="ListParagraph"/>
+        <w:numPr>
+          <w:ilvl w:val="2"/>
+          <w:numId w:val="3"/>
+        </w:numPr>
+        <w:spacing w:line="360" w:lineRule="auto"/>
+        <w:rPr>
+          <w:rFonts w:asciiTheme="majorHAnsi" w:hAnsiTheme="majorHAnsi"/>
+          <w:sz w:val="24"/>
+          <w:szCs w:val="24"/>
+        </w:rPr>
+      </w:pPr>
+      <w:r>
+        <w:rPr>
+          <w:rFonts w:asciiTheme="majorHAnsi" w:hAnsiTheme="majorHAnsi"/>
+          <w:sz w:val="24"/>
+          <w:szCs w:val="24"/>
+        </w:rPr>
+        <w:t>inboard, outboard, trolling</w:t>
+      </w:r>
+    </w:p>
+    <w:p>
+      <w:pPr>
+        <w:pStyle w:val="ListParagraph"/>
+        <w:numPr>
+          <w:ilvl w:val="1"/>
+          <w:numId w:val="3"/>
+        </w:numPr>
+        <w:spacing w:line="360" w:lineRule="auto"/>
+        <w:rPr>
+          <w:rFonts w:asciiTheme="majorHAnsi" w:hAnsiTheme="majorHAnsi"/>
+          <w:sz w:val="24"/>
+          <w:szCs w:val="24"/>
+        </w:rPr>
+      </w:pPr>
+      <w:r>
+        <w:rPr>
+          <w:rFonts w:asciiTheme="majorHAnsi" w:hAnsiTheme="majorHAnsi"/>
+          <w:sz w:val="24"/>
+          <w:szCs w:val="24"/>
+        </w:rPr>
+        <w:t>HORSEPOWER – The horsepower of the motor. 1 is equal to 1 horsepower. (NUMBER)</w:t>
+      </w:r>
+    </w:p>
+    <w:p>
+      <w:pPr>
+        <w:pStyle w:val="ListParagraph"/>
+        <w:numPr>
+          <w:ilvl w:val="1"/>
+          <w:numId w:val="3"/>
+        </w:numPr>
+        <w:spacing w:line="360" w:lineRule="auto"/>
+        <w:rPr>
+          <w:rFonts w:asciiTheme="majorHAnsi" w:hAnsiTheme="majorHAnsi"/>
+          <w:sz w:val="24"/>
+          <w:szCs w:val="24"/>
+        </w:rPr>
+      </w:pPr>
+      <w:r>
+        <w:rPr>
+          <w:rFonts w:asciiTheme="majorHAnsi" w:hAnsiTheme="majorHAnsi"/>
+          <w:sz w:val="24"/>
+          <w:szCs w:val="24"/>
+        </w:rPr>
+        <w:t>MILES_PER_GALLON – The number of gallons that the motor uses to travel one mile. 1 is equal to 1 mile per gallon. (NUMBER)</w:t>
+      </w:r>
+    </w:p>
+    <w:p>
+      <w:pPr>
+        <w:spacing w:line="360" w:lineRule="auto"/>
+        <w:rPr>
+          <w:rFonts w:asciiTheme="majorHAnsi" w:hAnsiTheme="majorHAnsi"/>
+          <w:sz w:val="24"/>
+          <w:szCs w:val="24"/>
+        </w:rPr>
+      </w:pPr>
+    </w:p>
+    <w:p>
+      <w:pPr>
+        <w:pStyle w:val="ListParagraph"/>
+        <w:numPr>
+          <w:ilvl w:val="0"/>
+          <w:numId w:val="2"/>
+        </w:numPr>
+        <w:spacing w:line="360" w:lineRule="auto"/>
+        <w:rPr>
+          <w:rFonts w:asciiTheme="majorHAnsi" w:hAnsiTheme="majorHAnsi"/>
+          <w:sz w:val="24"/>
+          <w:szCs w:val="24"/>
+        </w:rPr>
+      </w:pPr>
+      <w:r>
+        <w:rPr>
+          <w:rFonts w:asciiTheme="majorHAnsi" w:hAnsiTheme="majorHAnsi"/>
+          <w:sz w:val="24"/>
+          <w:szCs w:val="24"/>
+        </w:rPr>
+        <w:t>REEL</w:t>
+      </w:r>
+      <w:r>
+        <w:rPr>
+          <w:rFonts w:asciiTheme="majorHAnsi" w:hAnsiTheme="majorHAnsi"/>
+          <w:sz w:val="24"/>
+          <w:szCs w:val="24"/>
+        </w:rPr>
+        <w:br/>
+      </w:r>
+      <w:r>
+        <w:rPr>
+          <w:rFonts w:asciiTheme="majorHAnsi" w:hAnsiTheme="majorHAnsi"/>
+          <w:sz w:val="24"/>
+          <w:szCs w:val="24"/>
+        </w:rPr>
+        <w:t>Mechanical device with a spool of line that is used to fight the hooked fish.</w:t>
       </w:r>
     </w:p>
     <w:p>
@@ -1224,8 +2004,190 @@
           <w:rFonts w:asciiTheme="majorHAnsi" w:hAnsiTheme="majorHAnsi"/>
           <w:sz w:val="24"/>
           <w:szCs w:val="24"/>
-        </w:rPr>
-        <w:t>Relationships</w:t>
+          <w:u w:val="single"/>
+        </w:rPr>
+        <w:t>SERIAL_NUMBER</w:t>
+      </w:r>
+      <w:r>
+        <w:rPr>
+          <w:rFonts w:asciiTheme="majorHAnsi" w:hAnsiTheme="majorHAnsi"/>
+          <w:sz w:val="24"/>
+          <w:szCs w:val="24"/>
+        </w:rPr>
+        <w:t xml:space="preserve"> – Number given to every reel when manufactured. (TEXT)</w:t>
+      </w:r>
+    </w:p>
+    <w:p>
+      <w:pPr>
+        <w:pStyle w:val="ListParagraph"/>
+        <w:numPr>
+          <w:ilvl w:val="1"/>
+          <w:numId w:val="2"/>
+        </w:numPr>
+        <w:spacing w:line="360" w:lineRule="auto"/>
+        <w:rPr>
+          <w:rFonts w:asciiTheme="majorHAnsi" w:hAnsiTheme="majorHAnsi"/>
+          <w:sz w:val="24"/>
+          <w:szCs w:val="24"/>
+        </w:rPr>
+      </w:pPr>
+      <w:r>
+        <w:rPr>
+          <w:rFonts w:asciiTheme="majorHAnsi" w:hAnsiTheme="majorHAnsi"/>
+          <w:sz w:val="24"/>
+          <w:szCs w:val="24"/>
+        </w:rPr>
+        <w:t xml:space="preserve">MAX_LINE_LENGTH </w:t>
+      </w:r>
+      <w:r>
+        <w:rPr>
+          <w:rFonts w:asciiTheme="majorHAnsi" w:hAnsiTheme="majorHAnsi"/>
+          <w:sz w:val="24"/>
+          <w:szCs w:val="24"/>
+        </w:rPr>
+        <w:t>–</w:t>
+      </w:r>
+      <w:r>
+        <w:rPr>
+          <w:rFonts w:asciiTheme="majorHAnsi" w:hAnsiTheme="majorHAnsi"/>
+          <w:sz w:val="24"/>
+          <w:szCs w:val="24"/>
+        </w:rPr>
+        <w:t xml:space="preserve"> </w:t>
+      </w:r>
+      <w:r>
+        <w:rPr>
+          <w:rFonts w:asciiTheme="majorHAnsi" w:hAnsiTheme="majorHAnsi"/>
+          <w:sz w:val="24"/>
+          <w:szCs w:val="24"/>
+        </w:rPr>
+        <w:t>The maximum amount of line (in feet) that this reel can hold. (</w:t>
+      </w:r>
+      <w:r>
+        <w:rPr>
+          <w:rFonts w:asciiTheme="majorHAnsi" w:hAnsiTheme="majorHAnsi"/>
+          <w:sz w:val="24"/>
+          <w:szCs w:val="24"/>
+        </w:rPr>
+        <w:t>NUMBER</w:t>
+      </w:r>
+      <w:r>
+        <w:rPr>
+          <w:rFonts w:asciiTheme="majorHAnsi" w:hAnsiTheme="majorHAnsi"/>
+          <w:sz w:val="24"/>
+          <w:szCs w:val="24"/>
+        </w:rPr>
+        <w:t>)</w:t>
+      </w:r>
+    </w:p>
+    <w:p>
+      <w:pPr>
+        <w:pStyle w:val="ListParagraph"/>
+        <w:numPr>
+          <w:ilvl w:val="1"/>
+          <w:numId w:val="2"/>
+        </w:numPr>
+        <w:spacing w:line="360" w:lineRule="auto"/>
+        <w:rPr>
+          <w:rFonts w:asciiTheme="majorHAnsi" w:hAnsiTheme="majorHAnsi"/>
+          <w:sz w:val="24"/>
+          <w:szCs w:val="24"/>
+        </w:rPr>
+      </w:pPr>
+      <w:r>
+        <w:rPr>
+          <w:rFonts w:asciiTheme="majorHAnsi" w:hAnsiTheme="majorHAnsi"/>
+          <w:sz w:val="24"/>
+          <w:szCs w:val="24"/>
+        </w:rPr>
+        <w:t>NUMBER_OF_</w:t>
+      </w:r>
+      <w:r>
+        <w:rPr>
+          <w:rFonts w:asciiTheme="majorHAnsi" w:hAnsiTheme="majorHAnsi"/>
+          <w:sz w:val="24"/>
+          <w:szCs w:val="24"/>
+        </w:rPr>
+        <w:t>BALL_BEARINGS – The number of ball bearings in the reel. (</w:t>
+      </w:r>
+      <w:r>
+        <w:rPr>
+          <w:rFonts w:asciiTheme="majorHAnsi" w:hAnsiTheme="majorHAnsi"/>
+          <w:sz w:val="24"/>
+          <w:szCs w:val="24"/>
+        </w:rPr>
+        <w:t>NUMBER</w:t>
+      </w:r>
+      <w:r>
+        <w:rPr>
+          <w:rFonts w:asciiTheme="majorHAnsi" w:hAnsiTheme="majorHAnsi"/>
+          <w:sz w:val="24"/>
+          <w:szCs w:val="24"/>
+        </w:rPr>
+        <w:t>)</w:t>
+      </w:r>
+    </w:p>
+    <w:p>
+      <w:pPr>
+        <w:pStyle w:val="ListParagraph"/>
+        <w:numPr>
+          <w:ilvl w:val="1"/>
+          <w:numId w:val="2"/>
+        </w:numPr>
+        <w:spacing w:line="360" w:lineRule="auto"/>
+        <w:rPr>
+          <w:rFonts w:asciiTheme="majorHAnsi" w:hAnsiTheme="majorHAnsi"/>
+          <w:sz w:val="24"/>
+          <w:szCs w:val="24"/>
+        </w:rPr>
+      </w:pPr>
+      <w:r>
+        <w:rPr>
+          <w:rFonts w:asciiTheme="majorHAnsi" w:hAnsiTheme="majorHAnsi"/>
+          <w:sz w:val="24"/>
+          <w:szCs w:val="24"/>
+        </w:rPr>
+        <w:t xml:space="preserve">TYPE </w:t>
+      </w:r>
+      <w:r>
+        <w:rPr>
+          <w:rFonts w:asciiTheme="majorHAnsi" w:hAnsiTheme="majorHAnsi"/>
+          <w:sz w:val="24"/>
+          <w:szCs w:val="24"/>
+        </w:rPr>
+        <w:t>–</w:t>
+      </w:r>
+      <w:r>
+        <w:rPr>
+          <w:rFonts w:asciiTheme="majorHAnsi" w:hAnsiTheme="majorHAnsi"/>
+          <w:sz w:val="24"/>
+          <w:szCs w:val="24"/>
+        </w:rPr>
+        <w:t xml:space="preserve"> </w:t>
+      </w:r>
+      <w:r>
+        <w:rPr>
+          <w:rFonts w:asciiTheme="majorHAnsi" w:hAnsiTheme="majorHAnsi"/>
+          <w:sz w:val="24"/>
+          <w:szCs w:val="24"/>
+        </w:rPr>
+        <w:t>The type of reel. (</w:t>
+      </w:r>
+      <w:r>
+        <w:rPr>
+          <w:rFonts w:asciiTheme="majorHAnsi" w:hAnsiTheme="majorHAnsi"/>
+          <w:sz w:val="24"/>
+          <w:szCs w:val="24"/>
+        </w:rPr>
+        <w:t>TEXT</w:t>
+      </w:r>
+      <w:r>
+        <w:rPr>
+          <w:rFonts w:asciiTheme="majorHAnsi" w:hAnsiTheme="majorHAnsi"/>
+          <w:sz w:val="24"/>
+          <w:szCs w:val="24"/>
+        </w:rPr>
+        <w:t>)</w:t>
       </w:r>
     </w:p>
     <w:p>
@@ -1248,247 +2210,51 @@
           <w:sz w:val="24"/>
           <w:szCs w:val="24"/>
         </w:rPr>
-        <w:t>HAS_REEL</w:t>
-      </w:r>
-      <w:r>
-        <w:rPr>
-          <w:rFonts w:asciiTheme="majorHAnsi" w:hAnsiTheme="majorHAnsi"/>
-          <w:sz w:val="24"/>
-          <w:szCs w:val="24"/>
-        </w:rPr>
-        <w:t xml:space="preserve"> </w:t>
-      </w:r>
-      <w:r>
-        <w:rPr>
-          <w:rFonts w:asciiTheme="majorHAnsi" w:hAnsiTheme="majorHAnsi"/>
-          <w:sz w:val="24"/>
-          <w:szCs w:val="24"/>
-        </w:rPr>
-        <w:t>–</w:t>
-      </w:r>
-      <w:r>
-        <w:rPr>
-          <w:rFonts w:asciiTheme="majorHAnsi" w:hAnsiTheme="majorHAnsi"/>
-          <w:sz w:val="24"/>
-          <w:szCs w:val="24"/>
-        </w:rPr>
-        <w:t xml:space="preserve"> </w:t>
-      </w:r>
-      <w:r>
-        <w:rPr>
-          <w:rFonts w:asciiTheme="majorHAnsi" w:hAnsiTheme="majorHAnsi"/>
-          <w:sz w:val="24"/>
-          <w:szCs w:val="24"/>
-        </w:rPr>
-        <w:t>Mechanical device with a spool of line that is used to fight the hooked fish</w:t>
-      </w:r>
-      <w:r>
-        <w:rPr>
-          <w:rFonts w:asciiTheme="majorHAnsi" w:hAnsiTheme="majorHAnsi"/>
-          <w:sz w:val="24"/>
-          <w:szCs w:val="24"/>
-        </w:rPr>
-        <w:t xml:space="preserve">. </w:t>
-      </w:r>
-      <w:r>
-        <w:rPr>
-          <w:rFonts w:asciiTheme="majorHAnsi" w:hAnsiTheme="majorHAnsi"/>
-          <w:sz w:val="24"/>
-          <w:szCs w:val="24"/>
-        </w:rPr>
-        <w:t>(</w:t>
-      </w:r>
-      <w:r>
-        <w:rPr>
-          <w:rFonts w:asciiTheme="majorHAnsi" w:hAnsiTheme="majorHAnsi"/>
-          <w:sz w:val="24"/>
-          <w:szCs w:val="24"/>
-        </w:rPr>
-        <w:t>one-to-one</w:t>
-      </w:r>
-      <w:r>
-        <w:rPr>
-          <w:rFonts w:asciiTheme="majorHAnsi" w:hAnsiTheme="majorHAnsi"/>
-          <w:sz w:val="24"/>
-          <w:szCs w:val="24"/>
-        </w:rPr>
-        <w:t>)</w:t>
-      </w:r>
-    </w:p>
-    <w:p>
-      <w:pPr>
-        <w:rPr>
-          <w:rFonts w:asciiTheme="majorHAnsi" w:hAnsiTheme="majorHAnsi"/>
-          <w:sz w:val="24"/>
-          <w:szCs w:val="24"/>
-        </w:rPr>
-      </w:pPr>
-    </w:p>
-    <w:p>
-      <w:pPr>
-        <w:pStyle w:val="ListParagraph"/>
-        <w:numPr>
-          <w:ilvl w:val="0"/>
-          <w:numId w:val="5"/>
-        </w:numPr>
-        <w:spacing w:line="360" w:lineRule="auto"/>
-        <w:rPr>
-          <w:rFonts w:asciiTheme="majorHAnsi" w:hAnsiTheme="majorHAnsi"/>
-          <w:sz w:val="24"/>
-          <w:szCs w:val="24"/>
-        </w:rPr>
-      </w:pPr>
-      <w:r>
-        <w:rPr>
-          <w:rFonts w:asciiTheme="majorHAnsi" w:hAnsiTheme="majorHAnsi"/>
-          <w:sz w:val="24"/>
-          <w:szCs w:val="24"/>
-        </w:rPr>
-        <w:t>GROUP</w:t>
-      </w:r>
-      <w:r>
-        <w:rPr>
-          <w:rFonts w:asciiTheme="majorHAnsi" w:hAnsiTheme="majorHAnsi"/>
-          <w:sz w:val="24"/>
-          <w:szCs w:val="24"/>
-        </w:rPr>
-        <w:br/>
-        <w:t>Group of customers that want to go on a fishing trip.</w:t>
-      </w:r>
-    </w:p>
-    <w:p>
-      <w:pPr>
-        <w:pStyle w:val="ListParagraph"/>
-        <w:numPr>
-          <w:ilvl w:val="1"/>
-          <w:numId w:val="5"/>
-        </w:numPr>
-        <w:spacing w:line="360" w:lineRule="auto"/>
-        <w:rPr>
-          <w:rFonts w:asciiTheme="majorHAnsi" w:hAnsiTheme="majorHAnsi"/>
-          <w:sz w:val="24"/>
-          <w:szCs w:val="24"/>
-        </w:rPr>
-      </w:pPr>
-      <w:r>
-        <w:rPr>
-          <w:rFonts w:asciiTheme="majorHAnsi" w:hAnsiTheme="majorHAnsi"/>
-          <w:sz w:val="24"/>
-          <w:szCs w:val="24"/>
-          <w:u w:val="single"/>
-        </w:rPr>
-        <w:t>GROUP_NUMBER</w:t>
-      </w:r>
-      <w:r>
-        <w:rPr>
-          <w:rFonts w:asciiTheme="majorHAnsi" w:hAnsiTheme="majorHAnsi"/>
-          <w:sz w:val="24"/>
-          <w:szCs w:val="24"/>
-        </w:rPr>
-        <w:t xml:space="preserve"> – A number automatically assigned to the group when registering. (AUTONUMBER)</w:t>
-      </w:r>
-    </w:p>
-    <w:p>
-      <w:pPr>
-        <w:pStyle w:val="ListParagraph"/>
-        <w:numPr>
-          <w:ilvl w:val="1"/>
-          <w:numId w:val="5"/>
-        </w:numPr>
-        <w:spacing w:line="360" w:lineRule="auto"/>
-        <w:rPr>
-          <w:rFonts w:asciiTheme="majorHAnsi" w:hAnsiTheme="majorHAnsi"/>
-          <w:sz w:val="24"/>
-          <w:szCs w:val="24"/>
-        </w:rPr>
-      </w:pPr>
-      <w:r>
-        <w:rPr>
-          <w:rFonts w:asciiTheme="majorHAnsi" w:hAnsiTheme="majorHAnsi"/>
-          <w:sz w:val="24"/>
-          <w:szCs w:val="24"/>
-        </w:rPr>
-        <w:t>SIZE – The number of people that make up the group. (NUMBER)</w:t>
-      </w:r>
-    </w:p>
-    <w:p>
-      <w:pPr>
-        <w:pStyle w:val="ListParagraph"/>
-        <w:numPr>
-          <w:ilvl w:val="1"/>
-          <w:numId w:val="5"/>
-        </w:numPr>
-        <w:spacing w:line="360" w:lineRule="auto"/>
-        <w:rPr>
-          <w:rFonts w:asciiTheme="majorHAnsi" w:hAnsiTheme="majorHAnsi"/>
-          <w:sz w:val="24"/>
-          <w:szCs w:val="24"/>
-        </w:rPr>
-      </w:pPr>
-      <w:r>
-        <w:rPr>
-          <w:rFonts w:asciiTheme="majorHAnsi" w:hAnsiTheme="majorHAnsi"/>
-          <w:sz w:val="24"/>
-          <w:szCs w:val="24"/>
-        </w:rPr>
-        <w:t>Relationships</w:t>
-      </w:r>
-    </w:p>
-    <w:p>
-      <w:pPr>
-        <w:pStyle w:val="ListParagraph"/>
-        <w:numPr>
-          <w:ilvl w:val="2"/>
-          <w:numId w:val="5"/>
-        </w:numPr>
-        <w:spacing w:line="360" w:lineRule="auto"/>
-        <w:rPr>
-          <w:rFonts w:asciiTheme="majorHAnsi" w:hAnsiTheme="majorHAnsi"/>
-          <w:sz w:val="24"/>
-          <w:szCs w:val="24"/>
-        </w:rPr>
-      </w:pPr>
-      <w:r>
-        <w:rPr>
-          <w:rFonts w:asciiTheme="majorHAnsi" w:hAnsiTheme="majorHAnsi"/>
-          <w:sz w:val="24"/>
-          <w:szCs w:val="24"/>
-        </w:rPr>
-        <w:t>REQUESTED_CAPTAIN – The captain that the group wants. (many-to-one)</w:t>
-      </w:r>
-    </w:p>
-    <w:p>
-      <w:pPr>
-        <w:pStyle w:val="ListParagraph"/>
-        <w:numPr>
-          <w:ilvl w:val="2"/>
-          <w:numId w:val="5"/>
-        </w:numPr>
-        <w:spacing w:line="360" w:lineRule="auto"/>
-        <w:rPr>
-          <w:rFonts w:asciiTheme="majorHAnsi" w:hAnsiTheme="majorHAnsi"/>
-          <w:sz w:val="24"/>
-          <w:szCs w:val="24"/>
-        </w:rPr>
-      </w:pPr>
-      <w:r>
-        <w:rPr>
-          <w:rFonts w:asciiTheme="majorHAnsi" w:hAnsiTheme="majorHAnsi"/>
-          <w:sz w:val="24"/>
-          <w:szCs w:val="24"/>
-        </w:rPr>
-        <w:t>REQUESTED_TRIP – The fishing trip that the group wants to go on. (many-to-many)</w:t>
-      </w:r>
-    </w:p>
-    <w:p>
-      <w:pPr>
-        <w:spacing w:line="360" w:lineRule="auto"/>
-        <w:rPr>
-          <w:rFonts w:asciiTheme="majorHAnsi" w:hAnsiTheme="majorHAnsi"/>
-          <w:sz w:val="24"/>
-          <w:szCs w:val="24"/>
-        </w:rPr>
-      </w:pPr>
+        <w:t xml:space="preserve">spinning, </w:t>
+      </w:r>
+      <w:r>
+        <w:rPr>
+          <w:rFonts w:asciiTheme="majorHAnsi" w:hAnsiTheme="majorHAnsi"/>
+          <w:sz w:val="24"/>
+          <w:szCs w:val="24"/>
+        </w:rPr>
+        <w:t>bait casting</w:t>
+      </w:r>
+      <w:r>
+        <w:rPr>
+          <w:rFonts w:asciiTheme="majorHAnsi" w:hAnsiTheme="majorHAnsi"/>
+          <w:sz w:val="24"/>
+          <w:szCs w:val="24"/>
+        </w:rPr>
+        <w:t>, offshore</w:t>
+      </w:r>
+    </w:p>
+    <w:p>
+      <w:pPr>
+        <w:spacing w:line="360" w:lineRule="auto"/>
+        <w:rPr>
+          <w:rFonts w:asciiTheme="majorHAnsi" w:hAnsiTheme="majorHAnsi"/>
+          <w:sz w:val="24"/>
+          <w:szCs w:val="24"/>
+        </w:rPr>
+      </w:pPr>
+    </w:p>
+    <w:p>
+      <w:pPr>
+        <w:rPr>
+          <w:rFonts w:asciiTheme="majorHAnsi" w:hAnsiTheme="majorHAnsi"/>
+          <w:sz w:val="24"/>
+          <w:szCs w:val="24"/>
+        </w:rPr>
+      </w:pPr>
+      <w:r>
+        <w:rPr>
+          <w:rFonts w:asciiTheme="majorHAnsi" w:hAnsiTheme="majorHAnsi"/>
+          <w:sz w:val="24"/>
+          <w:szCs w:val="24"/>
+        </w:rPr>
+        <w:br w:type="page"/>
+      </w:r>
     </w:p>
     <w:p>
       <w:pPr>
@@ -1510,7 +2276,7 @@
           <w:sz w:val="24"/>
           <w:szCs w:val="24"/>
         </w:rPr>
-        <w:t>LOCATION</w:t>
+        <w:t>TRIP</w:t>
       </w:r>
       <w:r>
         <w:rPr>
@@ -1519,7 +2285,14 @@
           <w:szCs w:val="24"/>
         </w:rPr>
         <w:br/>
-        <w:t>A fishing spot.</w:t>
+      </w:r>
+      <w:r>
+        <w:rPr>
+          <w:rFonts w:asciiTheme="majorHAnsi" w:hAnsiTheme="majorHAnsi"/>
+          <w:sz w:val="24"/>
+          <w:szCs w:val="24"/>
+        </w:rPr>
+        <w:t>An excursion with customers to go fishing.</w:t>
       </w:r>
     </w:p>
     <w:p>
@@ -1534,24 +2307,58 @@
           <w:rFonts w:asciiTheme="majorHAnsi" w:hAnsiTheme="majorHAnsi"/>
           <w:sz w:val="24"/>
           <w:szCs w:val="24"/>
-        </w:rPr>
-      </w:pPr>
-      <w:r>
-        <w:rPr>
-          <w:rFonts w:asciiTheme="majorHAnsi" w:hAnsiTheme="majorHAnsi"/>
-          <w:sz w:val="24"/>
-          <w:szCs w:val="24"/>
           <w:u w:val="single"/>
         </w:rPr>
-        <w:t>LOCATION_NUMBER</w:t>
-      </w:r>
-      <w:r>
-        <w:rPr>
-          <w:rFonts w:asciiTheme="majorHAnsi" w:hAnsiTheme="majorHAnsi"/>
-          <w:sz w:val="24"/>
-          <w:szCs w:val="24"/>
-        </w:rPr>
-        <w:t xml:space="preserve"> – A number automatically assigned to this location on its creation. (AUTONUMBER)</w:t>
+      </w:pPr>
+      <w:r>
+        <w:rPr>
+          <w:rFonts w:asciiTheme="majorHAnsi" w:hAnsiTheme="majorHAnsi"/>
+          <w:sz w:val="24"/>
+          <w:szCs w:val="24"/>
+          <w:u w:val="single"/>
+        </w:rPr>
+        <w:t>TRIP_</w:t>
+      </w:r>
+      <w:r>
+        <w:rPr>
+          <w:rFonts w:asciiTheme="majorHAnsi" w:hAnsiTheme="majorHAnsi"/>
+          <w:sz w:val="24"/>
+          <w:szCs w:val="24"/>
+          <w:u w:val="single"/>
+        </w:rPr>
+        <w:t>NAME</w:t>
+      </w:r>
+      <w:r>
+        <w:rPr>
+          <w:rFonts w:asciiTheme="majorHAnsi" w:hAnsiTheme="majorHAnsi"/>
+          <w:sz w:val="24"/>
+          <w:szCs w:val="24"/>
+        </w:rPr>
+        <w:t xml:space="preserve"> </w:t>
+      </w:r>
+      <w:r>
+        <w:rPr>
+          <w:rFonts w:asciiTheme="majorHAnsi" w:hAnsiTheme="majorHAnsi"/>
+          <w:sz w:val="24"/>
+          <w:szCs w:val="24"/>
+        </w:rPr>
+        <w:t>–</w:t>
+      </w:r>
+      <w:r>
+        <w:rPr>
+          <w:rFonts w:asciiTheme="majorHAnsi" w:hAnsiTheme="majorHAnsi"/>
+          <w:sz w:val="24"/>
+          <w:szCs w:val="24"/>
+        </w:rPr>
+        <w:t xml:space="preserve"> </w:t>
+      </w:r>
+      <w:r>
+        <w:rPr>
+          <w:rFonts w:asciiTheme="majorHAnsi" w:hAnsiTheme="majorHAnsi"/>
+          <w:sz w:val="24"/>
+          <w:szCs w:val="24"/>
+        </w:rPr>
+        <w:t>Name for the trip. (TEXT)</w:t>
       </w:r>
     </w:p>
     <w:p>
@@ -1574,53 +2381,55 @@
           <w:sz w:val="24"/>
           <w:szCs w:val="24"/>
         </w:rPr>
-        <w:t>GPS_LATITUDE – Coordinate that specifies north / south position. (NUMBER)</w:t>
-      </w:r>
-    </w:p>
-    <w:p>
-      <w:pPr>
-        <w:pStyle w:val="ListParagraph"/>
-        <w:numPr>
-          <w:ilvl w:val="1"/>
-          <w:numId w:val="4"/>
-        </w:numPr>
-        <w:spacing w:line="360" w:lineRule="auto"/>
-        <w:rPr>
-          <w:rFonts w:asciiTheme="majorHAnsi" w:hAnsiTheme="majorHAnsi"/>
-          <w:sz w:val="24"/>
-          <w:szCs w:val="24"/>
-        </w:rPr>
-      </w:pPr>
-      <w:r>
-        <w:rPr>
-          <w:rFonts w:asciiTheme="majorHAnsi" w:hAnsiTheme="majorHAnsi"/>
-          <w:sz w:val="24"/>
-          <w:szCs w:val="24"/>
-        </w:rPr>
-        <w:t>GPS_LONGITUDE – Coordinate that specifies east / west position. (NUMBER)</w:t>
-      </w:r>
-    </w:p>
-    <w:p>
-      <w:pPr>
-        <w:pStyle w:val="ListParagraph"/>
-        <w:numPr>
-          <w:ilvl w:val="1"/>
-          <w:numId w:val="4"/>
-        </w:numPr>
-        <w:spacing w:line="360" w:lineRule="auto"/>
-        <w:rPr>
-          <w:rFonts w:asciiTheme="majorHAnsi" w:hAnsiTheme="majorHAnsi"/>
-          <w:sz w:val="24"/>
-          <w:szCs w:val="24"/>
-        </w:rPr>
-      </w:pPr>
-      <w:r>
-        <w:rPr>
-          <w:rFonts w:asciiTheme="majorHAnsi" w:hAnsiTheme="majorHAnsi"/>
-          <w:sz w:val="24"/>
-          <w:szCs w:val="24"/>
-        </w:rPr>
-        <w:t>DEPTH – The depth of the water at this location. 1 is equal to 1 foot. (</w:t>
+        <w:t>TIME</w:t>
+      </w:r>
+      <w:r>
+        <w:rPr>
+          <w:rFonts w:asciiTheme="majorHAnsi" w:hAnsiTheme="majorHAnsi"/>
+          <w:sz w:val="24"/>
+          <w:szCs w:val="24"/>
+        </w:rPr>
+        <w:t>_</w:t>
+      </w:r>
+      <w:r>
+        <w:rPr>
+          <w:rFonts w:asciiTheme="majorHAnsi" w:hAnsiTheme="majorHAnsi"/>
+          <w:sz w:val="24"/>
+          <w:szCs w:val="24"/>
+        </w:rPr>
+        <w:t xml:space="preserve">LIMIT – </w:t>
+      </w:r>
+      <w:r>
+        <w:rPr>
+          <w:rFonts w:asciiTheme="majorHAnsi" w:hAnsiTheme="majorHAnsi"/>
+          <w:sz w:val="24"/>
+          <w:szCs w:val="24"/>
+        </w:rPr>
+        <w:t>Amount of time that the trip will take</w:t>
+      </w:r>
+      <w:r>
+        <w:rPr>
+          <w:rFonts w:asciiTheme="majorHAnsi" w:hAnsiTheme="majorHAnsi"/>
+          <w:sz w:val="24"/>
+          <w:szCs w:val="24"/>
+        </w:rPr>
+        <w:t xml:space="preserve">. </w:t>
+      </w:r>
+      <w:r>
+        <w:rPr>
+          <w:rFonts w:asciiTheme="majorHAnsi" w:hAnsiTheme="majorHAnsi"/>
+          <w:sz w:val="24"/>
+          <w:szCs w:val="24"/>
+        </w:rPr>
+        <w:t xml:space="preserve">1 is equal to 1 hour. </w:t>
+      </w:r>
+      <w:r>
+        <w:rPr>
+          <w:rFonts w:asciiTheme="majorHAnsi" w:hAnsiTheme="majorHAnsi"/>
+          <w:sz w:val="24"/>
+          <w:szCs w:val="24"/>
+        </w:rPr>
+        <w:t>(</w:t>
       </w:r>
       <w:r>
         <w:rPr>
@@ -1637,841 +2446,6 @@
           <w:szCs w:val="24"/>
         </w:rPr>
         <w:t>)</w:t>
-      </w:r>
-    </w:p>
-    <w:p>
-      <w:pPr>
-        <w:pStyle w:val="ListParagraph"/>
-        <w:numPr>
-          <w:ilvl w:val="1"/>
-          <w:numId w:val="4"/>
-        </w:numPr>
-        <w:spacing w:line="360" w:lineRule="auto"/>
-        <w:rPr>
-          <w:rFonts w:asciiTheme="majorHAnsi" w:hAnsiTheme="majorHAnsi"/>
-          <w:sz w:val="24"/>
-          <w:szCs w:val="24"/>
-        </w:rPr>
-      </w:pPr>
-      <w:r>
-        <w:rPr>
-          <w:rFonts w:asciiTheme="majorHAnsi" w:hAnsiTheme="majorHAnsi"/>
-          <w:sz w:val="24"/>
-          <w:szCs w:val="24"/>
-        </w:rPr>
-        <w:t>FISHING_METHOD – The type of fishing best suited for this location. (TEXT)</w:t>
-      </w:r>
-    </w:p>
-    <w:p>
-      <w:pPr>
-        <w:pStyle w:val="ListParagraph"/>
-        <w:numPr>
-          <w:ilvl w:val="2"/>
-          <w:numId w:val="4"/>
-        </w:numPr>
-        <w:spacing w:line="360" w:lineRule="auto"/>
-        <w:rPr>
-          <w:rFonts w:asciiTheme="majorHAnsi" w:hAnsiTheme="majorHAnsi"/>
-          <w:sz w:val="24"/>
-          <w:szCs w:val="24"/>
-        </w:rPr>
-      </w:pPr>
-      <w:r>
-        <w:rPr>
-          <w:rFonts w:asciiTheme="majorHAnsi" w:hAnsiTheme="majorHAnsi"/>
-          <w:sz w:val="24"/>
-          <w:szCs w:val="24"/>
-        </w:rPr>
-        <w:t>inshore, offshore, trolling</w:t>
-      </w:r>
-    </w:p>
-    <w:p>
-      <w:pPr>
-        <w:pStyle w:val="ListParagraph"/>
-        <w:numPr>
-          <w:ilvl w:val="1"/>
-          <w:numId w:val="4"/>
-        </w:numPr>
-        <w:spacing w:line="360" w:lineRule="auto"/>
-        <w:rPr>
-          <w:rFonts w:asciiTheme="majorHAnsi" w:hAnsiTheme="majorHAnsi"/>
-          <w:sz w:val="24"/>
-          <w:szCs w:val="24"/>
-        </w:rPr>
-      </w:pPr>
-      <w:r>
-        <w:rPr>
-          <w:rFonts w:asciiTheme="majorHAnsi" w:hAnsiTheme="majorHAnsi"/>
-          <w:sz w:val="24"/>
-          <w:szCs w:val="24"/>
-        </w:rPr>
-        <w:t>Relationships</w:t>
-      </w:r>
-    </w:p>
-    <w:p>
-      <w:pPr>
-        <w:pStyle w:val="ListParagraph"/>
-        <w:numPr>
-          <w:ilvl w:val="2"/>
-          <w:numId w:val="4"/>
-        </w:numPr>
-        <w:spacing w:line="360" w:lineRule="auto"/>
-        <w:rPr>
-          <w:rFonts w:asciiTheme="majorHAnsi" w:hAnsiTheme="majorHAnsi"/>
-          <w:sz w:val="24"/>
-          <w:szCs w:val="24"/>
-        </w:rPr>
-      </w:pPr>
-      <w:r>
-        <w:rPr>
-          <w:rFonts w:asciiTheme="majorHAnsi" w:hAnsiTheme="majorHAnsi"/>
-          <w:sz w:val="24"/>
-          <w:szCs w:val="24"/>
-        </w:rPr>
-        <w:t>REQUIRES_POLE_STRENGTH – In order to fish at this location, a fishing pole of this strength is required. (many-to-many)</w:t>
-      </w:r>
-    </w:p>
-    <w:p>
-      <w:pPr>
-        <w:spacing w:line="360" w:lineRule="auto"/>
-        <w:rPr>
-          <w:rFonts w:asciiTheme="majorHAnsi" w:hAnsiTheme="majorHAnsi"/>
-          <w:sz w:val="24"/>
-          <w:szCs w:val="24"/>
-        </w:rPr>
-      </w:pPr>
-    </w:p>
-    <w:p>
-      <w:pPr>
-        <w:rPr>
-          <w:rFonts w:asciiTheme="majorHAnsi" w:hAnsiTheme="majorHAnsi"/>
-          <w:sz w:val="24"/>
-          <w:szCs w:val="24"/>
-        </w:rPr>
-      </w:pPr>
-      <w:r>
-        <w:rPr>
-          <w:rFonts w:asciiTheme="majorHAnsi" w:hAnsiTheme="majorHAnsi"/>
-          <w:sz w:val="24"/>
-          <w:szCs w:val="24"/>
-        </w:rPr>
-        <w:br w:type="page"/>
-      </w:r>
-    </w:p>
-    <w:p>
-      <w:pPr>
-        <w:pStyle w:val="ListParagraph"/>
-        <w:numPr>
-          <w:ilvl w:val="0"/>
-          <w:numId w:val="3"/>
-        </w:numPr>
-        <w:spacing w:line="360" w:lineRule="auto"/>
-        <w:rPr>
-          <w:rFonts w:asciiTheme="majorHAnsi" w:hAnsiTheme="majorHAnsi"/>
-          <w:sz w:val="24"/>
-          <w:szCs w:val="24"/>
-        </w:rPr>
-      </w:pPr>
-      <w:r>
-        <w:rPr>
-          <w:rFonts w:asciiTheme="majorHAnsi" w:hAnsiTheme="majorHAnsi"/>
-          <w:sz w:val="24"/>
-          <w:szCs w:val="24"/>
-        </w:rPr>
-        <w:t>MOTOR</w:t>
-      </w:r>
-      <w:r>
-        <w:rPr>
-          <w:rFonts w:asciiTheme="majorHAnsi" w:hAnsiTheme="majorHAnsi"/>
-          <w:sz w:val="24"/>
-          <w:szCs w:val="24"/>
-        </w:rPr>
-        <w:br/>
-        <w:t>The mechanical device that allows this boat to move through the water.</w:t>
-      </w:r>
-    </w:p>
-    <w:p>
-      <w:pPr>
-        <w:pStyle w:val="ListParagraph"/>
-        <w:numPr>
-          <w:ilvl w:val="1"/>
-          <w:numId w:val="3"/>
-        </w:numPr>
-        <w:spacing w:line="360" w:lineRule="auto"/>
-        <w:rPr>
-          <w:rFonts w:asciiTheme="majorHAnsi" w:hAnsiTheme="majorHAnsi"/>
-          <w:sz w:val="24"/>
-          <w:szCs w:val="24"/>
-          <w:u w:val="single"/>
-        </w:rPr>
-      </w:pPr>
-      <w:r>
-        <w:rPr>
-          <w:rFonts w:asciiTheme="majorHAnsi" w:hAnsiTheme="majorHAnsi"/>
-          <w:sz w:val="24"/>
-          <w:szCs w:val="24"/>
-          <w:u w:val="single"/>
-        </w:rPr>
-        <w:t>SERIAL_NUMBER</w:t>
-      </w:r>
-      <w:r>
-        <w:rPr>
-          <w:rFonts w:asciiTheme="majorHAnsi" w:hAnsiTheme="majorHAnsi"/>
-          <w:sz w:val="24"/>
-          <w:szCs w:val="24"/>
-        </w:rPr>
-        <w:t xml:space="preserve"> – Number given to every motor when manufactured. (TEXT)</w:t>
-      </w:r>
-    </w:p>
-    <w:p>
-      <w:pPr>
-        <w:pStyle w:val="ListParagraph"/>
-        <w:numPr>
-          <w:ilvl w:val="1"/>
-          <w:numId w:val="3"/>
-        </w:numPr>
-        <w:spacing w:line="360" w:lineRule="auto"/>
-        <w:rPr>
-          <w:rFonts w:asciiTheme="majorHAnsi" w:hAnsiTheme="majorHAnsi"/>
-          <w:sz w:val="24"/>
-          <w:szCs w:val="24"/>
-        </w:rPr>
-      </w:pPr>
-      <w:r>
-        <w:rPr>
-          <w:rFonts w:asciiTheme="majorHAnsi" w:hAnsiTheme="majorHAnsi"/>
-          <w:sz w:val="24"/>
-          <w:szCs w:val="24"/>
-        </w:rPr>
-        <w:t>TYPE – The type of motor. (TEXT)</w:t>
-      </w:r>
-    </w:p>
-    <w:p>
-      <w:pPr>
-        <w:pStyle w:val="ListParagraph"/>
-        <w:numPr>
-          <w:ilvl w:val="2"/>
-          <w:numId w:val="3"/>
-        </w:numPr>
-        <w:spacing w:line="360" w:lineRule="auto"/>
-        <w:rPr>
-          <w:rFonts w:asciiTheme="majorHAnsi" w:hAnsiTheme="majorHAnsi"/>
-          <w:sz w:val="24"/>
-          <w:szCs w:val="24"/>
-        </w:rPr>
-      </w:pPr>
-      <w:r>
-        <w:rPr>
-          <w:rFonts w:asciiTheme="majorHAnsi" w:hAnsiTheme="majorHAnsi"/>
-          <w:sz w:val="24"/>
-          <w:szCs w:val="24"/>
-        </w:rPr>
-        <w:t>inboard, outboard, trolling</w:t>
-      </w:r>
-    </w:p>
-    <w:p>
-      <w:pPr>
-        <w:pStyle w:val="ListParagraph"/>
-        <w:numPr>
-          <w:ilvl w:val="1"/>
-          <w:numId w:val="3"/>
-        </w:numPr>
-        <w:spacing w:line="360" w:lineRule="auto"/>
-        <w:rPr>
-          <w:rFonts w:asciiTheme="majorHAnsi" w:hAnsiTheme="majorHAnsi"/>
-          <w:sz w:val="24"/>
-          <w:szCs w:val="24"/>
-        </w:rPr>
-      </w:pPr>
-      <w:r>
-        <w:rPr>
-          <w:rFonts w:asciiTheme="majorHAnsi" w:hAnsiTheme="majorHAnsi"/>
-          <w:sz w:val="24"/>
-          <w:szCs w:val="24"/>
-        </w:rPr>
-        <w:t>HORSEPOWER – The horsepower of the motor. 1 is equal to 1 horsepower. (NUMBER)</w:t>
-      </w:r>
-    </w:p>
-    <w:p>
-      <w:pPr>
-        <w:pStyle w:val="ListParagraph"/>
-        <w:numPr>
-          <w:ilvl w:val="1"/>
-          <w:numId w:val="3"/>
-        </w:numPr>
-        <w:spacing w:line="360" w:lineRule="auto"/>
-        <w:rPr>
-          <w:rFonts w:asciiTheme="majorHAnsi" w:hAnsiTheme="majorHAnsi"/>
-          <w:sz w:val="24"/>
-          <w:szCs w:val="24"/>
-        </w:rPr>
-      </w:pPr>
-      <w:r>
-        <w:rPr>
-          <w:rFonts w:asciiTheme="majorHAnsi" w:hAnsiTheme="majorHAnsi"/>
-          <w:sz w:val="24"/>
-          <w:szCs w:val="24"/>
-        </w:rPr>
-        <w:t>MILES_PER_GALLON – The number of gallons that the motor uses to travel one mile. 1 is equal to 1 mile per gallon. (NUMBER)</w:t>
-      </w:r>
-    </w:p>
-    <w:p>
-      <w:pPr>
-        <w:spacing w:line="360" w:lineRule="auto"/>
-        <w:rPr>
-          <w:rFonts w:asciiTheme="majorHAnsi" w:hAnsiTheme="majorHAnsi"/>
-          <w:sz w:val="24"/>
-          <w:szCs w:val="24"/>
-        </w:rPr>
-      </w:pPr>
-    </w:p>
-    <w:p>
-      <w:pPr>
-        <w:pStyle w:val="ListParagraph"/>
-        <w:numPr>
-          <w:ilvl w:val="0"/>
-          <w:numId w:val="2"/>
-        </w:numPr>
-        <w:spacing w:line="360" w:lineRule="auto"/>
-        <w:rPr>
-          <w:rFonts w:asciiTheme="majorHAnsi" w:hAnsiTheme="majorHAnsi"/>
-          <w:sz w:val="24"/>
-          <w:szCs w:val="24"/>
-        </w:rPr>
-      </w:pPr>
-      <w:r>
-        <w:rPr>
-          <w:rFonts w:asciiTheme="majorHAnsi" w:hAnsiTheme="majorHAnsi"/>
-          <w:sz w:val="24"/>
-          <w:szCs w:val="24"/>
-        </w:rPr>
-        <w:t>REEL</w:t>
-      </w:r>
-      <w:r>
-        <w:rPr>
-          <w:rFonts w:asciiTheme="majorHAnsi" w:hAnsiTheme="majorHAnsi"/>
-          <w:sz w:val="24"/>
-          <w:szCs w:val="24"/>
-        </w:rPr>
-        <w:br/>
-      </w:r>
-      <w:r>
-        <w:rPr>
-          <w:rFonts w:asciiTheme="majorHAnsi" w:hAnsiTheme="majorHAnsi"/>
-          <w:sz w:val="24"/>
-          <w:szCs w:val="24"/>
-        </w:rPr>
-        <w:t>Mechanical device with a spool of line that is used to fight the hooked fish.</w:t>
-      </w:r>
-    </w:p>
-    <w:p>
-      <w:pPr>
-        <w:pStyle w:val="ListParagraph"/>
-        <w:numPr>
-          <w:ilvl w:val="1"/>
-          <w:numId w:val="2"/>
-        </w:numPr>
-        <w:spacing w:line="360" w:lineRule="auto"/>
-        <w:rPr>
-          <w:rFonts w:asciiTheme="majorHAnsi" w:hAnsiTheme="majorHAnsi"/>
-          <w:sz w:val="24"/>
-          <w:szCs w:val="24"/>
-        </w:rPr>
-      </w:pPr>
-      <w:r>
-        <w:rPr>
-          <w:rFonts w:asciiTheme="majorHAnsi" w:hAnsiTheme="majorHAnsi"/>
-          <w:sz w:val="24"/>
-          <w:szCs w:val="24"/>
-          <w:u w:val="single"/>
-        </w:rPr>
-        <w:t>SERIAL_NUMBER</w:t>
-      </w:r>
-      <w:r>
-        <w:rPr>
-          <w:rFonts w:asciiTheme="majorHAnsi" w:hAnsiTheme="majorHAnsi"/>
-          <w:sz w:val="24"/>
-          <w:szCs w:val="24"/>
-        </w:rPr>
-        <w:t xml:space="preserve"> – Number given to every reel when manufactured. (TEXT)</w:t>
-      </w:r>
-    </w:p>
-    <w:p>
-      <w:pPr>
-        <w:pStyle w:val="ListParagraph"/>
-        <w:numPr>
-          <w:ilvl w:val="1"/>
-          <w:numId w:val="2"/>
-        </w:numPr>
-        <w:spacing w:line="360" w:lineRule="auto"/>
-        <w:rPr>
-          <w:rFonts w:asciiTheme="majorHAnsi" w:hAnsiTheme="majorHAnsi"/>
-          <w:sz w:val="24"/>
-          <w:szCs w:val="24"/>
-        </w:rPr>
-      </w:pPr>
-      <w:r>
-        <w:rPr>
-          <w:rFonts w:asciiTheme="majorHAnsi" w:hAnsiTheme="majorHAnsi"/>
-          <w:sz w:val="24"/>
-          <w:szCs w:val="24"/>
-        </w:rPr>
-        <w:t xml:space="preserve">MAX_LINE_LENGTH </w:t>
-      </w:r>
-      <w:r>
-        <w:rPr>
-          <w:rFonts w:asciiTheme="majorHAnsi" w:hAnsiTheme="majorHAnsi"/>
-          <w:sz w:val="24"/>
-          <w:szCs w:val="24"/>
-        </w:rPr>
-        <w:t>–</w:t>
-      </w:r>
-      <w:r>
-        <w:rPr>
-          <w:rFonts w:asciiTheme="majorHAnsi" w:hAnsiTheme="majorHAnsi"/>
-          <w:sz w:val="24"/>
-          <w:szCs w:val="24"/>
-        </w:rPr>
-        <w:t xml:space="preserve"> </w:t>
-      </w:r>
-      <w:r>
-        <w:rPr>
-          <w:rFonts w:asciiTheme="majorHAnsi" w:hAnsiTheme="majorHAnsi"/>
-          <w:sz w:val="24"/>
-          <w:szCs w:val="24"/>
-        </w:rPr>
-        <w:t>The maximum amount of line (in feet) that this reel can hold. (</w:t>
-      </w:r>
-      <w:r>
-        <w:rPr>
-          <w:rFonts w:asciiTheme="majorHAnsi" w:hAnsiTheme="majorHAnsi"/>
-          <w:sz w:val="24"/>
-          <w:szCs w:val="24"/>
-        </w:rPr>
-        <w:t>NUMBER</w:t>
-      </w:r>
-      <w:r>
-        <w:rPr>
-          <w:rFonts w:asciiTheme="majorHAnsi" w:hAnsiTheme="majorHAnsi"/>
-          <w:sz w:val="24"/>
-          <w:szCs w:val="24"/>
-        </w:rPr>
-        <w:t>)</w:t>
-      </w:r>
-    </w:p>
-    <w:p>
-      <w:pPr>
-        <w:pStyle w:val="ListParagraph"/>
-        <w:numPr>
-          <w:ilvl w:val="1"/>
-          <w:numId w:val="2"/>
-        </w:numPr>
-        <w:spacing w:line="360" w:lineRule="auto"/>
-        <w:rPr>
-          <w:rFonts w:asciiTheme="majorHAnsi" w:hAnsiTheme="majorHAnsi"/>
-          <w:sz w:val="24"/>
-          <w:szCs w:val="24"/>
-        </w:rPr>
-      </w:pPr>
-      <w:r>
-        <w:rPr>
-          <w:rFonts w:asciiTheme="majorHAnsi" w:hAnsiTheme="majorHAnsi"/>
-          <w:sz w:val="24"/>
-          <w:szCs w:val="24"/>
-        </w:rPr>
-        <w:t>NUMBER_OF_</w:t>
-      </w:r>
-      <w:r>
-        <w:rPr>
-          <w:rFonts w:asciiTheme="majorHAnsi" w:hAnsiTheme="majorHAnsi"/>
-          <w:sz w:val="24"/>
-          <w:szCs w:val="24"/>
-        </w:rPr>
-        <w:t>BALL_BEARINGS – The number of ball bearings in the reel. (</w:t>
-      </w:r>
-      <w:r>
-        <w:rPr>
-          <w:rFonts w:asciiTheme="majorHAnsi" w:hAnsiTheme="majorHAnsi"/>
-          <w:sz w:val="24"/>
-          <w:szCs w:val="24"/>
-        </w:rPr>
-        <w:t>NUMBER</w:t>
-      </w:r>
-      <w:r>
-        <w:rPr>
-          <w:rFonts w:asciiTheme="majorHAnsi" w:hAnsiTheme="majorHAnsi"/>
-          <w:sz w:val="24"/>
-          <w:szCs w:val="24"/>
-        </w:rPr>
-        <w:t>)</w:t>
-      </w:r>
-    </w:p>
-    <w:p>
-      <w:pPr>
-        <w:pStyle w:val="ListParagraph"/>
-        <w:numPr>
-          <w:ilvl w:val="1"/>
-          <w:numId w:val="2"/>
-        </w:numPr>
-        <w:spacing w:line="360" w:lineRule="auto"/>
-        <w:rPr>
-          <w:rFonts w:asciiTheme="majorHAnsi" w:hAnsiTheme="majorHAnsi"/>
-          <w:sz w:val="24"/>
-          <w:szCs w:val="24"/>
-        </w:rPr>
-      </w:pPr>
-      <w:r>
-        <w:rPr>
-          <w:rFonts w:asciiTheme="majorHAnsi" w:hAnsiTheme="majorHAnsi"/>
-          <w:sz w:val="24"/>
-          <w:szCs w:val="24"/>
-        </w:rPr>
-        <w:t xml:space="preserve">TYPE </w:t>
-      </w:r>
-      <w:r>
-        <w:rPr>
-          <w:rFonts w:asciiTheme="majorHAnsi" w:hAnsiTheme="majorHAnsi"/>
-          <w:sz w:val="24"/>
-          <w:szCs w:val="24"/>
-        </w:rPr>
-        <w:t>–</w:t>
-      </w:r>
-      <w:r>
-        <w:rPr>
-          <w:rFonts w:asciiTheme="majorHAnsi" w:hAnsiTheme="majorHAnsi"/>
-          <w:sz w:val="24"/>
-          <w:szCs w:val="24"/>
-        </w:rPr>
-        <w:t xml:space="preserve"> </w:t>
-      </w:r>
-      <w:r>
-        <w:rPr>
-          <w:rFonts w:asciiTheme="majorHAnsi" w:hAnsiTheme="majorHAnsi"/>
-          <w:sz w:val="24"/>
-          <w:szCs w:val="24"/>
-        </w:rPr>
-        <w:t>The type of reel. (</w:t>
-      </w:r>
-      <w:r>
-        <w:rPr>
-          <w:rFonts w:asciiTheme="majorHAnsi" w:hAnsiTheme="majorHAnsi"/>
-          <w:sz w:val="24"/>
-          <w:szCs w:val="24"/>
-        </w:rPr>
-        <w:t>TEXT</w:t>
-      </w:r>
-      <w:r>
-        <w:rPr>
-          <w:rFonts w:asciiTheme="majorHAnsi" w:hAnsiTheme="majorHAnsi"/>
-          <w:sz w:val="24"/>
-          <w:szCs w:val="24"/>
-        </w:rPr>
-        <w:t>)</w:t>
-      </w:r>
-    </w:p>
-    <w:p>
-      <w:pPr>
-        <w:pStyle w:val="ListParagraph"/>
-        <w:numPr>
-          <w:ilvl w:val="2"/>
-          <w:numId w:val="2"/>
-        </w:numPr>
-        <w:spacing w:line="360" w:lineRule="auto"/>
-        <w:rPr>
-          <w:rFonts w:asciiTheme="majorHAnsi" w:hAnsiTheme="majorHAnsi"/>
-          <w:sz w:val="24"/>
-          <w:szCs w:val="24"/>
-        </w:rPr>
-      </w:pPr>
-      <w:r>
-        <w:rPr>
-          <w:rFonts w:asciiTheme="majorHAnsi" w:hAnsiTheme="majorHAnsi"/>
-          <w:sz w:val="24"/>
-          <w:szCs w:val="24"/>
-        </w:rPr>
-        <w:t xml:space="preserve">spinning, </w:t>
-      </w:r>
-      <w:r>
-        <w:rPr>
-          <w:rFonts w:asciiTheme="majorHAnsi" w:hAnsiTheme="majorHAnsi"/>
-          <w:sz w:val="24"/>
-          <w:szCs w:val="24"/>
-        </w:rPr>
-        <w:t>bait casting</w:t>
-      </w:r>
-      <w:r>
-        <w:rPr>
-          <w:rFonts w:asciiTheme="majorHAnsi" w:hAnsiTheme="majorHAnsi"/>
-          <w:sz w:val="24"/>
-          <w:szCs w:val="24"/>
-        </w:rPr>
-        <w:t>, offshore</w:t>
-      </w:r>
-    </w:p>
-    <w:p>
-      <w:pPr>
-        <w:spacing w:line="360" w:lineRule="auto"/>
-        <w:rPr>
-          <w:rFonts w:asciiTheme="majorHAnsi" w:hAnsiTheme="majorHAnsi"/>
-          <w:sz w:val="24"/>
-          <w:szCs w:val="24"/>
-        </w:rPr>
-      </w:pPr>
-    </w:p>
-    <w:p>
-      <w:pPr>
-        <w:rPr>
-          <w:rFonts w:asciiTheme="majorHAnsi" w:hAnsiTheme="majorHAnsi"/>
-          <w:sz w:val="24"/>
-          <w:szCs w:val="24"/>
-        </w:rPr>
-      </w:pPr>
-      <w:r>
-        <w:rPr>
-          <w:rFonts w:asciiTheme="majorHAnsi" w:hAnsiTheme="majorHAnsi"/>
-          <w:sz w:val="24"/>
-          <w:szCs w:val="24"/>
-        </w:rPr>
-        <w:br w:type="page"/>
-      </w:r>
-    </w:p>
-    <w:p>
-      <w:pPr>
-        <w:pStyle w:val="ListParagraph"/>
-        <w:numPr>
-          <w:ilvl w:val="0"/>
-          <w:numId w:val="4"/>
-        </w:numPr>
-        <w:spacing w:line="360" w:lineRule="auto"/>
-        <w:rPr>
-          <w:rFonts w:asciiTheme="majorHAnsi" w:hAnsiTheme="majorHAnsi"/>
-          <w:sz w:val="24"/>
-          <w:szCs w:val="24"/>
-        </w:rPr>
-      </w:pPr>
-      <w:r>
-        <w:rPr>
-          <w:rFonts w:asciiTheme="majorHAnsi" w:hAnsiTheme="majorHAnsi"/>
-          <w:sz w:val="24"/>
-          <w:szCs w:val="24"/>
-        </w:rPr>
-        <w:t>TRIP</w:t>
-      </w:r>
-      <w:r>
-        <w:rPr>
-          <w:rFonts w:asciiTheme="majorHAnsi" w:hAnsiTheme="majorHAnsi"/>
-          <w:sz w:val="24"/>
-          <w:szCs w:val="24"/>
-        </w:rPr>
-        <w:br/>
-      </w:r>
-      <w:r>
-        <w:rPr>
-          <w:rFonts w:asciiTheme="majorHAnsi" w:hAnsiTheme="majorHAnsi"/>
-          <w:sz w:val="24"/>
-          <w:szCs w:val="24"/>
-        </w:rPr>
-        <w:t>An excursion with customers to go fishing.</w:t>
-      </w:r>
-    </w:p>
-    <w:p>
-      <w:pPr>
-        <w:pStyle w:val="ListParagraph"/>
-        <w:numPr>
-          <w:ilvl w:val="1"/>
-          <w:numId w:val="4"/>
-        </w:numPr>
-        <w:spacing w:line="360" w:lineRule="auto"/>
-        <w:rPr>
-          <w:rFonts w:asciiTheme="majorHAnsi" w:hAnsiTheme="majorHAnsi"/>
-          <w:sz w:val="24"/>
-          <w:szCs w:val="24"/>
-          <w:u w:val="single"/>
-        </w:rPr>
-      </w:pPr>
-      <w:r>
-        <w:rPr>
-          <w:rFonts w:asciiTheme="majorHAnsi" w:hAnsiTheme="majorHAnsi"/>
-          <w:sz w:val="24"/>
-          <w:szCs w:val="24"/>
-          <w:u w:val="single"/>
-        </w:rPr>
-        <w:t>TRIP_</w:t>
-      </w:r>
-      <w:r>
-        <w:rPr>
-          <w:rFonts w:asciiTheme="majorHAnsi" w:hAnsiTheme="majorHAnsi"/>
-          <w:sz w:val="24"/>
-          <w:szCs w:val="24"/>
-          <w:u w:val="single"/>
-        </w:rPr>
-        <w:t>NAME</w:t>
-      </w:r>
-      <w:r>
-        <w:rPr>
-          <w:rFonts w:asciiTheme="majorHAnsi" w:hAnsiTheme="majorHAnsi"/>
-          <w:sz w:val="24"/>
-          <w:szCs w:val="24"/>
-        </w:rPr>
-        <w:t xml:space="preserve"> </w:t>
-      </w:r>
-      <w:r>
-        <w:rPr>
-          <w:rFonts w:asciiTheme="majorHAnsi" w:hAnsiTheme="majorHAnsi"/>
-          <w:sz w:val="24"/>
-          <w:szCs w:val="24"/>
-        </w:rPr>
-        <w:t>–</w:t>
-      </w:r>
-      <w:r>
-        <w:rPr>
-          <w:rFonts w:asciiTheme="majorHAnsi" w:hAnsiTheme="majorHAnsi"/>
-          <w:sz w:val="24"/>
-          <w:szCs w:val="24"/>
-        </w:rPr>
-        <w:t xml:space="preserve"> </w:t>
-      </w:r>
-      <w:r>
-        <w:rPr>
-          <w:rFonts w:asciiTheme="majorHAnsi" w:hAnsiTheme="majorHAnsi"/>
-          <w:sz w:val="24"/>
-          <w:szCs w:val="24"/>
-        </w:rPr>
-        <w:t>Name for the trip. (TEXT)</w:t>
-      </w:r>
-    </w:p>
-    <w:p>
-      <w:pPr>
-        <w:pStyle w:val="ListParagraph"/>
-        <w:numPr>
-          <w:ilvl w:val="1"/>
-          <w:numId w:val="4"/>
-        </w:numPr>
-        <w:spacing w:line="360" w:lineRule="auto"/>
-        <w:rPr>
-          <w:rFonts w:asciiTheme="majorHAnsi" w:hAnsiTheme="majorHAnsi"/>
-          <w:sz w:val="24"/>
-          <w:szCs w:val="24"/>
-        </w:rPr>
-      </w:pPr>
-      <w:r>
-        <w:rPr>
-          <w:rFonts w:asciiTheme="majorHAnsi" w:hAnsiTheme="majorHAnsi"/>
-          <w:sz w:val="24"/>
-          <w:szCs w:val="24"/>
-        </w:rPr>
-        <w:t>TIME</w:t>
-      </w:r>
-      <w:r>
-        <w:rPr>
-          <w:rFonts w:asciiTheme="majorHAnsi" w:hAnsiTheme="majorHAnsi"/>
-          <w:sz w:val="24"/>
-          <w:szCs w:val="24"/>
-        </w:rPr>
-        <w:t>_</w:t>
-      </w:r>
-      <w:r>
-        <w:rPr>
-          <w:rFonts w:asciiTheme="majorHAnsi" w:hAnsiTheme="majorHAnsi"/>
-          <w:sz w:val="24"/>
-          <w:szCs w:val="24"/>
-        </w:rPr>
-        <w:t xml:space="preserve">LIMIT – </w:t>
-      </w:r>
-      <w:r>
-        <w:rPr>
-          <w:rFonts w:asciiTheme="majorHAnsi" w:hAnsiTheme="majorHAnsi"/>
-          <w:sz w:val="24"/>
-          <w:szCs w:val="24"/>
-        </w:rPr>
-        <w:t>Amount of time that the trip will take</w:t>
-      </w:r>
-      <w:r>
-        <w:rPr>
-          <w:rFonts w:asciiTheme="majorHAnsi" w:hAnsiTheme="majorHAnsi"/>
-          <w:sz w:val="24"/>
-          <w:szCs w:val="24"/>
-        </w:rPr>
-        <w:t xml:space="preserve">. </w:t>
-      </w:r>
-      <w:r>
-        <w:rPr>
-          <w:rFonts w:asciiTheme="majorHAnsi" w:hAnsiTheme="majorHAnsi"/>
-          <w:sz w:val="24"/>
-          <w:szCs w:val="24"/>
-        </w:rPr>
-        <w:t xml:space="preserve">1 is equal to 1 hour. </w:t>
-      </w:r>
-      <w:r>
-        <w:rPr>
-          <w:rFonts w:asciiTheme="majorHAnsi" w:hAnsiTheme="majorHAnsi"/>
-          <w:sz w:val="24"/>
-          <w:szCs w:val="24"/>
-        </w:rPr>
-        <w:t>(</w:t>
-      </w:r>
-      <w:r>
-        <w:rPr>
-          <w:rFonts w:asciiTheme="majorHAnsi" w:hAnsiTheme="majorHAnsi"/>
-          <w:sz w:val="24"/>
-          <w:szCs w:val="24"/>
-        </w:rPr>
-        <w:t>NUMBER</w:t>
-      </w:r>
-      <w:r>
-        <w:rPr>
-          <w:rFonts w:asciiTheme="majorHAnsi" w:hAnsiTheme="majorHAnsi"/>
-          <w:sz w:val="24"/>
-          <w:szCs w:val="24"/>
-        </w:rPr>
-        <w:t>)</w:t>
-      </w:r>
-    </w:p>
-    <w:p>
-      <w:pPr>
-        <w:pStyle w:val="ListParagraph"/>
-        <w:numPr>
-          <w:ilvl w:val="1"/>
-          <w:numId w:val="4"/>
-        </w:numPr>
-        <w:spacing w:line="360" w:lineRule="auto"/>
-        <w:rPr>
-          <w:rFonts w:asciiTheme="majorHAnsi" w:hAnsiTheme="majorHAnsi"/>
-          <w:sz w:val="24"/>
-          <w:szCs w:val="24"/>
-        </w:rPr>
-      </w:pPr>
-      <w:r>
-        <w:rPr>
-          <w:rFonts w:asciiTheme="majorHAnsi" w:hAnsiTheme="majorHAnsi"/>
-          <w:sz w:val="24"/>
-          <w:szCs w:val="24"/>
-        </w:rPr>
-        <w:t>TRIP_</w:t>
-      </w:r>
-      <w:r>
-        <w:rPr>
-          <w:rFonts w:asciiTheme="majorHAnsi" w:hAnsiTheme="majorHAnsi"/>
-          <w:sz w:val="24"/>
-          <w:szCs w:val="24"/>
-        </w:rPr>
-        <w:t>DATE – The date of the trip. (DATE</w:t>
-      </w:r>
-      <w:r>
-        <w:rPr>
-          <w:rFonts w:asciiTheme="majorHAnsi" w:hAnsiTheme="majorHAnsi"/>
-          <w:sz w:val="24"/>
-          <w:szCs w:val="24"/>
-        </w:rPr>
-        <w:t>/</w:t>
-      </w:r>
-      <w:r>
-        <w:rPr>
-          <w:rFonts w:asciiTheme="majorHAnsi" w:hAnsiTheme="majorHAnsi"/>
-          <w:sz w:val="24"/>
-          <w:szCs w:val="24"/>
-        </w:rPr>
-        <w:t>TIME)</w:t>
       </w:r>
     </w:p>
     <w:p>
@@ -5766,9 +5740,8 @@
     <w:panose1 w:val="020B0604030504040204"/>
     <w:charset w:val="00"/>
     <w:family w:val="swiss"/>
-    <w:notTrueType/>
     <w:pitch w:val="variable"/>
-    <w:sig w:usb0="00000003" w:usb1="00000000" w:usb2="00000000" w:usb3="00000000" w:csb0="00000001" w:csb1="00000000"/>
+    <w:sig w:usb0="E1002EFF" w:usb1="C000605B" w:usb2="00000029" w:usb3="00000000" w:csb0="000101FF" w:csb1="00000000"/>
   </w:font>
   <w:font w:name="Segoe UI Semibold">
     <w:panose1 w:val="020B0702040204020203"/>
@@ -5813,6 +5786,7 @@
     <w:rsid w:val="003831B3"/>
     <w:rsid w:val="00383C9B"/>
     <w:rsid w:val="005B0584"/>
+    <w:rsid w:val="005F3320"/>
     <w:rsid w:val="0079282C"/>
     <w:rsid w:val="008563EA"/>
     <w:rsid w:val="00A42CA5"/>
@@ -6550,7 +6524,7 @@
 </file>
 
 <file path=customXml/itemProps1.xml><?xml version="1.0" encoding="utf-8"?>
-<ds:datastoreItem xmlns:ds="http://schemas.openxmlformats.org/officeDocument/2006/customXml" ds:itemID="{87786CD2-6E07-4254-92AA-17223A907A54}">
+<ds:datastoreItem xmlns:ds="http://schemas.openxmlformats.org/officeDocument/2006/customXml" ds:itemID="{9DCC256F-CE8B-4A71-A4B6-38B4B12789E5}">
   <ds:schemaRefs>
     <ds:schemaRef ds:uri="http://schemas.openxmlformats.org/officeDocument/2006/bibliography"/>
   </ds:schemaRefs>

</xml_diff>